<commit_message>
Report of ALU, RegFile, and Memory Done
</commit_message>
<xml_diff>
--- a/Phase1_Report.docx
+++ b/Phase1_Report.docx
@@ -48,7 +48,7 @@
           <w:noProof/>
         </w:rPr>
         <w:drawing>
-          <wp:anchor distT="0" distB="0" distL="114300" distR="114300" simplePos="0" relativeHeight="251680768" behindDoc="0" locked="0" layoutInCell="1" allowOverlap="1" wp14:anchorId="1B90266F" wp14:editId="5C922BD8">
+          <wp:anchor distT="0" distB="0" distL="114300" distR="114300" simplePos="0" relativeHeight="251679744" behindDoc="0" locked="0" layoutInCell="1" allowOverlap="1" wp14:anchorId="1B90266F" wp14:editId="327E1440">
             <wp:simplePos x="0" y="0"/>
             <wp:positionH relativeFrom="margin">
               <wp:align>center</wp:align>
@@ -135,7 +135,6 @@
         <w:bidi/>
         <w:jc w:val="center"/>
         <w:rPr>
-          <w:rFonts w:hint="cs"/>
           <w:sz w:val="32"/>
           <w:szCs w:val="32"/>
           <w:rtl/>
@@ -177,9 +176,6 @@
       <w:pPr>
         <w:bidi/>
         <w:jc w:val="center"/>
-        <w:rPr>
-          <w:rFonts w:hint="cs"/>
-        </w:rPr>
       </w:pPr>
       <w:r>
         <w:rPr>
@@ -268,7 +264,6 @@
         <w:bidi/>
         <w:jc w:val="center"/>
         <w:rPr>
-          <w:rFonts w:hint="cs"/>
           <w:b/>
           <w:bCs/>
           <w:sz w:val="32"/>
@@ -544,6 +539,7 @@
       <w:sdtPr>
         <w:rPr>
           <w:rFonts w:asciiTheme="majorBidi" w:eastAsiaTheme="minorHAnsi" w:hAnsiTheme="majorBidi" w:cs="B Nazanin"/>
+          <w:bCs w:val="0"/>
           <w:color w:val="auto"/>
           <w:sz w:val="22"/>
           <w:szCs w:val="24"/>
@@ -575,7 +571,9 @@
             <w:rPr>
               <w:rFonts w:asciiTheme="minorHAnsi" w:eastAsiaTheme="minorEastAsia" w:hAnsiTheme="minorHAnsi" w:cstheme="minorBidi"/>
               <w:noProof/>
+              <w:kern w:val="2"/>
               <w:szCs w:val="22"/>
+              <w14:ligatures w14:val="standardContextual"/>
             </w:rPr>
           </w:pPr>
           <w:r>
@@ -587,7 +585,7 @@
           <w:r>
             <w:fldChar w:fldCharType="separate"/>
           </w:r>
-          <w:hyperlink w:anchor="_Toc111818004" w:history="1">
+          <w:hyperlink w:anchor="_Toc136006998" w:history="1">
             <w:r>
               <w:rPr>
                 <w:rStyle w:val="Hyperlink"/>
@@ -595,27 +593,24 @@
                 <w:rtl/>
                 <w:lang w:bidi="fa-IR"/>
               </w:rPr>
-              <w:t>مقدمه و هدف آزما</w:t>
+              <w:t xml:space="preserve">مقدمه و هدف </w:t>
             </w:r>
             <w:r>
               <w:rPr>
                 <w:rStyle w:val="Hyperlink"/>
-                <w:rFonts w:hint="cs"/>
+                <w:noProof/>
+                <w:rtl/>
+              </w:rPr>
+              <w:t>فاز</w:t>
+            </w:r>
+            <w:r>
+              <w:rPr>
+                <w:rStyle w:val="Hyperlink"/>
                 <w:noProof/>
                 <w:rtl/>
                 <w:lang w:bidi="fa-IR"/>
               </w:rPr>
-              <w:t>ی</w:t>
-            </w:r>
-            <w:r>
-              <w:rPr>
-                <w:rStyle w:val="Hyperlink"/>
-                <w:rFonts w:hint="eastAsia"/>
-                <w:noProof/>
-                <w:rtl/>
-                <w:lang w:bidi="fa-IR"/>
-              </w:rPr>
-              <w:t>ش</w:t>
+              <w:t xml:space="preserve"> اول</w:t>
             </w:r>
             <w:r>
               <w:rPr>
@@ -636,7 +631,7 @@
                 <w:noProof/>
                 <w:webHidden/>
               </w:rPr>
-              <w:instrText xml:space="preserve"> PAGEREF _Toc111818004 \h </w:instrText>
+              <w:instrText xml:space="preserve"> PAGEREF _Toc136006998 \h </w:instrText>
             </w:r>
             <w:r>
               <w:rPr>
@@ -655,7 +650,6 @@
               <w:rPr>
                 <w:noProof/>
                 <w:webHidden/>
-                <w:rtl/>
               </w:rPr>
               <w:t>2</w:t>
             </w:r>
@@ -675,17 +669,19 @@
             <w:rPr>
               <w:rFonts w:asciiTheme="minorHAnsi" w:eastAsiaTheme="minorEastAsia" w:hAnsiTheme="minorHAnsi" w:cstheme="minorBidi"/>
               <w:noProof/>
+              <w:kern w:val="2"/>
               <w:szCs w:val="22"/>
+              <w14:ligatures w14:val="standardContextual"/>
             </w:rPr>
           </w:pPr>
-          <w:hyperlink w:anchor="_Toc111818005" w:history="1">
+          <w:hyperlink w:anchor="_Toc136006999" w:history="1">
             <w:r>
               <w:rPr>
                 <w:rStyle w:val="Hyperlink"/>
                 <w:noProof/>
                 <w:rtl/>
               </w:rPr>
-              <w:t>تئور</w:t>
+              <w:t>طراح</w:t>
             </w:r>
             <w:r>
               <w:rPr>
@@ -702,25 +698,14 @@
                 <w:noProof/>
                 <w:rtl/>
               </w:rPr>
-              <w:t xml:space="preserve"> آزما</w:t>
+              <w:t xml:space="preserve"> </w:t>
             </w:r>
             <w:r>
               <w:rPr>
                 <w:rStyle w:val="Hyperlink"/>
-                <w:rFonts w:hint="cs"/>
                 <w:noProof/>
-                <w:rtl/>
               </w:rPr>
-              <w:t>ی</w:t>
-            </w:r>
-            <w:r>
-              <w:rPr>
-                <w:rStyle w:val="Hyperlink"/>
-                <w:rFonts w:hint="eastAsia"/>
-                <w:noProof/>
-                <w:rtl/>
-              </w:rPr>
-              <w:t>ش</w:t>
+              <w:t>Register File</w:t>
             </w:r>
             <w:r>
               <w:rPr>
@@ -741,7 +726,7 @@
                 <w:noProof/>
                 <w:webHidden/>
               </w:rPr>
-              <w:instrText xml:space="preserve"> PAGEREF _Toc111818005 \h </w:instrText>
+              <w:instrText xml:space="preserve"> PAGEREF _Toc136006999 \h </w:instrText>
             </w:r>
             <w:r>
               <w:rPr>
@@ -760,7 +745,6 @@
               <w:rPr>
                 <w:noProof/>
                 <w:webHidden/>
-                <w:rtl/>
               </w:rPr>
               <w:t>2</w:t>
             </w:r>
@@ -775,25 +759,25 @@
         </w:p>
         <w:p>
           <w:pPr>
-            <w:pStyle w:val="TOC2"/>
-            <w:tabs>
-              <w:tab w:val="right" w:leader="dot" w:pos="9880"/>
-            </w:tabs>
+            <w:pStyle w:val="TOC1"/>
             <w:bidi/>
             <w:rPr>
               <w:rFonts w:asciiTheme="minorHAnsi" w:eastAsiaTheme="minorEastAsia" w:hAnsiTheme="minorHAnsi" w:cstheme="minorBidi"/>
               <w:noProof/>
+              <w:kern w:val="2"/>
               <w:szCs w:val="22"/>
+              <w14:ligatures w14:val="standardContextual"/>
             </w:rPr>
           </w:pPr>
-          <w:hyperlink w:anchor="_Toc111818006" w:history="1">
+          <w:hyperlink w:anchor="_Toc136007000" w:history="1">
             <w:r>
               <w:rPr>
                 <w:rStyle w:val="Hyperlink"/>
                 <w:noProof/>
                 <w:rtl/>
+                <w:lang w:bidi="fa-IR"/>
               </w:rPr>
-              <w:t>بخش اول : آشنا</w:t>
+              <w:t>طراح</w:t>
             </w:r>
             <w:r>
               <w:rPr>
@@ -801,23 +785,26 @@
                 <w:rFonts w:hint="cs"/>
                 <w:noProof/>
                 <w:rtl/>
+                <w:lang w:bidi="fa-IR"/>
               </w:rPr>
-              <w:t>یی</w:t>
+              <w:t>ی</w:t>
             </w:r>
             <w:r>
               <w:rPr>
                 <w:rStyle w:val="Hyperlink"/>
                 <w:noProof/>
                 <w:rtl/>
+                <w:lang w:bidi="fa-IR"/>
               </w:rPr>
-              <w:t xml:space="preserve"> با تراشه </w:t>
+              <w:t xml:space="preserve"> </w:t>
             </w:r>
             <w:r>
               <w:rPr>
                 <w:rStyle w:val="Hyperlink"/>
                 <w:noProof/>
+                <w:lang w:bidi="fa-IR"/>
               </w:rPr>
-              <w:t>74181</w:t>
+              <w:t>Memory</w:t>
             </w:r>
             <w:r>
               <w:rPr>
@@ -838,7 +825,7 @@
                 <w:noProof/>
                 <w:webHidden/>
               </w:rPr>
-              <w:instrText xml:space="preserve"> PAGEREF _Toc111818006 \h </w:instrText>
+              <w:instrText xml:space="preserve"> PAGEREF _Toc136007000 \h </w:instrText>
             </w:r>
             <w:r>
               <w:rPr>
@@ -857,7 +844,6 @@
               <w:rPr>
                 <w:noProof/>
                 <w:webHidden/>
-                <w:rtl/>
               </w:rPr>
               <w:t>2</w:t>
             </w:r>
@@ -872,18 +858,17 @@
         </w:p>
         <w:p>
           <w:pPr>
-            <w:pStyle w:val="TOC2"/>
-            <w:tabs>
-              <w:tab w:val="right" w:leader="dot" w:pos="9880"/>
-            </w:tabs>
+            <w:pStyle w:val="TOC1"/>
             <w:bidi/>
             <w:rPr>
               <w:rFonts w:asciiTheme="minorHAnsi" w:eastAsiaTheme="minorEastAsia" w:hAnsiTheme="minorHAnsi" w:cstheme="minorBidi"/>
               <w:noProof/>
+              <w:kern w:val="2"/>
               <w:szCs w:val="22"/>
+              <w14:ligatures w14:val="standardContextual"/>
             </w:rPr>
           </w:pPr>
-          <w:hyperlink w:anchor="_Toc111818007" w:history="1">
+          <w:hyperlink w:anchor="_Toc136007001" w:history="1">
             <w:r>
               <w:rPr>
                 <w:rStyle w:val="Hyperlink"/>
@@ -891,7 +876,7 @@
                 <w:rtl/>
                 <w:lang w:bidi="fa-IR"/>
               </w:rPr>
-              <w:t>بخش دوم : ساخت مدار داخل</w:t>
+              <w:t>طراح</w:t>
             </w:r>
             <w:r>
               <w:rPr>
@@ -939,7 +924,7 @@
                 <w:noProof/>
                 <w:webHidden/>
               </w:rPr>
-              <w:instrText xml:space="preserve"> PAGEREF _Toc111818007 \h </w:instrText>
+              <w:instrText xml:space="preserve"> PAGEREF _Toc136007001 \h </w:instrText>
             </w:r>
             <w:r>
               <w:rPr>
@@ -958,9 +943,8 @@
               <w:rPr>
                 <w:noProof/>
                 <w:webHidden/>
-                <w:rtl/>
               </w:rPr>
-              <w:t>3</w:t>
+              <w:t>2</w:t>
             </w:r>
             <w:r>
               <w:rPr>
@@ -978,441 +962,12 @@
             <w:rPr>
               <w:rFonts w:asciiTheme="minorHAnsi" w:eastAsiaTheme="minorEastAsia" w:hAnsiTheme="minorHAnsi" w:cstheme="minorBidi"/>
               <w:noProof/>
+              <w:kern w:val="2"/>
               <w:szCs w:val="22"/>
+              <w14:ligatures w14:val="standardContextual"/>
             </w:rPr>
           </w:pPr>
-          <w:hyperlink w:anchor="_Toc111818008" w:history="1">
-            <w:r>
-              <w:rPr>
-                <w:rStyle w:val="Hyperlink"/>
-                <w:noProof/>
-                <w:rtl/>
-              </w:rPr>
-              <w:t>روش انجام آزما</w:t>
-            </w:r>
-            <w:r>
-              <w:rPr>
-                <w:rStyle w:val="Hyperlink"/>
-                <w:rFonts w:hint="cs"/>
-                <w:noProof/>
-                <w:rtl/>
-              </w:rPr>
-              <w:t>ی</w:t>
-            </w:r>
-            <w:r>
-              <w:rPr>
-                <w:rStyle w:val="Hyperlink"/>
-                <w:rFonts w:hint="eastAsia"/>
-                <w:noProof/>
-                <w:rtl/>
-              </w:rPr>
-              <w:t>ش</w:t>
-            </w:r>
-            <w:r>
-              <w:rPr>
-                <w:noProof/>
-                <w:webHidden/>
-              </w:rPr>
-              <w:tab/>
-            </w:r>
-            <w:r>
-              <w:rPr>
-                <w:noProof/>
-                <w:webHidden/>
-              </w:rPr>
-              <w:fldChar w:fldCharType="begin"/>
-            </w:r>
-            <w:r>
-              <w:rPr>
-                <w:noProof/>
-                <w:webHidden/>
-              </w:rPr>
-              <w:instrText xml:space="preserve"> PAGEREF _Toc111818008 \h </w:instrText>
-            </w:r>
-            <w:r>
-              <w:rPr>
-                <w:noProof/>
-                <w:webHidden/>
-              </w:rPr>
-            </w:r>
-            <w:r>
-              <w:rPr>
-                <w:noProof/>
-                <w:webHidden/>
-              </w:rPr>
-              <w:fldChar w:fldCharType="separate"/>
-            </w:r>
-            <w:r>
-              <w:rPr>
-                <w:noProof/>
-                <w:webHidden/>
-                <w:rtl/>
-              </w:rPr>
-              <w:t>3</w:t>
-            </w:r>
-            <w:r>
-              <w:rPr>
-                <w:noProof/>
-                <w:webHidden/>
-              </w:rPr>
-              <w:fldChar w:fldCharType="end"/>
-            </w:r>
-          </w:hyperlink>
-        </w:p>
-        <w:p>
-          <w:pPr>
-            <w:pStyle w:val="TOC2"/>
-            <w:tabs>
-              <w:tab w:val="right" w:leader="dot" w:pos="9880"/>
-            </w:tabs>
-            <w:bidi/>
-            <w:rPr>
-              <w:rFonts w:asciiTheme="minorHAnsi" w:eastAsiaTheme="minorEastAsia" w:hAnsiTheme="minorHAnsi" w:cstheme="minorBidi"/>
-              <w:noProof/>
-              <w:szCs w:val="22"/>
-            </w:rPr>
-          </w:pPr>
-          <w:hyperlink w:anchor="_Toc111818009" w:history="1">
-            <w:r>
-              <w:rPr>
-                <w:rStyle w:val="Hyperlink"/>
-                <w:noProof/>
-                <w:rtl/>
-              </w:rPr>
-              <w:t>بخش اول : آشنا</w:t>
-            </w:r>
-            <w:r>
-              <w:rPr>
-                <w:rStyle w:val="Hyperlink"/>
-                <w:rFonts w:hint="cs"/>
-                <w:noProof/>
-                <w:rtl/>
-              </w:rPr>
-              <w:t>یی</w:t>
-            </w:r>
-            <w:r>
-              <w:rPr>
-                <w:rStyle w:val="Hyperlink"/>
-                <w:noProof/>
-                <w:rtl/>
-              </w:rPr>
-              <w:t xml:space="preserve"> با تراشه </w:t>
-            </w:r>
-            <w:r>
-              <w:rPr>
-                <w:rStyle w:val="Hyperlink"/>
-                <w:noProof/>
-              </w:rPr>
-              <w:t>74181</w:t>
-            </w:r>
-            <w:r>
-              <w:rPr>
-                <w:noProof/>
-                <w:webHidden/>
-              </w:rPr>
-              <w:tab/>
-            </w:r>
-            <w:r>
-              <w:rPr>
-                <w:noProof/>
-                <w:webHidden/>
-              </w:rPr>
-              <w:fldChar w:fldCharType="begin"/>
-            </w:r>
-            <w:r>
-              <w:rPr>
-                <w:noProof/>
-                <w:webHidden/>
-              </w:rPr>
-              <w:instrText xml:space="preserve"> PAGEREF _Toc111818009 \h </w:instrText>
-            </w:r>
-            <w:r>
-              <w:rPr>
-                <w:noProof/>
-                <w:webHidden/>
-              </w:rPr>
-            </w:r>
-            <w:r>
-              <w:rPr>
-                <w:noProof/>
-                <w:webHidden/>
-              </w:rPr>
-              <w:fldChar w:fldCharType="separate"/>
-            </w:r>
-            <w:r>
-              <w:rPr>
-                <w:noProof/>
-                <w:webHidden/>
-                <w:rtl/>
-              </w:rPr>
-              <w:t>3</w:t>
-            </w:r>
-            <w:r>
-              <w:rPr>
-                <w:noProof/>
-                <w:webHidden/>
-              </w:rPr>
-              <w:fldChar w:fldCharType="end"/>
-            </w:r>
-          </w:hyperlink>
-        </w:p>
-        <w:p>
-          <w:pPr>
-            <w:pStyle w:val="TOC2"/>
-            <w:tabs>
-              <w:tab w:val="right" w:leader="dot" w:pos="9880"/>
-            </w:tabs>
-            <w:bidi/>
-            <w:rPr>
-              <w:rFonts w:asciiTheme="minorHAnsi" w:eastAsiaTheme="minorEastAsia" w:hAnsiTheme="minorHAnsi" w:cstheme="minorBidi"/>
-              <w:noProof/>
-              <w:szCs w:val="22"/>
-            </w:rPr>
-          </w:pPr>
-          <w:hyperlink w:anchor="_Toc111818010" w:history="1">
-            <w:r>
-              <w:rPr>
-                <w:rStyle w:val="Hyperlink"/>
-                <w:noProof/>
-                <w:rtl/>
-              </w:rPr>
-              <w:t>بخش دوم : ساخت مدار داخل</w:t>
-            </w:r>
-            <w:r>
-              <w:rPr>
-                <w:rStyle w:val="Hyperlink"/>
-                <w:rFonts w:hint="cs"/>
-                <w:noProof/>
-                <w:rtl/>
-              </w:rPr>
-              <w:t>ی</w:t>
-            </w:r>
-            <w:r>
-              <w:rPr>
-                <w:rStyle w:val="Hyperlink"/>
-                <w:noProof/>
-                <w:rtl/>
-              </w:rPr>
-              <w:t xml:space="preserve"> </w:t>
-            </w:r>
-            <w:r>
-              <w:rPr>
-                <w:rStyle w:val="Hyperlink"/>
-                <w:noProof/>
-              </w:rPr>
-              <w:t>ALU</w:t>
-            </w:r>
-            <w:r>
-              <w:rPr>
-                <w:noProof/>
-                <w:webHidden/>
-              </w:rPr>
-              <w:tab/>
-            </w:r>
-            <w:r>
-              <w:rPr>
-                <w:noProof/>
-                <w:webHidden/>
-              </w:rPr>
-              <w:fldChar w:fldCharType="begin"/>
-            </w:r>
-            <w:r>
-              <w:rPr>
-                <w:noProof/>
-                <w:webHidden/>
-              </w:rPr>
-              <w:instrText xml:space="preserve"> PAGEREF _Toc111818010 \h </w:instrText>
-            </w:r>
-            <w:r>
-              <w:rPr>
-                <w:noProof/>
-                <w:webHidden/>
-              </w:rPr>
-            </w:r>
-            <w:r>
-              <w:rPr>
-                <w:noProof/>
-                <w:webHidden/>
-              </w:rPr>
-              <w:fldChar w:fldCharType="separate"/>
-            </w:r>
-            <w:r>
-              <w:rPr>
-                <w:noProof/>
-                <w:webHidden/>
-                <w:rtl/>
-              </w:rPr>
-              <w:t>7</w:t>
-            </w:r>
-            <w:r>
-              <w:rPr>
-                <w:noProof/>
-                <w:webHidden/>
-              </w:rPr>
-              <w:fldChar w:fldCharType="end"/>
-            </w:r>
-          </w:hyperlink>
-        </w:p>
-        <w:p>
-          <w:pPr>
-            <w:pStyle w:val="TOC1"/>
-            <w:bidi/>
-            <w:rPr>
-              <w:rFonts w:asciiTheme="minorHAnsi" w:eastAsiaTheme="minorEastAsia" w:hAnsiTheme="minorHAnsi" w:cstheme="minorBidi"/>
-              <w:noProof/>
-              <w:szCs w:val="22"/>
-            </w:rPr>
-          </w:pPr>
-          <w:hyperlink w:anchor="_Toc111818011" w:history="1">
-            <w:r>
-              <w:rPr>
-                <w:rStyle w:val="Hyperlink"/>
-                <w:noProof/>
-                <w:rtl/>
-                <w:lang w:bidi="fa-IR"/>
-              </w:rPr>
-              <w:t>نتا</w:t>
-            </w:r>
-            <w:r>
-              <w:rPr>
-                <w:rStyle w:val="Hyperlink"/>
-                <w:rFonts w:hint="cs"/>
-                <w:noProof/>
-                <w:rtl/>
-                <w:lang w:bidi="fa-IR"/>
-              </w:rPr>
-              <w:t>ی</w:t>
-            </w:r>
-            <w:r>
-              <w:rPr>
-                <w:rStyle w:val="Hyperlink"/>
-                <w:rFonts w:hint="eastAsia"/>
-                <w:noProof/>
-                <w:rtl/>
-                <w:lang w:bidi="fa-IR"/>
-              </w:rPr>
-              <w:t>ج</w:t>
-            </w:r>
-            <w:r>
-              <w:rPr>
-                <w:rStyle w:val="Hyperlink"/>
-                <w:noProof/>
-                <w:rtl/>
-                <w:lang w:bidi="fa-IR"/>
-              </w:rPr>
-              <w:t xml:space="preserve"> ا</w:t>
-            </w:r>
-            <w:r>
-              <w:rPr>
-                <w:rStyle w:val="Hyperlink"/>
-                <w:rFonts w:hint="cs"/>
-                <w:noProof/>
-                <w:rtl/>
-                <w:lang w:bidi="fa-IR"/>
-              </w:rPr>
-              <w:t>ی</w:t>
-            </w:r>
-            <w:r>
-              <w:rPr>
-                <w:rStyle w:val="Hyperlink"/>
-                <w:rFonts w:hint="eastAsia"/>
-                <w:noProof/>
-                <w:rtl/>
-                <w:lang w:bidi="fa-IR"/>
-              </w:rPr>
-              <w:t>ن</w:t>
-            </w:r>
-            <w:r>
-              <w:rPr>
-                <w:rStyle w:val="Hyperlink"/>
-                <w:noProof/>
-                <w:rtl/>
-                <w:lang w:bidi="fa-IR"/>
-              </w:rPr>
-              <w:t xml:space="preserve"> آزما</w:t>
-            </w:r>
-            <w:r>
-              <w:rPr>
-                <w:rStyle w:val="Hyperlink"/>
-                <w:rFonts w:hint="cs"/>
-                <w:noProof/>
-                <w:rtl/>
-                <w:lang w:bidi="fa-IR"/>
-              </w:rPr>
-              <w:t>ی</w:t>
-            </w:r>
-            <w:r>
-              <w:rPr>
-                <w:rStyle w:val="Hyperlink"/>
-                <w:rFonts w:hint="eastAsia"/>
-                <w:noProof/>
-                <w:rtl/>
-                <w:lang w:bidi="fa-IR"/>
-              </w:rPr>
-              <w:t>ش</w:t>
-            </w:r>
-            <w:r>
-              <w:rPr>
-                <w:noProof/>
-                <w:webHidden/>
-              </w:rPr>
-              <w:tab/>
-            </w:r>
-            <w:r>
-              <w:rPr>
-                <w:noProof/>
-                <w:webHidden/>
-              </w:rPr>
-              <w:fldChar w:fldCharType="begin"/>
-            </w:r>
-            <w:r>
-              <w:rPr>
-                <w:noProof/>
-                <w:webHidden/>
-              </w:rPr>
-              <w:instrText xml:space="preserve"> PAGEREF _Toc111818011 \h </w:instrText>
-            </w:r>
-            <w:r>
-              <w:rPr>
-                <w:noProof/>
-                <w:webHidden/>
-              </w:rPr>
-            </w:r>
-            <w:r>
-              <w:rPr>
-                <w:noProof/>
-                <w:webHidden/>
-              </w:rPr>
-              <w:fldChar w:fldCharType="separate"/>
-            </w:r>
-            <w:r>
-              <w:rPr>
-                <w:noProof/>
-                <w:webHidden/>
-                <w:rtl/>
-              </w:rPr>
-              <w:t>10</w:t>
-            </w:r>
-            <w:r>
-              <w:rPr>
-                <w:noProof/>
-                <w:webHidden/>
-              </w:rPr>
-              <w:fldChar w:fldCharType="end"/>
-            </w:r>
-          </w:hyperlink>
-        </w:p>
-        <w:p>
-          <w:pPr>
-            <w:pStyle w:val="TOC1"/>
-            <w:bidi/>
-            <w:rPr>
-              <w:rFonts w:asciiTheme="minorHAnsi" w:eastAsiaTheme="minorEastAsia" w:hAnsiTheme="minorHAnsi" w:cstheme="minorBidi"/>
-              <w:noProof/>
-              <w:szCs w:val="22"/>
-            </w:rPr>
-          </w:pPr>
-          <w:hyperlink w:anchor="_Toc111818012" w:history="1">
+          <w:hyperlink w:anchor="_Toc136007002" w:history="1">
             <w:r>
               <w:rPr>
                 <w:rStyle w:val="Hyperlink"/>
@@ -1441,7 +996,7 @@
                 <w:noProof/>
                 <w:webHidden/>
               </w:rPr>
-              <w:instrText xml:space="preserve"> PAGEREF _Toc111818012 \h </w:instrText>
+              <w:instrText xml:space="preserve"> PAGEREF _Toc136007002 \h </w:instrText>
             </w:r>
             <w:r>
               <w:rPr>
@@ -1460,9 +1015,8 @@
               <w:rPr>
                 <w:noProof/>
                 <w:webHidden/>
-                <w:rtl/>
               </w:rPr>
-              <w:t>10</w:t>
+              <w:t>3</w:t>
             </w:r>
             <w:r>
               <w:rPr>
@@ -1517,7 +1071,7 @@
           <w:lang w:bidi="fa-IR"/>
         </w:rPr>
       </w:pPr>
-      <w:bookmarkStart w:id="1" w:name="_Toc111818004"/>
+      <w:bookmarkStart w:id="1" w:name="_Toc136006998"/>
       <w:r>
         <w:rPr>
           <w:rFonts w:hint="cs"/>
@@ -1528,29 +1082,28 @@
         <w:t xml:space="preserve">مقدمه و هدف </w:t>
       </w:r>
       <w:bookmarkEnd w:id="0"/>
+      <w:r>
+        <w:rPr>
+          <w:rFonts w:hint="cs"/>
+          <w:rtl/>
+        </w:rPr>
+        <w:t>فاز</w:t>
+      </w:r>
+      <w:r>
+        <w:rPr>
+          <w:rFonts w:hint="cs"/>
+          <w:rtl/>
+          <w:lang w:bidi="fa-IR"/>
+        </w:rPr>
+        <w:t xml:space="preserve"> اول</w:t>
+      </w:r>
       <w:bookmarkEnd w:id="1"/>
-      <w:r>
-        <w:rPr>
-          <w:rFonts w:hint="cs"/>
-          <w:rtl/>
-        </w:rPr>
-        <w:t>فاز</w:t>
-      </w:r>
-      <w:r>
-        <w:rPr>
-          <w:rFonts w:hint="cs"/>
-          <w:rtl/>
-          <w:lang w:bidi="fa-IR"/>
-        </w:rPr>
-        <w:t xml:space="preserve"> اول</w:t>
-      </w:r>
     </w:p>
     <w:p>
       <w:pPr>
         <w:bidi/>
         <w:jc w:val="both"/>
         <w:rPr>
-          <w:rFonts w:hint="cs"/>
           <w:sz w:val="24"/>
           <w:rtl/>
           <w:lang w:bidi="fa-IR"/>
@@ -1827,6 +1380,7 @@
         <w:pStyle w:val="Heading1"/>
         <w:bidi/>
       </w:pPr>
+      <w:bookmarkStart w:id="2" w:name="_Toc136006999"/>
       <w:r>
         <w:rPr>
           <w:rFonts w:hint="cs"/>
@@ -1844,13 +1398,13 @@
       <w:r>
         <w:t>Register File</w:t>
       </w:r>
+      <w:bookmarkEnd w:id="2"/>
     </w:p>
     <w:p>
       <w:pPr>
         <w:bidi/>
         <w:jc w:val="both"/>
         <w:rPr>
-          <w:rFonts w:hint="cs"/>
           <w:rtl/>
         </w:rPr>
       </w:pPr>
@@ -1960,19 +1514,7 @@
         <w:rPr>
           <w:lang w:bidi="fa-IR"/>
         </w:rPr>
-        <w:t>5</w:t>
-      </w:r>
-      <w:r>
-        <w:rPr>
-          <w:lang w:bidi="fa-IR"/>
-        </w:rPr>
-        <w:t>×</w:t>
-      </w:r>
-      <w:r>
-        <w:rPr>
-          <w:lang w:bidi="fa-IR"/>
-        </w:rPr>
-        <w:t>32</w:t>
+        <w:t>5×32</w:t>
       </w:r>
       <w:r>
         <w:rPr>
@@ -2086,31 +1628,7 @@
         <w:rPr>
           <w:lang w:bidi="fa-IR"/>
         </w:rPr>
-        <w:t>MUX 5</w:t>
-      </w:r>
-      <w:r>
-        <w:rPr>
-          <w:lang w:bidi="fa-IR"/>
-        </w:rPr>
-        <w:t>×</w:t>
-      </w:r>
-      <w:r>
-        <w:rPr>
-          <w:lang w:bidi="fa-IR"/>
-        </w:rPr>
-        <w:t>32</w:t>
-      </w:r>
-      <w:r>
-        <w:rPr>
-          <w:lang w:bidi="fa-IR"/>
-        </w:rPr>
-        <w:t>×</w:t>
-      </w:r>
-      <w:r>
-        <w:rPr>
-          <w:lang w:bidi="fa-IR"/>
-        </w:rPr>
-        <w:t>32</w:t>
+        <w:t>MUX 5×32×32</w:t>
       </w:r>
       <w:r>
         <w:rPr>
@@ -2159,6 +1677,7 @@
           <w:lang w:bidi="fa-IR"/>
         </w:rPr>
       </w:pPr>
+      <w:bookmarkStart w:id="3" w:name="_Toc136007000"/>
       <w:r>
         <w:rPr>
           <w:rFonts w:hint="cs"/>
@@ -2181,27 +1700,19 @@
         </w:rPr>
         <w:t>Memory</w:t>
       </w:r>
+      <w:bookmarkEnd w:id="3"/>
     </w:p>
     <w:p>
       <w:pPr>
         <w:bidi/>
         <w:jc w:val="both"/>
         <w:rPr>
-          <w:rFonts w:hint="cs"/>
-          <w:rtl/>
-          <w:lang w:bidi="fa-IR"/>
-        </w:rPr>
-      </w:pPr>
-      <w:bookmarkStart w:id="2" w:name="_بخش_اول_:_1"/>
-      <w:bookmarkEnd w:id="2"/>
-      <w:r>
-        <w:rPr>
-          <w:rFonts w:hint="cs"/>
-          <w:rtl/>
-          <w:lang w:bidi="fa-IR"/>
-        </w:rPr>
-        <w:t xml:space="preserve">همچنین </w:t>
-      </w:r>
+          <w:rtl/>
+          <w:lang w:bidi="fa-IR"/>
+        </w:rPr>
+      </w:pPr>
+      <w:bookmarkStart w:id="4" w:name="_بخش_اول_:_1"/>
+      <w:bookmarkEnd w:id="4"/>
       <w:r>
         <w:rPr>
           <w:rFonts w:hint="cs"/>
@@ -2244,7 +1755,21 @@
         <w:rPr>
           <w:lang w:bidi="fa-IR"/>
         </w:rPr>
-        <w:t>Data Memory, Instruction Memory</w:t>
+        <w:t>Data Memory</w:t>
+      </w:r>
+      <w:r>
+        <w:rPr>
+          <w:rFonts w:hint="cs"/>
+          <w:rtl/>
+          <w:lang w:bidi="fa-IR"/>
+        </w:rPr>
+        <w:t xml:space="preserve"> و </w:t>
+      </w:r>
+      <w:r>
+        <w:rPr>
+          <w:lang w:bidi="fa-IR"/>
+        </w:rPr>
+        <w:t>Instruction Memory</w:t>
       </w:r>
       <w:r>
         <w:rPr>
@@ -2302,15 +1827,23 @@
           <w:rtl/>
           <w:lang w:bidi="fa-IR"/>
         </w:rPr>
-        <w:t>و روش</w:t>
-      </w:r>
-      <w:r>
-        <w:rPr>
-          <w:rFonts w:hint="cs"/>
-          <w:rtl/>
-          <w:lang w:bidi="fa-IR"/>
-        </w:rPr>
-        <w:t>ی شبیه</w:t>
+        <w:t xml:space="preserve">و </w:t>
+      </w:r>
+      <w:r>
+        <w:rPr>
+          <w:rFonts w:hint="cs"/>
+          <w:rtl/>
+          <w:lang w:bidi="fa-IR"/>
+        </w:rPr>
+        <w:t>ساختاری</w:t>
+      </w:r>
+      <w:r>
+        <w:rPr>
+          <w:rFonts w:hint="cs"/>
+          <w:rtl/>
+          <w:lang w:bidi="fa-IR"/>
+        </w:rPr>
+        <w:t xml:space="preserve"> شبیه</w:t>
       </w:r>
       <w:r>
         <w:rPr>
@@ -2459,22 +1992,27 @@
         <w:pStyle w:val="Heading1"/>
         <w:bidi/>
         <w:rPr>
-          <w:rtl/>
-          <w:lang w:bidi="fa-IR"/>
-        </w:rPr>
-      </w:pPr>
-      <w:bookmarkStart w:id="3" w:name="_Toc111818011"/>
-      <w:bookmarkStart w:id="4" w:name="_Toc110794066"/>
-      <w:r>
-        <w:rPr>
-          <w:rFonts w:hint="cs"/>
-          <w:rtl/>
-          <w:lang w:bidi="fa-IR"/>
-        </w:rPr>
-        <w:t>نتایج این آزمایش</w:t>
-      </w:r>
-      <w:bookmarkEnd w:id="3"/>
-      <w:bookmarkEnd w:id="4"/>
+          <w:rFonts w:hint="cs"/>
+          <w:rtl/>
+          <w:lang w:bidi="fa-IR"/>
+        </w:rPr>
+      </w:pPr>
+      <w:bookmarkStart w:id="5" w:name="_Toc136007001"/>
+      <w:r>
+        <w:rPr>
+          <w:rFonts w:hint="cs"/>
+          <w:rtl/>
+          <w:lang w:bidi="fa-IR"/>
+        </w:rPr>
+        <w:t xml:space="preserve">طراحی </w:t>
+      </w:r>
+      <w:r>
+        <w:rPr>
+          <w:lang w:bidi="fa-IR"/>
+        </w:rPr>
+        <w:t>ALU</w:t>
+      </w:r>
+      <w:bookmarkEnd w:id="5"/>
     </w:p>
     <w:p>
       <w:pPr>
@@ -2488,26 +2026,2084 @@
       </w:pPr>
       <w:r>
         <w:rPr>
-          <w:rFonts w:hint="cs"/>
-          <w:sz w:val="24"/>
-          <w:rtl/>
-          <w:lang w:bidi="fa-IR"/>
-        </w:rPr>
-        <w:t xml:space="preserve">در این </w:t>
+          <w:noProof/>
+        </w:rPr>
+        <mc:AlternateContent>
+          <mc:Choice Requires="wps">
+            <w:drawing>
+              <wp:anchor distT="0" distB="0" distL="114300" distR="114300" simplePos="0" relativeHeight="251682816" behindDoc="0" locked="0" layoutInCell="1" allowOverlap="1" wp14:anchorId="4105C434" wp14:editId="69694B6F">
+                <wp:simplePos x="0" y="0"/>
+                <wp:positionH relativeFrom="column">
+                  <wp:posOffset>1165860</wp:posOffset>
+                </wp:positionH>
+                <wp:positionV relativeFrom="paragraph">
+                  <wp:posOffset>3457575</wp:posOffset>
+                </wp:positionV>
+                <wp:extent cx="3815080" cy="300990"/>
+                <wp:effectExtent l="0" t="0" r="0" b="3810"/>
+                <wp:wrapTopAndBottom/>
+                <wp:docPr id="1454986499" name="Text Box 1"/>
+                <wp:cNvGraphicFramePr/>
+                <a:graphic xmlns:a="http://schemas.openxmlformats.org/drawingml/2006/main">
+                  <a:graphicData uri="http://schemas.microsoft.com/office/word/2010/wordprocessingShape">
+                    <wps:wsp>
+                      <wps:cNvSpPr txBox="1"/>
+                      <wps:spPr>
+                        <a:xfrm>
+                          <a:off x="0" y="0"/>
+                          <a:ext cx="3815080" cy="300990"/>
+                        </a:xfrm>
+                        <a:prstGeom prst="rect">
+                          <a:avLst/>
+                        </a:prstGeom>
+                        <a:solidFill>
+                          <a:prstClr val="white"/>
+                        </a:solidFill>
+                        <a:ln>
+                          <a:noFill/>
+                        </a:ln>
+                      </wps:spPr>
+                      <wps:txbx>
+                        <w:txbxContent>
+                          <w:p>
+                            <w:pPr>
+                              <w:pStyle w:val="Caption"/>
+                              <w:bidi/>
+                              <w:rPr>
+                                <w:sz w:val="24"/>
+                                <w:szCs w:val="24"/>
+                                <w:lang w:bidi="fa-IR"/>
+                              </w:rPr>
+                            </w:pPr>
+                            <w:r>
+                              <w:rPr>
+                                <w:rtl/>
+                              </w:rPr>
+                              <w:t xml:space="preserve">شکل </w:t>
+                            </w:r>
+                            <w:r>
+                              <w:rPr>
+                                <w:rtl/>
+                              </w:rPr>
+                              <w:fldChar w:fldCharType="begin"/>
+                            </w:r>
+                            <w:r>
+                              <w:rPr>
+                                <w:rtl/>
+                              </w:rPr>
+                              <w:instrText xml:space="preserve"> </w:instrText>
+                            </w:r>
+                            <w:r>
+                              <w:instrText>SEQ</w:instrText>
+                            </w:r>
+                            <w:r>
+                              <w:rPr>
+                                <w:rtl/>
+                              </w:rPr>
+                              <w:instrText xml:space="preserve"> شکل \* </w:instrText>
+                            </w:r>
+                            <w:r>
+                              <w:instrText>ARABIC</w:instrText>
+                            </w:r>
+                            <w:r>
+                              <w:rPr>
+                                <w:rtl/>
+                              </w:rPr>
+                              <w:instrText xml:space="preserve"> </w:instrText>
+                            </w:r>
+                            <w:r>
+                              <w:rPr>
+                                <w:rtl/>
+                              </w:rPr>
+                              <w:fldChar w:fldCharType="separate"/>
+                            </w:r>
+                            <w:r>
+                              <w:rPr>
+                                <w:noProof/>
+                                <w:rtl/>
+                              </w:rPr>
+                              <w:t>1</w:t>
+                            </w:r>
+                            <w:r>
+                              <w:rPr>
+                                <w:rtl/>
+                              </w:rPr>
+                              <w:fldChar w:fldCharType="end"/>
+                            </w:r>
+                            <w:r>
+                              <w:rPr>
+                                <w:rFonts w:hint="cs"/>
+                                <w:rtl/>
+                                <w:lang w:bidi="fa-IR"/>
+                              </w:rPr>
+                              <w:t xml:space="preserve">- نمای بیرونی </w:t>
+                            </w:r>
+                            <w:r>
+                              <w:rPr>
+                                <w:lang w:bidi="fa-IR"/>
+                              </w:rPr>
+                              <w:t>ALU</w:t>
+                            </w:r>
+                          </w:p>
+                        </w:txbxContent>
+                      </wps:txbx>
+                      <wps:bodyPr rot="0" spcFirstLastPara="0" vertOverflow="overflow" horzOverflow="overflow" vert="horz" wrap="square" lIns="0" tIns="0" rIns="0" bIns="0" numCol="1" spcCol="0" rtlCol="0" fromWordArt="0" anchor="t" anchorCtr="0" forceAA="0" compatLnSpc="1">
+                        <a:prstTxWarp prst="textNoShape">
+                          <a:avLst/>
+                        </a:prstTxWarp>
+                        <a:noAutofit/>
+                      </wps:bodyPr>
+                    </wps:wsp>
+                  </a:graphicData>
+                </a:graphic>
+                <wp14:sizeRelV relativeFrom="margin">
+                  <wp14:pctHeight>0</wp14:pctHeight>
+                </wp14:sizeRelV>
+              </wp:anchor>
+            </w:drawing>
+          </mc:Choice>
+          <mc:Fallback>
+            <w:pict>
+              <v:shapetype w14:anchorId="4105C434" id="_x0000_t202" coordsize="21600,21600" o:spt="202" path="m,l,21600r21600,l21600,xe">
+                <v:stroke joinstyle="miter"/>
+                <v:path gradientshapeok="t" o:connecttype="rect"/>
+              </v:shapetype>
+              <v:shape id="Text Box 1" o:spid="_x0000_s1026" type="#_x0000_t202" style="position:absolute;left:0;text-align:left;margin-left:91.8pt;margin-top:272.25pt;width:300.4pt;height:23.7pt;z-index:251682816;visibility:visible;mso-wrap-style:square;mso-height-percent:0;mso-wrap-distance-left:9pt;mso-wrap-distance-top:0;mso-wrap-distance-right:9pt;mso-wrap-distance-bottom:0;mso-position-horizontal:absolute;mso-position-horizontal-relative:text;mso-position-vertical:absolute;mso-position-vertical-relative:text;mso-height-percent:0;mso-height-relative:margin;v-text-anchor:top" o:gfxdata="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" stroked="f">
+                <v:textbox inset="0,0,0,0">
+                  <w:txbxContent>
+                    <w:p>
+                      <w:pPr>
+                        <w:pStyle w:val="Caption"/>
+                        <w:bidi/>
+                        <w:rPr>
+                          <w:sz w:val="24"/>
+                          <w:szCs w:val="24"/>
+                          <w:lang w:bidi="fa-IR"/>
+                        </w:rPr>
+                      </w:pPr>
+                      <w:r>
+                        <w:rPr>
+                          <w:rtl/>
+                        </w:rPr>
+                        <w:t xml:space="preserve">شکل </w:t>
+                      </w:r>
+                      <w:r>
+                        <w:rPr>
+                          <w:rtl/>
+                        </w:rPr>
+                        <w:fldChar w:fldCharType="begin"/>
+                      </w:r>
+                      <w:r>
+                        <w:rPr>
+                          <w:rtl/>
+                        </w:rPr>
+                        <w:instrText xml:space="preserve"> </w:instrText>
+                      </w:r>
+                      <w:r>
+                        <w:instrText>SEQ</w:instrText>
+                      </w:r>
+                      <w:r>
+                        <w:rPr>
+                          <w:rtl/>
+                        </w:rPr>
+                        <w:instrText xml:space="preserve"> شکل \* </w:instrText>
+                      </w:r>
+                      <w:r>
+                        <w:instrText>ARABIC</w:instrText>
+                      </w:r>
+                      <w:r>
+                        <w:rPr>
+                          <w:rtl/>
+                        </w:rPr>
+                        <w:instrText xml:space="preserve"> </w:instrText>
+                      </w:r>
+                      <w:r>
+                        <w:rPr>
+                          <w:rtl/>
+                        </w:rPr>
+                        <w:fldChar w:fldCharType="separate"/>
+                      </w:r>
+                      <w:r>
+                        <w:rPr>
+                          <w:noProof/>
+                          <w:rtl/>
+                        </w:rPr>
+                        <w:t>1</w:t>
+                      </w:r>
+                      <w:r>
+                        <w:rPr>
+                          <w:rtl/>
+                        </w:rPr>
+                        <w:fldChar w:fldCharType="end"/>
+                      </w:r>
+                      <w:r>
+                        <w:rPr>
+                          <w:rFonts w:hint="cs"/>
+                          <w:rtl/>
+                          <w:lang w:bidi="fa-IR"/>
+                        </w:rPr>
+                        <w:t xml:space="preserve">- نمای بیرونی </w:t>
+                      </w:r>
+                      <w:r>
+                        <w:rPr>
+                          <w:lang w:bidi="fa-IR"/>
+                        </w:rPr>
+                        <w:t>ALU</w:t>
+                      </w:r>
+                    </w:p>
+                  </w:txbxContent>
+                </v:textbox>
+                <w10:wrap type="topAndBottom"/>
+              </v:shape>
+            </w:pict>
+          </mc:Fallback>
+        </mc:AlternateContent>
+      </w:r>
+      <w:r>
+        <w:rPr>
+          <w:sz w:val="24"/>
+          <w:rtl/>
+          <w:lang w:bidi="fa-IR"/>
+        </w:rPr>
+        <w:drawing>
+          <wp:anchor distT="0" distB="0" distL="114300" distR="114300" simplePos="0" relativeHeight="251680768" behindDoc="0" locked="0" layoutInCell="1" allowOverlap="1" wp14:anchorId="1A4C505B" wp14:editId="29DB9ED6">
+            <wp:simplePos x="0" y="0"/>
+            <wp:positionH relativeFrom="column">
+              <wp:posOffset>1163955</wp:posOffset>
+            </wp:positionH>
+            <wp:positionV relativeFrom="paragraph">
+              <wp:posOffset>787338</wp:posOffset>
+            </wp:positionV>
+            <wp:extent cx="3815080" cy="2614930"/>
+            <wp:effectExtent l="0" t="0" r="0" b="0"/>
+            <wp:wrapTopAndBottom/>
+            <wp:docPr id="1777687763" name="Picture 1"/>
+            <wp:cNvGraphicFramePr>
+              <a:graphicFrameLocks xmlns:a="http://schemas.openxmlformats.org/drawingml/2006/main" noChangeAspect="1"/>
+            </wp:cNvGraphicFramePr>
+            <a:graphic xmlns:a="http://schemas.openxmlformats.org/drawingml/2006/main">
+              <a:graphicData uri="http://schemas.openxmlformats.org/drawingml/2006/picture">
+                <pic:pic xmlns:pic="http://schemas.openxmlformats.org/drawingml/2006/picture">
+                  <pic:nvPicPr>
+                    <pic:cNvPr id="1777687763" name=""/>
+                    <pic:cNvPicPr/>
+                  </pic:nvPicPr>
+                  <pic:blipFill>
+                    <a:blip r:embed="rId9" cstate="print">
+                      <a:extLst>
+                        <a:ext uri="{28A0092B-C50C-407E-A947-70E740481C1C}">
+                          <a14:useLocalDpi xmlns:a14="http://schemas.microsoft.com/office/drawing/2010/main" val="0"/>
+                        </a:ext>
+                      </a:extLst>
+                    </a:blip>
+                    <a:stretch>
+                      <a:fillRect/>
+                    </a:stretch>
+                  </pic:blipFill>
+                  <pic:spPr>
+                    <a:xfrm>
+                      <a:off x="0" y="0"/>
+                      <a:ext cx="3815080" cy="2614930"/>
+                    </a:xfrm>
+                    <a:prstGeom prst="rect">
+                      <a:avLst/>
+                    </a:prstGeom>
+                  </pic:spPr>
+                </pic:pic>
+              </a:graphicData>
+            </a:graphic>
+            <wp14:sizeRelH relativeFrom="margin">
+              <wp14:pctWidth>0</wp14:pctWidth>
+            </wp14:sizeRelH>
+            <wp14:sizeRelV relativeFrom="margin">
+              <wp14:pctHeight>0</wp14:pctHeight>
+            </wp14:sizeRelV>
+          </wp:anchor>
+        </w:drawing>
+      </w:r>
+      <w:r>
+        <w:rPr>
+          <w:rFonts w:hint="cs"/>
+          <w:sz w:val="24"/>
+          <w:rtl/>
+          <w:lang w:bidi="fa-IR"/>
+        </w:rPr>
+        <w:t>واحد محاسبات و منطق (</w:t>
+      </w:r>
+      <w:r>
+        <w:rPr>
+          <w:sz w:val="24"/>
+          <w:lang w:bidi="fa-IR"/>
+        </w:rPr>
+        <w:t>ALU</w:t>
+      </w:r>
+      <w:r>
+        <w:rPr>
+          <w:rFonts w:hint="cs"/>
+          <w:sz w:val="24"/>
+          <w:rtl/>
+          <w:lang w:bidi="fa-IR"/>
+        </w:rPr>
+        <w:t>) وظیفه انجام عملیات</w:t>
+      </w:r>
+      <w:r>
+        <w:rPr>
+          <w:sz w:val="24"/>
+          <w:rtl/>
+          <w:lang w:bidi="fa-IR"/>
+        </w:rPr>
+        <w:softHyphen/>
+      </w:r>
+      <w:r>
+        <w:rPr>
+          <w:rFonts w:hint="cs"/>
+          <w:sz w:val="24"/>
+          <w:rtl/>
+          <w:lang w:bidi="fa-IR"/>
+        </w:rPr>
+        <w:t>های اصلی روی داده</w:t>
+      </w:r>
+      <w:r>
+        <w:rPr>
+          <w:sz w:val="24"/>
+          <w:rtl/>
+          <w:lang w:bidi="fa-IR"/>
+        </w:rPr>
+        <w:softHyphen/>
+      </w:r>
+      <w:r>
+        <w:rPr>
+          <w:rFonts w:hint="cs"/>
+          <w:sz w:val="24"/>
+          <w:rtl/>
+          <w:lang w:bidi="fa-IR"/>
+        </w:rPr>
+        <w:t>ها را دارد. این واحد دو ورودی دیتا (32 بیتی) دریافت می</w:t>
+      </w:r>
+      <w:r>
+        <w:rPr>
+          <w:sz w:val="24"/>
+          <w:rtl/>
+          <w:lang w:bidi="fa-IR"/>
+        </w:rPr>
+        <w:softHyphen/>
+      </w:r>
+      <w:r>
+        <w:rPr>
+          <w:rFonts w:hint="cs"/>
+          <w:sz w:val="24"/>
+          <w:rtl/>
+          <w:lang w:bidi="fa-IR"/>
+        </w:rPr>
+        <w:t xml:space="preserve">کند و با توجه به ورودی </w:t>
+      </w:r>
+      <w:r>
+        <w:rPr>
+          <w:sz w:val="24"/>
+          <w:lang w:bidi="fa-IR"/>
+        </w:rPr>
+        <w:t>operation</w:t>
+      </w:r>
+      <w:r>
+        <w:rPr>
+          <w:rFonts w:hint="cs"/>
+          <w:sz w:val="24"/>
+          <w:rtl/>
+          <w:lang w:bidi="fa-IR"/>
+        </w:rPr>
+        <w:t xml:space="preserve"> (5 بیتی)، عملیاتی که باید روی این دو داده انجام شود را انتخاب می</w:t>
+      </w:r>
+      <w:r>
+        <w:rPr>
+          <w:sz w:val="24"/>
+          <w:rtl/>
+          <w:lang w:bidi="fa-IR"/>
+        </w:rPr>
+        <w:softHyphen/>
+      </w:r>
+      <w:r>
+        <w:rPr>
+          <w:rFonts w:hint="cs"/>
+          <w:sz w:val="24"/>
+          <w:rtl/>
+          <w:lang w:bidi="fa-IR"/>
+        </w:rPr>
+        <w:t xml:space="preserve">کند. سپس خروجی عملیات انجام شده را از طریق خروجی </w:t>
+      </w:r>
+      <w:r>
+        <w:rPr>
+          <w:sz w:val="24"/>
+          <w:lang w:bidi="fa-IR"/>
+        </w:rPr>
+        <w:t>Result</w:t>
+      </w:r>
+      <w:r>
+        <w:rPr>
+          <w:rFonts w:hint="cs"/>
+          <w:sz w:val="24"/>
+          <w:rtl/>
+          <w:lang w:bidi="fa-IR"/>
+        </w:rPr>
+        <w:t xml:space="preserve"> (32 بیتی) اعلام می</w:t>
+      </w:r>
+      <w:r>
+        <w:rPr>
+          <w:sz w:val="24"/>
+          <w:rtl/>
+          <w:lang w:bidi="fa-IR"/>
+        </w:rPr>
+        <w:softHyphen/>
+      </w:r>
+      <w:r>
+        <w:rPr>
+          <w:rFonts w:hint="cs"/>
+          <w:sz w:val="24"/>
+          <w:rtl/>
+          <w:lang w:bidi="fa-IR"/>
+        </w:rPr>
+        <w:t xml:space="preserve">کند. همچنین خروجی </w:t>
+      </w:r>
+      <w:r>
+        <w:rPr>
+          <w:sz w:val="24"/>
+          <w:lang w:bidi="fa-IR"/>
+        </w:rPr>
+        <w:t>Zero</w:t>
+      </w:r>
+      <w:r>
+        <w:rPr>
+          <w:rFonts w:hint="cs"/>
+          <w:sz w:val="24"/>
+          <w:rtl/>
+          <w:lang w:bidi="fa-IR"/>
+        </w:rPr>
+        <w:t xml:space="preserve"> (1 بیتی) صفر بودن حاصل محاسبه را نشان می</w:t>
+      </w:r>
+      <w:r>
+        <w:rPr>
+          <w:sz w:val="24"/>
+          <w:rtl/>
+          <w:lang w:bidi="fa-IR"/>
+        </w:rPr>
+        <w:softHyphen/>
+      </w:r>
+      <w:r>
+        <w:rPr>
+          <w:rFonts w:hint="cs"/>
+          <w:sz w:val="24"/>
+          <w:rtl/>
+          <w:lang w:bidi="fa-IR"/>
+        </w:rPr>
+        <w:t>دهد.</w:t>
+      </w:r>
+      <w:r>
+        <w:rPr>
+          <w:noProof/>
+        </w:rPr>
+        <w:t xml:space="preserve"> </w:t>
       </w:r>
     </w:p>
     <w:p>
       <w:pPr>
+        <w:bidi/>
+        <w:jc w:val="both"/>
+        <w:rPr>
+          <w:rFonts w:hint="cs"/>
+          <w:sz w:val="24"/>
+          <w:rtl/>
+          <w:lang w:bidi="fa-IR"/>
+        </w:rPr>
+      </w:pPr>
+      <w:r>
+        <w:rPr>
+          <w:rFonts w:hint="cs"/>
+          <w:sz w:val="24"/>
+          <w:rtl/>
+          <w:lang w:bidi="fa-IR"/>
+        </w:rPr>
+        <w:t xml:space="preserve">همچنین ورودی </w:t>
+      </w:r>
+      <w:r>
+        <w:rPr>
+          <w:sz w:val="24"/>
+          <w:lang w:bidi="fa-IR"/>
+        </w:rPr>
+        <w:t>SHA</w:t>
+      </w:r>
+      <w:r>
+        <w:rPr>
+          <w:rFonts w:hint="cs"/>
+          <w:sz w:val="24"/>
+          <w:rtl/>
+          <w:lang w:bidi="fa-IR"/>
+        </w:rPr>
+        <w:t xml:space="preserve"> مقدار شیفت را مشخص می</w:t>
+      </w:r>
+      <w:r>
+        <w:rPr>
+          <w:sz w:val="24"/>
+          <w:rtl/>
+          <w:lang w:bidi="fa-IR"/>
+        </w:rPr>
+        <w:softHyphen/>
+      </w:r>
+      <w:r>
+        <w:rPr>
+          <w:rFonts w:hint="cs"/>
+          <w:sz w:val="24"/>
+          <w:rtl/>
+          <w:lang w:bidi="fa-IR"/>
+        </w:rPr>
+        <w:t>کند.</w:t>
+      </w:r>
+      <w:r>
+        <w:rPr>
+          <w:rFonts w:hint="cs"/>
+          <w:sz w:val="24"/>
+          <w:rtl/>
+          <w:lang w:bidi="fa-IR"/>
+        </w:rPr>
+        <w:t xml:space="preserve"> توجه کنید که ورودی</w:t>
+      </w:r>
+      <w:r>
+        <w:rPr>
+          <w:sz w:val="24"/>
+          <w:rtl/>
+          <w:lang w:bidi="fa-IR"/>
+        </w:rPr>
+        <w:softHyphen/>
+      </w:r>
+      <w:r>
+        <w:rPr>
+          <w:rFonts w:hint="cs"/>
+          <w:sz w:val="24"/>
+          <w:rtl/>
+          <w:lang w:bidi="fa-IR"/>
+        </w:rPr>
+        <w:t xml:space="preserve">های </w:t>
+      </w:r>
+      <w:r>
+        <w:rPr>
+          <w:sz w:val="24"/>
+          <w:lang w:bidi="fa-IR"/>
+        </w:rPr>
+        <w:t>ALU</w:t>
+      </w:r>
+      <w:r>
+        <w:rPr>
+          <w:rFonts w:hint="cs"/>
+          <w:sz w:val="24"/>
+          <w:rtl/>
+          <w:lang w:bidi="fa-IR"/>
+        </w:rPr>
+        <w:t xml:space="preserve"> توسط </w:t>
+      </w:r>
+      <w:r>
+        <w:rPr>
+          <w:sz w:val="24"/>
+          <w:lang w:bidi="fa-IR"/>
+        </w:rPr>
+        <w:t>CU</w:t>
+      </w:r>
+      <w:r>
+        <w:rPr>
+          <w:rFonts w:hint="cs"/>
+          <w:sz w:val="24"/>
+          <w:rtl/>
+          <w:lang w:bidi="fa-IR"/>
+        </w:rPr>
+        <w:t xml:space="preserve"> تولید می</w:t>
+      </w:r>
+      <w:r>
+        <w:rPr>
+          <w:sz w:val="24"/>
+          <w:rtl/>
+          <w:lang w:bidi="fa-IR"/>
+        </w:rPr>
+        <w:softHyphen/>
+      </w:r>
+      <w:r>
+        <w:rPr>
+          <w:rFonts w:hint="cs"/>
+          <w:sz w:val="24"/>
+          <w:rtl/>
+          <w:lang w:bidi="fa-IR"/>
+        </w:rPr>
+        <w:t>شوند.</w:t>
+      </w:r>
+    </w:p>
+    <w:p>
+      <w:pPr>
+        <w:bidi/>
+        <w:jc w:val="both"/>
+        <w:rPr>
+          <w:sz w:val="24"/>
+          <w:rtl/>
+          <w:lang w:bidi="fa-IR"/>
+        </w:rPr>
+      </w:pPr>
+      <w:r>
+        <w:rPr>
+          <w:noProof/>
+        </w:rPr>
+        <w:lastRenderedPageBreak/>
+        <mc:AlternateContent>
+          <mc:Choice Requires="wps">
+            <w:drawing>
+              <wp:anchor distT="0" distB="0" distL="114300" distR="114300" simplePos="0" relativeHeight="251685888" behindDoc="0" locked="0" layoutInCell="1" allowOverlap="1" wp14:anchorId="5D27AEBD" wp14:editId="46FFC59E">
+                <wp:simplePos x="0" y="0"/>
+                <wp:positionH relativeFrom="column">
+                  <wp:posOffset>1243965</wp:posOffset>
+                </wp:positionH>
+                <wp:positionV relativeFrom="paragraph">
+                  <wp:posOffset>1876425</wp:posOffset>
+                </wp:positionV>
+                <wp:extent cx="3782695" cy="175260"/>
+                <wp:effectExtent l="0" t="0" r="8255" b="0"/>
+                <wp:wrapTopAndBottom/>
+                <wp:docPr id="1736550530" name="Text Box 1"/>
+                <wp:cNvGraphicFramePr/>
+                <a:graphic xmlns:a="http://schemas.openxmlformats.org/drawingml/2006/main">
+                  <a:graphicData uri="http://schemas.microsoft.com/office/word/2010/wordprocessingShape">
+                    <wps:wsp>
+                      <wps:cNvSpPr txBox="1"/>
+                      <wps:spPr>
+                        <a:xfrm>
+                          <a:off x="0" y="0"/>
+                          <a:ext cx="3782695" cy="175260"/>
+                        </a:xfrm>
+                        <a:prstGeom prst="rect">
+                          <a:avLst/>
+                        </a:prstGeom>
+                        <a:solidFill>
+                          <a:prstClr val="white"/>
+                        </a:solidFill>
+                        <a:ln>
+                          <a:noFill/>
+                        </a:ln>
+                      </wps:spPr>
+                      <wps:txbx>
+                        <w:txbxContent>
+                          <w:p>
+                            <w:pPr>
+                              <w:pStyle w:val="Caption"/>
+                              <w:bidi/>
+                              <w:rPr>
+                                <w:sz w:val="24"/>
+                                <w:szCs w:val="24"/>
+                                <w:lang w:bidi="fa-IR"/>
+                              </w:rPr>
+                            </w:pPr>
+                            <w:r>
+                              <w:rPr>
+                                <w:rtl/>
+                              </w:rPr>
+                              <w:t xml:space="preserve">شکل </w:t>
+                            </w:r>
+                            <w:r>
+                              <w:rPr>
+                                <w:rtl/>
+                              </w:rPr>
+                              <w:fldChar w:fldCharType="begin"/>
+                            </w:r>
+                            <w:r>
+                              <w:rPr>
+                                <w:rtl/>
+                              </w:rPr>
+                              <w:instrText xml:space="preserve"> </w:instrText>
+                            </w:r>
+                            <w:r>
+                              <w:instrText>SEQ</w:instrText>
+                            </w:r>
+                            <w:r>
+                              <w:rPr>
+                                <w:rtl/>
+                              </w:rPr>
+                              <w:instrText xml:space="preserve"> شکل \* </w:instrText>
+                            </w:r>
+                            <w:r>
+                              <w:instrText>ARABIC</w:instrText>
+                            </w:r>
+                            <w:r>
+                              <w:rPr>
+                                <w:rtl/>
+                              </w:rPr>
+                              <w:instrText xml:space="preserve"> </w:instrText>
+                            </w:r>
+                            <w:r>
+                              <w:rPr>
+                                <w:rtl/>
+                              </w:rPr>
+                              <w:fldChar w:fldCharType="separate"/>
+                            </w:r>
+                            <w:r>
+                              <w:rPr>
+                                <w:noProof/>
+                                <w:rtl/>
+                              </w:rPr>
+                              <w:t>2</w:t>
+                            </w:r>
+                            <w:r>
+                              <w:rPr>
+                                <w:rtl/>
+                              </w:rPr>
+                              <w:fldChar w:fldCharType="end"/>
+                            </w:r>
+                            <w:r>
+                              <w:rPr>
+                                <w:rFonts w:hint="cs"/>
+                                <w:rtl/>
+                                <w:lang w:bidi="fa-IR"/>
+                              </w:rPr>
+                              <w:t>- ترمینال</w:t>
+                            </w:r>
+                            <w:r>
+                              <w:rPr>
+                                <w:rtl/>
+                                <w:lang w:bidi="fa-IR"/>
+                              </w:rPr>
+                              <w:softHyphen/>
+                            </w:r>
+                            <w:r>
+                              <w:rPr>
+                                <w:rFonts w:hint="cs"/>
+                                <w:rtl/>
+                                <w:lang w:bidi="fa-IR"/>
+                              </w:rPr>
+                              <w:t xml:space="preserve">های ورودی و خروجی </w:t>
+                            </w:r>
+                            <w:r>
+                              <w:rPr>
+                                <w:lang w:bidi="fa-IR"/>
+                              </w:rPr>
+                              <w:t>ALU</w:t>
+                            </w:r>
+                          </w:p>
+                        </w:txbxContent>
+                      </wps:txbx>
+                      <wps:bodyPr rot="0" spcFirstLastPara="0" vertOverflow="overflow" horzOverflow="overflow" vert="horz" wrap="square" lIns="0" tIns="0" rIns="0" bIns="0" numCol="1" spcCol="0" rtlCol="0" fromWordArt="0" anchor="t" anchorCtr="0" forceAA="0" compatLnSpc="1">
+                        <a:prstTxWarp prst="textNoShape">
+                          <a:avLst/>
+                        </a:prstTxWarp>
+                        <a:noAutofit/>
+                      </wps:bodyPr>
+                    </wps:wsp>
+                  </a:graphicData>
+                </a:graphic>
+                <wp14:sizeRelV relativeFrom="margin">
+                  <wp14:pctHeight>0</wp14:pctHeight>
+                </wp14:sizeRelV>
+              </wp:anchor>
+            </w:drawing>
+          </mc:Choice>
+          <mc:Fallback>
+            <w:pict>
+              <v:shape w14:anchorId="5D27AEBD" id="_x0000_s1027" type="#_x0000_t202" style="position:absolute;left:0;text-align:left;margin-left:97.95pt;margin-top:147.75pt;width:297.85pt;height:13.8pt;z-index:251685888;visibility:visible;mso-wrap-style:square;mso-height-percent:0;mso-wrap-distance-left:9pt;mso-wrap-distance-top:0;mso-wrap-distance-right:9pt;mso-wrap-distance-bottom:0;mso-position-horizontal:absolute;mso-position-horizontal-relative:text;mso-position-vertical:absolute;mso-position-vertical-relative:text;mso-height-percent:0;mso-height-relative:margin;v-text-anchor:top" o:gfxdata="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" stroked="f">
+                <v:textbox inset="0,0,0,0">
+                  <w:txbxContent>
+                    <w:p>
+                      <w:pPr>
+                        <w:pStyle w:val="Caption"/>
+                        <w:bidi/>
+                        <w:rPr>
+                          <w:sz w:val="24"/>
+                          <w:szCs w:val="24"/>
+                          <w:lang w:bidi="fa-IR"/>
+                        </w:rPr>
+                      </w:pPr>
+                      <w:r>
+                        <w:rPr>
+                          <w:rtl/>
+                        </w:rPr>
+                        <w:t xml:space="preserve">شکل </w:t>
+                      </w:r>
+                      <w:r>
+                        <w:rPr>
+                          <w:rtl/>
+                        </w:rPr>
+                        <w:fldChar w:fldCharType="begin"/>
+                      </w:r>
+                      <w:r>
+                        <w:rPr>
+                          <w:rtl/>
+                        </w:rPr>
+                        <w:instrText xml:space="preserve"> </w:instrText>
+                      </w:r>
+                      <w:r>
+                        <w:instrText>SEQ</w:instrText>
+                      </w:r>
+                      <w:r>
+                        <w:rPr>
+                          <w:rtl/>
+                        </w:rPr>
+                        <w:instrText xml:space="preserve"> شکل \* </w:instrText>
+                      </w:r>
+                      <w:r>
+                        <w:instrText>ARABIC</w:instrText>
+                      </w:r>
+                      <w:r>
+                        <w:rPr>
+                          <w:rtl/>
+                        </w:rPr>
+                        <w:instrText xml:space="preserve"> </w:instrText>
+                      </w:r>
+                      <w:r>
+                        <w:rPr>
+                          <w:rtl/>
+                        </w:rPr>
+                        <w:fldChar w:fldCharType="separate"/>
+                      </w:r>
+                      <w:r>
+                        <w:rPr>
+                          <w:noProof/>
+                          <w:rtl/>
+                        </w:rPr>
+                        <w:t>2</w:t>
+                      </w:r>
+                      <w:r>
+                        <w:rPr>
+                          <w:rtl/>
+                        </w:rPr>
+                        <w:fldChar w:fldCharType="end"/>
+                      </w:r>
+                      <w:r>
+                        <w:rPr>
+                          <w:rFonts w:hint="cs"/>
+                          <w:rtl/>
+                          <w:lang w:bidi="fa-IR"/>
+                        </w:rPr>
+                        <w:t>- ترمینال</w:t>
+                      </w:r>
+                      <w:r>
+                        <w:rPr>
+                          <w:rtl/>
+                          <w:lang w:bidi="fa-IR"/>
+                        </w:rPr>
+                        <w:softHyphen/>
+                      </w:r>
+                      <w:r>
+                        <w:rPr>
+                          <w:rFonts w:hint="cs"/>
+                          <w:rtl/>
+                          <w:lang w:bidi="fa-IR"/>
+                        </w:rPr>
+                        <w:t xml:space="preserve">های ورودی و خروجی </w:t>
+                      </w:r>
+                      <w:r>
+                        <w:rPr>
+                          <w:lang w:bidi="fa-IR"/>
+                        </w:rPr>
+                        <w:t>ALU</w:t>
+                      </w:r>
+                    </w:p>
+                  </w:txbxContent>
+                </v:textbox>
+                <w10:wrap type="topAndBottom"/>
+              </v:shape>
+            </w:pict>
+          </mc:Fallback>
+        </mc:AlternateContent>
+      </w:r>
+      <w:r>
+        <w:rPr>
+          <w:sz w:val="24"/>
+          <w:rtl/>
+          <w:lang w:bidi="fa-IR"/>
+        </w:rPr>
+        <w:drawing>
+          <wp:anchor distT="0" distB="0" distL="114300" distR="114300" simplePos="0" relativeHeight="251683840" behindDoc="0" locked="0" layoutInCell="1" allowOverlap="1" wp14:anchorId="4F2AB380" wp14:editId="077FDD69">
+            <wp:simplePos x="0" y="0"/>
+            <wp:positionH relativeFrom="margin">
+              <wp:align>center</wp:align>
+            </wp:positionH>
+            <wp:positionV relativeFrom="paragraph">
+              <wp:posOffset>485140</wp:posOffset>
+            </wp:positionV>
+            <wp:extent cx="3782695" cy="1393190"/>
+            <wp:effectExtent l="0" t="0" r="8255" b="0"/>
+            <wp:wrapTopAndBottom/>
+            <wp:docPr id="1030147672" name="Picture 1"/>
+            <wp:cNvGraphicFramePr>
+              <a:graphicFrameLocks xmlns:a="http://schemas.openxmlformats.org/drawingml/2006/main" noChangeAspect="1"/>
+            </wp:cNvGraphicFramePr>
+            <a:graphic xmlns:a="http://schemas.openxmlformats.org/drawingml/2006/main">
+              <a:graphicData uri="http://schemas.openxmlformats.org/drawingml/2006/picture">
+                <pic:pic xmlns:pic="http://schemas.openxmlformats.org/drawingml/2006/picture">
+                  <pic:nvPicPr>
+                    <pic:cNvPr id="1030147672" name=""/>
+                    <pic:cNvPicPr/>
+                  </pic:nvPicPr>
+                  <pic:blipFill>
+                    <a:blip r:embed="rId10" cstate="print">
+                      <a:extLst>
+                        <a:ext uri="{28A0092B-C50C-407E-A947-70E740481C1C}">
+                          <a14:useLocalDpi xmlns:a14="http://schemas.microsoft.com/office/drawing/2010/main" val="0"/>
+                        </a:ext>
+                      </a:extLst>
+                    </a:blip>
+                    <a:stretch>
+                      <a:fillRect/>
+                    </a:stretch>
+                  </pic:blipFill>
+                  <pic:spPr>
+                    <a:xfrm>
+                      <a:off x="0" y="0"/>
+                      <a:ext cx="3782695" cy="1393190"/>
+                    </a:xfrm>
+                    <a:prstGeom prst="rect">
+                      <a:avLst/>
+                    </a:prstGeom>
+                  </pic:spPr>
+                </pic:pic>
+              </a:graphicData>
+            </a:graphic>
+            <wp14:sizeRelH relativeFrom="margin">
+              <wp14:pctWidth>0</wp14:pctWidth>
+            </wp14:sizeRelH>
+            <wp14:sizeRelV relativeFrom="margin">
+              <wp14:pctHeight>0</wp14:pctHeight>
+            </wp14:sizeRelV>
+          </wp:anchor>
+        </w:drawing>
+      </w:r>
+      <w:r>
+        <w:rPr>
+          <w:rFonts w:hint="cs"/>
+          <w:sz w:val="24"/>
+          <w:rtl/>
+          <w:lang w:bidi="fa-IR"/>
+        </w:rPr>
+        <w:t xml:space="preserve">حالا به </w:t>
+      </w:r>
+      <w:r>
+        <w:rPr>
+          <w:rFonts w:hint="cs"/>
+          <w:sz w:val="24"/>
+          <w:rtl/>
+          <w:lang w:bidi="fa-IR"/>
+        </w:rPr>
+        <w:t xml:space="preserve">طراحی داخلی </w:t>
+      </w:r>
+      <w:r>
+        <w:rPr>
+          <w:sz w:val="24"/>
+          <w:lang w:bidi="fa-IR"/>
+        </w:rPr>
+        <w:t>ALU</w:t>
+      </w:r>
+      <w:r>
+        <w:rPr>
+          <w:rFonts w:hint="cs"/>
+          <w:sz w:val="24"/>
+          <w:rtl/>
+          <w:lang w:bidi="fa-IR"/>
+        </w:rPr>
+        <w:t xml:space="preserve"> </w:t>
+      </w:r>
+      <w:r>
+        <w:rPr>
+          <w:rFonts w:hint="cs"/>
+          <w:sz w:val="24"/>
+          <w:rtl/>
+          <w:lang w:bidi="fa-IR"/>
+        </w:rPr>
+        <w:t>می</w:t>
+      </w:r>
+      <w:r>
+        <w:rPr>
+          <w:sz w:val="24"/>
+          <w:rtl/>
+          <w:lang w:bidi="fa-IR"/>
+        </w:rPr>
+        <w:softHyphen/>
+      </w:r>
+      <w:r>
+        <w:rPr>
+          <w:rFonts w:hint="cs"/>
+          <w:sz w:val="24"/>
+          <w:rtl/>
+          <w:lang w:bidi="fa-IR"/>
+        </w:rPr>
+        <w:t>پردازیم. ابتدا ترمینال</w:t>
+      </w:r>
+      <w:r>
+        <w:rPr>
+          <w:sz w:val="24"/>
+          <w:rtl/>
+          <w:lang w:bidi="fa-IR"/>
+        </w:rPr>
+        <w:softHyphen/>
+      </w:r>
+      <w:r>
+        <w:rPr>
+          <w:rFonts w:hint="cs"/>
+          <w:sz w:val="24"/>
+          <w:rtl/>
+          <w:lang w:bidi="fa-IR"/>
+        </w:rPr>
+        <w:t>های ورودی و خروجی را می</w:t>
+      </w:r>
+      <w:r>
+        <w:rPr>
+          <w:sz w:val="24"/>
+          <w:rtl/>
+          <w:lang w:bidi="fa-IR"/>
+        </w:rPr>
+        <w:softHyphen/>
+      </w:r>
+      <w:r>
+        <w:rPr>
+          <w:rFonts w:hint="cs"/>
+          <w:sz w:val="24"/>
+          <w:rtl/>
+          <w:lang w:bidi="fa-IR"/>
+        </w:rPr>
+        <w:t xml:space="preserve">سازیم. توجه کنید که خروجی </w:t>
+      </w:r>
+      <w:r>
+        <w:rPr>
+          <w:sz w:val="24"/>
+          <w:lang w:bidi="fa-IR"/>
+        </w:rPr>
+        <w:t>Zero</w:t>
+      </w:r>
+      <w:r>
+        <w:rPr>
+          <w:rFonts w:hint="cs"/>
+          <w:sz w:val="24"/>
+          <w:rtl/>
+          <w:lang w:bidi="fa-IR"/>
+        </w:rPr>
+        <w:t xml:space="preserve"> صرفا چک می</w:t>
+      </w:r>
+      <w:r>
+        <w:rPr>
+          <w:sz w:val="24"/>
+          <w:rtl/>
+          <w:lang w:bidi="fa-IR"/>
+        </w:rPr>
+        <w:softHyphen/>
+      </w:r>
+      <w:r>
+        <w:rPr>
+          <w:rFonts w:hint="cs"/>
+          <w:sz w:val="24"/>
+          <w:rtl/>
+          <w:lang w:bidi="fa-IR"/>
+        </w:rPr>
+        <w:t xml:space="preserve">کند که آیا </w:t>
+      </w:r>
+      <w:r>
+        <w:rPr>
+          <w:sz w:val="24"/>
+          <w:lang w:bidi="fa-IR"/>
+        </w:rPr>
+        <w:t>Result</w:t>
+      </w:r>
+      <w:r>
+        <w:rPr>
+          <w:rFonts w:hint="cs"/>
+          <w:sz w:val="24"/>
+          <w:rtl/>
+          <w:lang w:bidi="fa-IR"/>
+        </w:rPr>
+        <w:t xml:space="preserve"> صفر است یا خیر.</w:t>
+      </w:r>
+      <w:r>
+        <w:rPr>
+          <w:noProof/>
+        </w:rPr>
+        <w:t xml:space="preserve"> </w:t>
+      </w:r>
+    </w:p>
+    <w:p>
+      <w:pPr>
+        <w:bidi/>
+        <w:jc w:val="both"/>
+        <w:rPr>
+          <w:sz w:val="24"/>
+          <w:rtl/>
+          <w:lang w:bidi="fa-IR"/>
+        </w:rPr>
+      </w:pPr>
+      <w:r>
+        <w:rPr>
+          <w:noProof/>
+        </w:rPr>
+        <mc:AlternateContent>
+          <mc:Choice Requires="wps">
+            <w:drawing>
+              <wp:anchor distT="0" distB="0" distL="114300" distR="114300" simplePos="0" relativeHeight="251691008" behindDoc="0" locked="0" layoutInCell="1" allowOverlap="1" wp14:anchorId="2C6CBA8E" wp14:editId="7F66D3F6">
+                <wp:simplePos x="0" y="0"/>
+                <wp:positionH relativeFrom="column">
+                  <wp:posOffset>1200488</wp:posOffset>
+                </wp:positionH>
+                <wp:positionV relativeFrom="paragraph">
+                  <wp:posOffset>5182870</wp:posOffset>
+                </wp:positionV>
+                <wp:extent cx="3875405" cy="237490"/>
+                <wp:effectExtent l="0" t="0" r="0" b="0"/>
+                <wp:wrapTopAndBottom/>
+                <wp:docPr id="1022566109" name="Text Box 1"/>
+                <wp:cNvGraphicFramePr/>
+                <a:graphic xmlns:a="http://schemas.openxmlformats.org/drawingml/2006/main">
+                  <a:graphicData uri="http://schemas.microsoft.com/office/word/2010/wordprocessingShape">
+                    <wps:wsp>
+                      <wps:cNvSpPr txBox="1"/>
+                      <wps:spPr>
+                        <a:xfrm>
+                          <a:off x="0" y="0"/>
+                          <a:ext cx="3875405" cy="237490"/>
+                        </a:xfrm>
+                        <a:prstGeom prst="rect">
+                          <a:avLst/>
+                        </a:prstGeom>
+                        <a:solidFill>
+                          <a:prstClr val="white"/>
+                        </a:solidFill>
+                        <a:ln>
+                          <a:noFill/>
+                        </a:ln>
+                      </wps:spPr>
+                      <wps:txbx>
+                        <w:txbxContent>
+                          <w:p>
+                            <w:pPr>
+                              <w:pStyle w:val="Caption"/>
+                              <w:bidi/>
+                              <w:rPr>
+                                <w:noProof/>
+                                <w:sz w:val="24"/>
+                                <w:szCs w:val="24"/>
+                                <w:lang w:val="fa-IR" w:bidi="fa-IR"/>
+                              </w:rPr>
+                            </w:pPr>
+                            <w:r>
+                              <w:rPr>
+                                <w:rtl/>
+                              </w:rPr>
+                              <w:t xml:space="preserve">شکل </w:t>
+                            </w:r>
+                            <w:r>
+                              <w:rPr>
+                                <w:rtl/>
+                              </w:rPr>
+                              <w:fldChar w:fldCharType="begin"/>
+                            </w:r>
+                            <w:r>
+                              <w:rPr>
+                                <w:rtl/>
+                              </w:rPr>
+                              <w:instrText xml:space="preserve"> </w:instrText>
+                            </w:r>
+                            <w:r>
+                              <w:instrText>SEQ</w:instrText>
+                            </w:r>
+                            <w:r>
+                              <w:rPr>
+                                <w:rtl/>
+                              </w:rPr>
+                              <w:instrText xml:space="preserve"> شکل \* </w:instrText>
+                            </w:r>
+                            <w:r>
+                              <w:instrText>ARABIC</w:instrText>
+                            </w:r>
+                            <w:r>
+                              <w:rPr>
+                                <w:rtl/>
+                              </w:rPr>
+                              <w:instrText xml:space="preserve"> </w:instrText>
+                            </w:r>
+                            <w:r>
+                              <w:rPr>
+                                <w:rtl/>
+                              </w:rPr>
+                              <w:fldChar w:fldCharType="separate"/>
+                            </w:r>
+                            <w:r>
+                              <w:rPr>
+                                <w:noProof/>
+                                <w:rtl/>
+                              </w:rPr>
+                              <w:t>3</w:t>
+                            </w:r>
+                            <w:r>
+                              <w:rPr>
+                                <w:rtl/>
+                              </w:rPr>
+                              <w:fldChar w:fldCharType="end"/>
+                            </w:r>
+                            <w:r>
+                              <w:rPr>
+                                <w:rFonts w:hint="cs"/>
+                                <w:rtl/>
+                                <w:lang w:bidi="fa-IR"/>
+                              </w:rPr>
+                              <w:t>- تولید تمام خروجی</w:t>
+                            </w:r>
+                            <w:r>
+                              <w:rPr>
+                                <w:rtl/>
+                                <w:lang w:bidi="fa-IR"/>
+                              </w:rPr>
+                              <w:softHyphen/>
+                            </w:r>
+                            <w:r>
+                              <w:rPr>
+                                <w:rFonts w:hint="cs"/>
+                                <w:rtl/>
+                                <w:lang w:bidi="fa-IR"/>
+                              </w:rPr>
+                              <w:t xml:space="preserve">های ممکن در </w:t>
+                            </w:r>
+                            <w:r>
+                              <w:rPr>
+                                <w:lang w:bidi="fa-IR"/>
+                              </w:rPr>
+                              <w:t>ALU</w:t>
+                            </w:r>
+                          </w:p>
+                        </w:txbxContent>
+                      </wps:txbx>
+                      <wps:bodyPr rot="0" spcFirstLastPara="0" vertOverflow="overflow" horzOverflow="overflow" vert="horz" wrap="square" lIns="0" tIns="0" rIns="0" bIns="0" numCol="1" spcCol="0" rtlCol="0" fromWordArt="0" anchor="t" anchorCtr="0" forceAA="0" compatLnSpc="1">
+                        <a:prstTxWarp prst="textNoShape">
+                          <a:avLst/>
+                        </a:prstTxWarp>
+                        <a:noAutofit/>
+                      </wps:bodyPr>
+                    </wps:wsp>
+                  </a:graphicData>
+                </a:graphic>
+                <wp14:sizeRelV relativeFrom="margin">
+                  <wp14:pctHeight>0</wp14:pctHeight>
+                </wp14:sizeRelV>
+              </wp:anchor>
+            </w:drawing>
+          </mc:Choice>
+          <mc:Fallback>
+            <w:pict>
+              <v:shape w14:anchorId="2C6CBA8E" id="_x0000_s1028" type="#_x0000_t202" style="position:absolute;left:0;text-align:left;margin-left:94.55pt;margin-top:408.1pt;width:305.15pt;height:18.7pt;z-index:251691008;visibility:visible;mso-wrap-style:square;mso-height-percent:0;mso-wrap-distance-left:9pt;mso-wrap-distance-top:0;mso-wrap-distance-right:9pt;mso-wrap-distance-bottom:0;mso-position-horizontal:absolute;mso-position-horizontal-relative:text;mso-position-vertical:absolute;mso-position-vertical-relative:text;mso-height-percent:0;mso-height-relative:margin;v-text-anchor:top" o:gfxdata="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" stroked="f">
+                <v:textbox inset="0,0,0,0">
+                  <w:txbxContent>
+                    <w:p>
+                      <w:pPr>
+                        <w:pStyle w:val="Caption"/>
+                        <w:bidi/>
+                        <w:rPr>
+                          <w:noProof/>
+                          <w:sz w:val="24"/>
+                          <w:szCs w:val="24"/>
+                          <w:lang w:val="fa-IR" w:bidi="fa-IR"/>
+                        </w:rPr>
+                      </w:pPr>
+                      <w:r>
+                        <w:rPr>
+                          <w:rtl/>
+                        </w:rPr>
+                        <w:t xml:space="preserve">شکل </w:t>
+                      </w:r>
+                      <w:r>
+                        <w:rPr>
+                          <w:rtl/>
+                        </w:rPr>
+                        <w:fldChar w:fldCharType="begin"/>
+                      </w:r>
+                      <w:r>
+                        <w:rPr>
+                          <w:rtl/>
+                        </w:rPr>
+                        <w:instrText xml:space="preserve"> </w:instrText>
+                      </w:r>
+                      <w:r>
+                        <w:instrText>SEQ</w:instrText>
+                      </w:r>
+                      <w:r>
+                        <w:rPr>
+                          <w:rtl/>
+                        </w:rPr>
+                        <w:instrText xml:space="preserve"> شکل \* </w:instrText>
+                      </w:r>
+                      <w:r>
+                        <w:instrText>ARABIC</w:instrText>
+                      </w:r>
+                      <w:r>
+                        <w:rPr>
+                          <w:rtl/>
+                        </w:rPr>
+                        <w:instrText xml:space="preserve"> </w:instrText>
+                      </w:r>
+                      <w:r>
+                        <w:rPr>
+                          <w:rtl/>
+                        </w:rPr>
+                        <w:fldChar w:fldCharType="separate"/>
+                      </w:r>
+                      <w:r>
+                        <w:rPr>
+                          <w:noProof/>
+                          <w:rtl/>
+                        </w:rPr>
+                        <w:t>3</w:t>
+                      </w:r>
+                      <w:r>
+                        <w:rPr>
+                          <w:rtl/>
+                        </w:rPr>
+                        <w:fldChar w:fldCharType="end"/>
+                      </w:r>
+                      <w:r>
+                        <w:rPr>
+                          <w:rFonts w:hint="cs"/>
+                          <w:rtl/>
+                          <w:lang w:bidi="fa-IR"/>
+                        </w:rPr>
+                        <w:t>- تولید تمام خروجی</w:t>
+                      </w:r>
+                      <w:r>
+                        <w:rPr>
+                          <w:rtl/>
+                          <w:lang w:bidi="fa-IR"/>
+                        </w:rPr>
+                        <w:softHyphen/>
+                      </w:r>
+                      <w:r>
+                        <w:rPr>
+                          <w:rFonts w:hint="cs"/>
+                          <w:rtl/>
+                          <w:lang w:bidi="fa-IR"/>
+                        </w:rPr>
+                        <w:t xml:space="preserve">های ممکن در </w:t>
+                      </w:r>
+                      <w:r>
+                        <w:rPr>
+                          <w:lang w:bidi="fa-IR"/>
+                        </w:rPr>
+                        <w:t>ALU</w:t>
+                      </w:r>
+                    </w:p>
+                  </w:txbxContent>
+                </v:textbox>
+                <w10:wrap type="topAndBottom"/>
+              </v:shape>
+            </w:pict>
+          </mc:Fallback>
+        </mc:AlternateContent>
+      </w:r>
+      <w:r>
+        <w:rPr>
+          <w:rFonts w:hint="cs"/>
+          <w:noProof/>
+          <w:sz w:val="24"/>
+          <w:rtl/>
+          <w:lang w:val="fa-IR" w:bidi="fa-IR"/>
+        </w:rPr>
+        <mc:AlternateContent>
+          <mc:Choice Requires="wpg">
+            <w:drawing>
+              <wp:anchor distT="0" distB="0" distL="114300" distR="114300" simplePos="0" relativeHeight="251688960" behindDoc="0" locked="0" layoutInCell="1" allowOverlap="1" wp14:anchorId="67D63739" wp14:editId="1AE6972D">
+                <wp:simplePos x="0" y="0"/>
+                <wp:positionH relativeFrom="margin">
+                  <wp:align>center</wp:align>
+                </wp:positionH>
+                <wp:positionV relativeFrom="paragraph">
+                  <wp:posOffset>1715721</wp:posOffset>
+                </wp:positionV>
+                <wp:extent cx="3875644" cy="3475355"/>
+                <wp:effectExtent l="0" t="0" r="0" b="0"/>
+                <wp:wrapTopAndBottom/>
+                <wp:docPr id="1432450518" name="Group 1"/>
+                <wp:cNvGraphicFramePr/>
+                <a:graphic xmlns:a="http://schemas.openxmlformats.org/drawingml/2006/main">
+                  <a:graphicData uri="http://schemas.microsoft.com/office/word/2010/wordprocessingGroup">
+                    <wpg:wgp>
+                      <wpg:cNvGrpSpPr/>
+                      <wpg:grpSpPr>
+                        <a:xfrm>
+                          <a:off x="0" y="0"/>
+                          <a:ext cx="3875644" cy="3475355"/>
+                          <a:chOff x="0" y="0"/>
+                          <a:chExt cx="3875644" cy="3475355"/>
+                        </a:xfrm>
+                      </wpg:grpSpPr>
+                      <pic:pic xmlns:pic="http://schemas.openxmlformats.org/drawingml/2006/picture">
+                        <pic:nvPicPr>
+                          <pic:cNvPr id="1092073398" name="Picture 1"/>
+                          <pic:cNvPicPr>
+                            <a:picLocks noChangeAspect="1"/>
+                          </pic:cNvPicPr>
+                        </pic:nvPicPr>
+                        <pic:blipFill>
+                          <a:blip r:embed="rId11" cstate="print">
+                            <a:extLst>
+                              <a:ext uri="{28A0092B-C50C-407E-A947-70E740481C1C}">
+                                <a14:useLocalDpi xmlns:a14="http://schemas.microsoft.com/office/drawing/2010/main" val="0"/>
+                              </a:ext>
+                            </a:extLst>
+                          </a:blip>
+                          <a:stretch>
+                            <a:fillRect/>
+                          </a:stretch>
+                        </pic:blipFill>
+                        <pic:spPr>
+                          <a:xfrm>
+                            <a:off x="0" y="201880"/>
+                            <a:ext cx="1498600" cy="2823845"/>
+                          </a:xfrm>
+                          <a:prstGeom prst="rect">
+                            <a:avLst/>
+                          </a:prstGeom>
+                        </pic:spPr>
+                      </pic:pic>
+                      <pic:pic xmlns:pic="http://schemas.openxmlformats.org/drawingml/2006/picture">
+                        <pic:nvPicPr>
+                          <pic:cNvPr id="1700505067" name="Picture 1"/>
+                          <pic:cNvPicPr>
+                            <a:picLocks noChangeAspect="1"/>
+                          </pic:cNvPicPr>
+                        </pic:nvPicPr>
+                        <pic:blipFill>
+                          <a:blip r:embed="rId12">
+                            <a:extLst>
+                              <a:ext uri="{28A0092B-C50C-407E-A947-70E740481C1C}">
+                                <a14:useLocalDpi xmlns:a14="http://schemas.microsoft.com/office/drawing/2010/main" val="0"/>
+                              </a:ext>
+                            </a:extLst>
+                          </a:blip>
+                          <a:stretch>
+                            <a:fillRect/>
+                          </a:stretch>
+                        </pic:blipFill>
+                        <pic:spPr>
+                          <a:xfrm>
+                            <a:off x="1615044" y="0"/>
+                            <a:ext cx="2260600" cy="3475355"/>
+                          </a:xfrm>
+                          <a:prstGeom prst="rect">
+                            <a:avLst/>
+                          </a:prstGeom>
+                        </pic:spPr>
+                      </pic:pic>
+                    </wpg:wgp>
+                  </a:graphicData>
+                </a:graphic>
+              </wp:anchor>
+            </w:drawing>
+          </mc:Choice>
+          <mc:Fallback>
+            <w:pict>
+              <v:group w14:anchorId="107C857F" id="Group 1" o:spid="_x0000_s1026" style="position:absolute;margin-left:0;margin-top:135.1pt;width:305.15pt;height:273.65pt;z-index:251688960;mso-position-horizontal:center;mso-position-horizontal-relative:margin" coordsize="38756,34753" o:gfxdata="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">
+                <v:shapetype id="_x0000_t75" coordsize="21600,21600" o:spt="75" o:preferrelative="t" path="m@4@5l@4@11@9@11@9@5xe" filled="f" stroked="f">
+                  <v:stroke joinstyle="miter"/>
+                  <v:formulas>
+                    <v:f eqn="if lineDrawn pixelLineWidth 0"/>
+                    <v:f eqn="sum @0 1 0"/>
+                    <v:f eqn="sum 0 0 @1"/>
+                    <v:f eqn="prod @2 1 2"/>
+                    <v:f eqn="prod @3 21600 pixelWidth"/>
+                    <v:f eqn="prod @3 21600 pixelHeight"/>
+                    <v:f eqn="sum @0 0 1"/>
+                    <v:f eqn="prod @6 1 2"/>
+                    <v:f eqn="prod @7 21600 pixelWidth"/>
+                    <v:f eqn="sum @8 21600 0"/>
+                    <v:f eqn="prod @7 21600 pixelHeight"/>
+                    <v:f eqn="sum @10 21600 0"/>
+                  </v:formulas>
+                  <v:path o:extrusionok="f" gradientshapeok="t" o:connecttype="rect"/>
+                  <o:lock v:ext="edit" aspectratio="t"/>
+                </v:shapetype>
+                <v:shape id="Picture 1" o:spid="_x0000_s1027" type="#_x0000_t75" style="position:absolute;top:2018;width:14986;height:28239;visibility:visible;mso-wrap-style:square" o:gfxdata="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">
+                  <v:imagedata r:id="rId13" o:title=""/>
+                </v:shape>
+                <v:shape id="Picture 1" o:spid="_x0000_s1028" type="#_x0000_t75" style="position:absolute;left:16150;width:22606;height:34753;visibility:visible;mso-wrap-style:square" o:gfxdata="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">
+                  <v:imagedata r:id="rId14" o:title=""/>
+                </v:shape>
+                <w10:wrap type="topAndBottom" anchorx="margin"/>
+              </v:group>
+            </w:pict>
+          </mc:Fallback>
+        </mc:AlternateContent>
+      </w:r>
+      <w:r>
+        <w:rPr>
+          <w:rFonts w:hint="cs"/>
+          <w:sz w:val="24"/>
+          <w:rtl/>
+          <w:lang w:bidi="fa-IR"/>
+        </w:rPr>
+        <w:t xml:space="preserve">بدنه اصلی </w:t>
+      </w:r>
+      <w:r>
+        <w:rPr>
+          <w:sz w:val="24"/>
+          <w:lang w:bidi="fa-IR"/>
+        </w:rPr>
+        <w:t>ALU</w:t>
+      </w:r>
+      <w:r>
+        <w:rPr>
+          <w:rFonts w:hint="cs"/>
+          <w:sz w:val="24"/>
+          <w:rtl/>
+          <w:lang w:bidi="fa-IR"/>
+        </w:rPr>
+        <w:t xml:space="preserve"> شامل کامپوننت</w:t>
+      </w:r>
+      <w:r>
+        <w:rPr>
+          <w:sz w:val="24"/>
+          <w:rtl/>
+          <w:lang w:bidi="fa-IR"/>
+        </w:rPr>
+        <w:softHyphen/>
+      </w:r>
+      <w:r>
+        <w:rPr>
+          <w:rFonts w:hint="cs"/>
+          <w:sz w:val="24"/>
+          <w:rtl/>
+          <w:lang w:bidi="fa-IR"/>
+        </w:rPr>
+        <w:t>هایی</w:t>
+      </w:r>
+      <w:r>
+        <w:rPr>
+          <w:sz w:val="24"/>
+          <w:rtl/>
+          <w:lang w:bidi="fa-IR"/>
+        </w:rPr>
+        <w:softHyphen/>
+      </w:r>
+      <w:r>
+        <w:rPr>
+          <w:rFonts w:hint="cs"/>
+          <w:sz w:val="24"/>
+          <w:rtl/>
+          <w:lang w:bidi="fa-IR"/>
+        </w:rPr>
+        <w:t xml:space="preserve"> است که محاسبات را انجام می</w:t>
+      </w:r>
+      <w:r>
+        <w:rPr>
+          <w:sz w:val="24"/>
+          <w:rtl/>
+          <w:lang w:bidi="fa-IR"/>
+        </w:rPr>
+        <w:softHyphen/>
+      </w:r>
+      <w:r>
+        <w:rPr>
+          <w:rFonts w:hint="cs"/>
+          <w:sz w:val="24"/>
+          <w:rtl/>
+          <w:lang w:bidi="fa-IR"/>
+        </w:rPr>
+        <w:t xml:space="preserve">دهند. در </w:t>
+      </w:r>
+      <w:r>
+        <w:rPr>
+          <w:rFonts w:hint="cs"/>
+          <w:sz w:val="24"/>
+          <w:rtl/>
+          <w:lang w:bidi="fa-IR"/>
+        </w:rPr>
+        <w:t>این قسمت</w:t>
+      </w:r>
+      <w:r>
+        <w:rPr>
+          <w:rFonts w:hint="cs"/>
+          <w:sz w:val="24"/>
+          <w:rtl/>
+          <w:lang w:bidi="fa-IR"/>
+        </w:rPr>
+        <w:t xml:space="preserve"> تمام خروجی</w:t>
+      </w:r>
+      <w:r>
+        <w:rPr>
+          <w:sz w:val="24"/>
+          <w:rtl/>
+          <w:lang w:bidi="fa-IR"/>
+        </w:rPr>
+        <w:softHyphen/>
+      </w:r>
+      <w:r>
+        <w:rPr>
+          <w:rFonts w:hint="cs"/>
+          <w:sz w:val="24"/>
+          <w:rtl/>
+          <w:lang w:bidi="fa-IR"/>
+        </w:rPr>
+        <w:t>های ممکن را تولید می</w:t>
+      </w:r>
+      <w:r>
+        <w:rPr>
+          <w:sz w:val="24"/>
+          <w:rtl/>
+          <w:lang w:bidi="fa-IR"/>
+        </w:rPr>
+        <w:softHyphen/>
+      </w:r>
+      <w:r>
+        <w:rPr>
+          <w:rFonts w:hint="cs"/>
+          <w:sz w:val="24"/>
+          <w:rtl/>
+          <w:lang w:bidi="fa-IR"/>
+        </w:rPr>
+        <w:t>کنیم.</w:t>
+      </w:r>
+      <w:r>
+        <w:rPr>
+          <w:noProof/>
+        </w:rPr>
+        <w:t xml:space="preserve"> </w:t>
+      </w:r>
+    </w:p>
+    <w:p>
+      <w:pPr>
+        <w:bidi/>
+        <w:jc w:val="both"/>
+        <w:rPr>
+          <w:rtl/>
+          <w:lang w:bidi="fa-IR"/>
+        </w:rPr>
+      </w:pPr>
+      <w:r>
+        <w:rPr>
+          <w:rtl/>
+          <w:lang w:bidi="fa-IR"/>
+        </w:rPr>
+        <w:drawing>
+          <wp:anchor distT="0" distB="0" distL="114300" distR="114300" simplePos="0" relativeHeight="251692032" behindDoc="0" locked="0" layoutInCell="1" allowOverlap="1" wp14:anchorId="557D9AEF" wp14:editId="24C909C6">
+            <wp:simplePos x="0" y="0"/>
+            <wp:positionH relativeFrom="column">
+              <wp:posOffset>1245870</wp:posOffset>
+            </wp:positionH>
+            <wp:positionV relativeFrom="paragraph">
+              <wp:posOffset>3875405</wp:posOffset>
+            </wp:positionV>
+            <wp:extent cx="1483995" cy="2997835"/>
+            <wp:effectExtent l="0" t="0" r="1905" b="0"/>
+            <wp:wrapTopAndBottom/>
+            <wp:docPr id="1260778360" name="Picture 1"/>
+            <wp:cNvGraphicFramePr>
+              <a:graphicFrameLocks xmlns:a="http://schemas.openxmlformats.org/drawingml/2006/main" noChangeAspect="1"/>
+            </wp:cNvGraphicFramePr>
+            <a:graphic xmlns:a="http://schemas.openxmlformats.org/drawingml/2006/main">
+              <a:graphicData uri="http://schemas.openxmlformats.org/drawingml/2006/picture">
+                <pic:pic xmlns:pic="http://schemas.openxmlformats.org/drawingml/2006/picture">
+                  <pic:nvPicPr>
+                    <pic:cNvPr id="1260778360" name=""/>
+                    <pic:cNvPicPr/>
+                  </pic:nvPicPr>
+                  <pic:blipFill>
+                    <a:blip r:embed="rId15" cstate="print">
+                      <a:extLst>
+                        <a:ext uri="{28A0092B-C50C-407E-A947-70E740481C1C}">
+                          <a14:useLocalDpi xmlns:a14="http://schemas.microsoft.com/office/drawing/2010/main" val="0"/>
+                        </a:ext>
+                      </a:extLst>
+                    </a:blip>
+                    <a:stretch>
+                      <a:fillRect/>
+                    </a:stretch>
+                  </pic:blipFill>
+                  <pic:spPr>
+                    <a:xfrm>
+                      <a:off x="0" y="0"/>
+                      <a:ext cx="1483995" cy="2997835"/>
+                    </a:xfrm>
+                    <a:prstGeom prst="rect">
+                      <a:avLst/>
+                    </a:prstGeom>
+                  </pic:spPr>
+                </pic:pic>
+              </a:graphicData>
+            </a:graphic>
+            <wp14:sizeRelH relativeFrom="margin">
+              <wp14:pctWidth>0</wp14:pctWidth>
+            </wp14:sizeRelH>
+            <wp14:sizeRelV relativeFrom="margin">
+              <wp14:pctHeight>0</wp14:pctHeight>
+            </wp14:sizeRelV>
+          </wp:anchor>
+        </w:drawing>
+      </w:r>
+      <w:r>
+        <w:rPr>
+          <w:noProof/>
+        </w:rPr>
+        <mc:AlternateContent>
+          <mc:Choice Requires="wps">
+            <w:drawing>
+              <wp:anchor distT="0" distB="0" distL="114300" distR="114300" simplePos="0" relativeHeight="251694080" behindDoc="0" locked="0" layoutInCell="1" allowOverlap="1" wp14:anchorId="55550881" wp14:editId="2E0F10B6">
+                <wp:simplePos x="0" y="0"/>
+                <wp:positionH relativeFrom="column">
+                  <wp:posOffset>2730373</wp:posOffset>
+                </wp:positionH>
+                <wp:positionV relativeFrom="paragraph">
+                  <wp:posOffset>6407785</wp:posOffset>
+                </wp:positionV>
+                <wp:extent cx="1240790" cy="635"/>
+                <wp:effectExtent l="0" t="0" r="0" b="0"/>
+                <wp:wrapTopAndBottom/>
+                <wp:docPr id="907991539" name="Text Box 1"/>
+                <wp:cNvGraphicFramePr/>
+                <a:graphic xmlns:a="http://schemas.openxmlformats.org/drawingml/2006/main">
+                  <a:graphicData uri="http://schemas.microsoft.com/office/word/2010/wordprocessingShape">
+                    <wps:wsp>
+                      <wps:cNvSpPr txBox="1"/>
+                      <wps:spPr>
+                        <a:xfrm>
+                          <a:off x="0" y="0"/>
+                          <a:ext cx="1240790" cy="635"/>
+                        </a:xfrm>
+                        <a:prstGeom prst="rect">
+                          <a:avLst/>
+                        </a:prstGeom>
+                        <a:solidFill>
+                          <a:prstClr val="white"/>
+                        </a:solidFill>
+                        <a:ln>
+                          <a:noFill/>
+                        </a:ln>
+                      </wps:spPr>
+                      <wps:txbx>
+                        <w:txbxContent>
+                          <w:p>
+                            <w:pPr>
+                              <w:pStyle w:val="Caption"/>
+                              <w:bidi/>
+                              <w:rPr>
+                                <w:szCs w:val="24"/>
+                                <w:lang w:bidi="fa-IR"/>
+                              </w:rPr>
+                            </w:pPr>
+                            <w:r>
+                              <w:rPr>
+                                <w:rtl/>
+                              </w:rPr>
+                              <w:t xml:space="preserve">شکل </w:t>
+                            </w:r>
+                            <w:r>
+                              <w:rPr>
+                                <w:rtl/>
+                              </w:rPr>
+                              <w:fldChar w:fldCharType="begin"/>
+                            </w:r>
+                            <w:r>
+                              <w:rPr>
+                                <w:rtl/>
+                              </w:rPr>
+                              <w:instrText xml:space="preserve"> </w:instrText>
+                            </w:r>
+                            <w:r>
+                              <w:instrText>SEQ</w:instrText>
+                            </w:r>
+                            <w:r>
+                              <w:rPr>
+                                <w:rtl/>
+                              </w:rPr>
+                              <w:instrText xml:space="preserve"> شکل \* </w:instrText>
+                            </w:r>
+                            <w:r>
+                              <w:instrText>ARABIC</w:instrText>
+                            </w:r>
+                            <w:r>
+                              <w:rPr>
+                                <w:rtl/>
+                              </w:rPr>
+                              <w:instrText xml:space="preserve"> </w:instrText>
+                            </w:r>
+                            <w:r>
+                              <w:rPr>
+                                <w:rtl/>
+                              </w:rPr>
+                              <w:fldChar w:fldCharType="separate"/>
+                            </w:r>
+                            <w:r>
+                              <w:rPr>
+                                <w:noProof/>
+                                <w:rtl/>
+                              </w:rPr>
+                              <w:t>4</w:t>
+                            </w:r>
+                            <w:r>
+                              <w:rPr>
+                                <w:rtl/>
+                              </w:rPr>
+                              <w:fldChar w:fldCharType="end"/>
+                            </w:r>
+                            <w:r>
+                              <w:rPr>
+                                <w:rFonts w:hint="cs"/>
+                                <w:rtl/>
+                                <w:lang w:bidi="fa-IR"/>
+                              </w:rPr>
+                              <w:t>- انتخاب خروجی مورد نظر با توجه به بیت</w:t>
+                            </w:r>
+                            <w:r>
+                              <w:rPr>
+                                <w:rtl/>
+                                <w:lang w:bidi="fa-IR"/>
+                              </w:rPr>
+                              <w:softHyphen/>
+                            </w:r>
+                            <w:r>
+                              <w:rPr>
+                                <w:rFonts w:hint="cs"/>
+                                <w:rtl/>
+                                <w:lang w:bidi="fa-IR"/>
+                              </w:rPr>
+                              <w:t xml:space="preserve">های </w:t>
+                            </w:r>
+                            <w:r>
+                              <w:rPr>
+                                <w:lang w:bidi="fa-IR"/>
+                              </w:rPr>
+                              <w:t>op</w:t>
+                            </w:r>
+                          </w:p>
+                        </w:txbxContent>
+                      </wps:txbx>
+                      <wps:bodyPr rot="0" spcFirstLastPara="0" vertOverflow="overflow" horzOverflow="overflow" vert="horz" wrap="square" lIns="0" tIns="0" rIns="0" bIns="0" numCol="1" spcCol="0" rtlCol="0" fromWordArt="0" anchor="t" anchorCtr="0" forceAA="0" compatLnSpc="1">
+                        <a:prstTxWarp prst="textNoShape">
+                          <a:avLst/>
+                        </a:prstTxWarp>
+                        <a:spAutoFit/>
+                      </wps:bodyPr>
+                    </wps:wsp>
+                  </a:graphicData>
+                </a:graphic>
+                <wp14:sizeRelH relativeFrom="margin">
+                  <wp14:pctWidth>0</wp14:pctWidth>
+                </wp14:sizeRelH>
+              </wp:anchor>
+            </w:drawing>
+          </mc:Choice>
+          <mc:Fallback>
+            <w:pict>
+              <v:shape w14:anchorId="55550881" id="_x0000_s1029" type="#_x0000_t202" style="position:absolute;left:0;text-align:left;margin-left:215pt;margin-top:504.55pt;width:97.7pt;height:.05pt;z-index:251694080;visibility:visible;mso-wrap-style:square;mso-width-percent:0;mso-wrap-distance-left:9pt;mso-wrap-distance-top:0;mso-wrap-distance-right:9pt;mso-wrap-distance-bottom:0;mso-position-horizontal:absolute;mso-position-horizontal-relative:text;mso-position-vertical:absolute;mso-position-vertical-relative:text;mso-width-percent:0;mso-width-relative:margin;v-text-anchor:top" o:gfxdata="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" stroked="f">
+                <v:textbox style="mso-fit-shape-to-text:t" inset="0,0,0,0">
+                  <w:txbxContent>
+                    <w:p>
+                      <w:pPr>
+                        <w:pStyle w:val="Caption"/>
+                        <w:bidi/>
+                        <w:rPr>
+                          <w:szCs w:val="24"/>
+                          <w:lang w:bidi="fa-IR"/>
+                        </w:rPr>
+                      </w:pPr>
+                      <w:r>
+                        <w:rPr>
+                          <w:rtl/>
+                        </w:rPr>
+                        <w:t xml:space="preserve">شکل </w:t>
+                      </w:r>
+                      <w:r>
+                        <w:rPr>
+                          <w:rtl/>
+                        </w:rPr>
+                        <w:fldChar w:fldCharType="begin"/>
+                      </w:r>
+                      <w:r>
+                        <w:rPr>
+                          <w:rtl/>
+                        </w:rPr>
+                        <w:instrText xml:space="preserve"> </w:instrText>
+                      </w:r>
+                      <w:r>
+                        <w:instrText>SEQ</w:instrText>
+                      </w:r>
+                      <w:r>
+                        <w:rPr>
+                          <w:rtl/>
+                        </w:rPr>
+                        <w:instrText xml:space="preserve"> شکل \* </w:instrText>
+                      </w:r>
+                      <w:r>
+                        <w:instrText>ARABIC</w:instrText>
+                      </w:r>
+                      <w:r>
+                        <w:rPr>
+                          <w:rtl/>
+                        </w:rPr>
+                        <w:instrText xml:space="preserve"> </w:instrText>
+                      </w:r>
+                      <w:r>
+                        <w:rPr>
+                          <w:rtl/>
+                        </w:rPr>
+                        <w:fldChar w:fldCharType="separate"/>
+                      </w:r>
+                      <w:r>
+                        <w:rPr>
+                          <w:noProof/>
+                          <w:rtl/>
+                        </w:rPr>
+                        <w:t>4</w:t>
+                      </w:r>
+                      <w:r>
+                        <w:rPr>
+                          <w:rtl/>
+                        </w:rPr>
+                        <w:fldChar w:fldCharType="end"/>
+                      </w:r>
+                      <w:r>
+                        <w:rPr>
+                          <w:rFonts w:hint="cs"/>
+                          <w:rtl/>
+                          <w:lang w:bidi="fa-IR"/>
+                        </w:rPr>
+                        <w:t>- انتخاب خروجی مورد نظر با توجه به بیت</w:t>
+                      </w:r>
+                      <w:r>
+                        <w:rPr>
+                          <w:rtl/>
+                          <w:lang w:bidi="fa-IR"/>
+                        </w:rPr>
+                        <w:softHyphen/>
+                      </w:r>
+                      <w:r>
+                        <w:rPr>
+                          <w:rFonts w:hint="cs"/>
+                          <w:rtl/>
+                          <w:lang w:bidi="fa-IR"/>
+                        </w:rPr>
+                        <w:t xml:space="preserve">های </w:t>
+                      </w:r>
+                      <w:r>
+                        <w:rPr>
+                          <w:lang w:bidi="fa-IR"/>
+                        </w:rPr>
+                        <w:t>op</w:t>
+                      </w:r>
+                    </w:p>
+                  </w:txbxContent>
+                </v:textbox>
+                <w10:wrap type="topAndBottom"/>
+              </v:shape>
+            </w:pict>
+          </mc:Fallback>
+        </mc:AlternateContent>
+      </w:r>
+      <w:r>
+        <w:rPr>
+          <w:rFonts w:hint="cs"/>
+          <w:sz w:val="24"/>
+          <w:rtl/>
+          <w:lang w:bidi="fa-IR"/>
+        </w:rPr>
+        <w:t xml:space="preserve">سپس با استفاده از یک </w:t>
+      </w:r>
+      <w:r>
+        <w:rPr>
+          <w:sz w:val="24"/>
+          <w:lang w:bidi="fa-IR"/>
+        </w:rPr>
+        <w:t>MUX 5</w:t>
+      </w:r>
+      <w:r>
+        <w:rPr>
+          <w:lang w:bidi="fa-IR"/>
+        </w:rPr>
+        <w:t>×</w:t>
+      </w:r>
+      <w:r>
+        <w:rPr>
+          <w:lang w:bidi="fa-IR"/>
+        </w:rPr>
+        <w:t>32</w:t>
+      </w:r>
+      <w:r>
+        <w:rPr>
+          <w:lang w:bidi="fa-IR"/>
+        </w:rPr>
+        <w:t>×</w:t>
+      </w:r>
+      <w:r>
+        <w:rPr>
+          <w:lang w:bidi="fa-IR"/>
+        </w:rPr>
+        <w:t>32</w:t>
+      </w:r>
+      <w:r>
+        <w:rPr>
+          <w:rFonts w:hint="cs"/>
+          <w:rtl/>
+          <w:lang w:bidi="fa-IR"/>
+        </w:rPr>
+        <w:t xml:space="preserve"> و با توجه به ورودی </w:t>
+      </w:r>
+      <w:r>
+        <w:rPr>
+          <w:lang w:bidi="fa-IR"/>
+        </w:rPr>
+        <w:t>operation</w:t>
+      </w:r>
+      <w:r>
+        <w:rPr>
+          <w:rFonts w:hint="cs"/>
+          <w:rtl/>
+          <w:lang w:bidi="fa-IR"/>
+        </w:rPr>
+        <w:t xml:space="preserve"> خروجی مورد نظرمان را انتخاب می</w:t>
+      </w:r>
+      <w:r>
+        <w:rPr>
+          <w:rtl/>
+          <w:lang w:bidi="fa-IR"/>
+        </w:rPr>
+        <w:softHyphen/>
+      </w:r>
+      <w:r>
+        <w:rPr>
+          <w:rFonts w:hint="cs"/>
+          <w:rtl/>
+          <w:lang w:bidi="fa-IR"/>
+        </w:rPr>
+        <w:t>کنیم.</w:t>
+      </w:r>
+      <w:r>
+        <w:rPr>
+          <w:noProof/>
+        </w:rPr>
+        <w:t xml:space="preserve"> </w:t>
+      </w:r>
+    </w:p>
+    <w:p>
+      <w:pPr>
+        <w:bidi/>
+        <w:jc w:val="both"/>
+        <w:rPr>
+          <w:rFonts w:hint="cs"/>
+          <w:sz w:val="24"/>
+          <w:rtl/>
+          <w:lang w:bidi="fa-IR"/>
+        </w:rPr>
+      </w:pPr>
+      <w:r>
+        <w:rPr>
+          <w:rFonts w:hint="cs"/>
+          <w:rtl/>
+          <w:lang w:bidi="fa-IR"/>
+        </w:rPr>
+        <w:lastRenderedPageBreak/>
+        <w:t>منستی</w:t>
+      </w:r>
+    </w:p>
+    <w:p>
+      <w:pPr>
         <w:pStyle w:val="Heading1"/>
         <w:bidi/>
         <w:rPr>
           <w:lang w:bidi="fa-IR"/>
         </w:rPr>
       </w:pPr>
-      <w:bookmarkStart w:id="5" w:name="_منابع_و_مراجع"/>
-      <w:bookmarkStart w:id="6" w:name="_Toc110794067"/>
-      <w:bookmarkStart w:id="7" w:name="_Toc111818012"/>
-      <w:bookmarkEnd w:id="5"/>
+      <w:bookmarkStart w:id="6" w:name="_منابع_و_مراجع"/>
+      <w:bookmarkStart w:id="7" w:name="_Toc110794067"/>
+      <w:bookmarkStart w:id="8" w:name="_Toc136007002"/>
+      <w:bookmarkEnd w:id="6"/>
       <w:r>
         <w:rPr>
           <w:rFonts w:hint="cs"/>
@@ -2516,8 +4112,8 @@
         </w:rPr>
         <w:t>منابع و مراجع</w:t>
       </w:r>
-      <w:bookmarkEnd w:id="6"/>
       <w:bookmarkEnd w:id="7"/>
+      <w:bookmarkEnd w:id="8"/>
     </w:p>
     <w:p>
       <w:pPr>
@@ -2537,7 +4133,7 @@
       </w:r>
     </w:p>
     <w:sectPr>
-      <w:footerReference w:type="default" r:id="rId9"/>
+      <w:footerReference w:type="default" r:id="rId16"/>
       <w:pgSz w:w="11906" w:h="16838" w:code="9"/>
       <w:pgMar w:top="1008" w:right="1008" w:bottom="1008" w:left="1008" w:header="0" w:footer="720" w:gutter="0"/>
       <w:pgBorders w:offsetFrom="page">
@@ -3601,6 +5197,7 @@
   <w:style w:type="character" w:default="1" w:styleId="DefaultParagraphFont">
     <w:name w:val="Default Paragraph Font"/>
     <w:uiPriority w:val="1"/>
+    <w:semiHidden/>
     <w:unhideWhenUsed/>
   </w:style>
   <w:style w:type="table" w:default="1" w:styleId="TableNormal">

</xml_diff>

<commit_message>
Report completed except Tests
</commit_message>
<xml_diff>
--- a/Phase1_Report.docx
+++ b/Phase1_Report.docx
@@ -48,7 +48,7 @@
           <w:noProof/>
         </w:rPr>
         <w:drawing>
-          <wp:anchor distT="0" distB="0" distL="114300" distR="114300" simplePos="0" relativeHeight="251675648" behindDoc="0" locked="0" layoutInCell="1" allowOverlap="1" wp14:anchorId="1B90266F" wp14:editId="59412628">
+          <wp:anchor distT="0" distB="0" distL="114300" distR="114300" simplePos="0" relativeHeight="251674624" behindDoc="0" locked="0" layoutInCell="1" allowOverlap="1" wp14:anchorId="1B90266F" wp14:editId="4CCE413E">
             <wp:simplePos x="0" y="0"/>
             <wp:positionH relativeFrom="margin">
               <wp:align>center</wp:align>
@@ -584,7 +584,7 @@
           <w:r>
             <w:fldChar w:fldCharType="separate"/>
           </w:r>
-          <w:hyperlink w:anchor="_Toc136014414" w:history="1">
+          <w:hyperlink w:anchor="_Toc136021513" w:history="1">
             <w:r>
               <w:rPr>
                 <w:rStyle w:val="Hyperlink"/>
@@ -630,7 +630,7 @@
                 <w:noProof/>
                 <w:webHidden/>
               </w:rPr>
-              <w:instrText xml:space="preserve"> PAGEREF _Toc136014414 \h </w:instrText>
+              <w:instrText xml:space="preserve"> PAGEREF _Toc136021513 \h </w:instrText>
             </w:r>
             <w:r>
               <w:rPr>
@@ -649,6 +649,7 @@
               <w:rPr>
                 <w:noProof/>
                 <w:webHidden/>
+                <w:rtl/>
               </w:rPr>
               <w:t>2</w:t>
             </w:r>
@@ -672,7 +673,7 @@
               <w14:ligatures w14:val="standardContextual"/>
             </w:rPr>
           </w:pPr>
-          <w:hyperlink w:anchor="_Toc136014415" w:history="1">
+          <w:hyperlink w:anchor="_Toc136021514" w:history="1">
             <w:r>
               <w:rPr>
                 <w:rStyle w:val="Hyperlink"/>
@@ -724,7 +725,7 @@
                 <w:noProof/>
                 <w:webHidden/>
               </w:rPr>
-              <w:instrText xml:space="preserve"> PAGEREF _Toc136014415 \h </w:instrText>
+              <w:instrText xml:space="preserve"> PAGEREF _Toc136021514 \h </w:instrText>
             </w:r>
             <w:r>
               <w:rPr>
@@ -743,6 +744,7 @@
               <w:rPr>
                 <w:noProof/>
                 <w:webHidden/>
+                <w:rtl/>
               </w:rPr>
               <w:t>2</w:t>
             </w:r>
@@ -766,7 +768,7 @@
               <w14:ligatures w14:val="standardContextual"/>
             </w:rPr>
           </w:pPr>
-          <w:hyperlink w:anchor="_Toc136014416" w:history="1">
+          <w:hyperlink w:anchor="_Toc136021515" w:history="1">
             <w:r>
               <w:rPr>
                 <w:rStyle w:val="Hyperlink"/>
@@ -822,7 +824,7 @@
                 <w:noProof/>
                 <w:webHidden/>
               </w:rPr>
-              <w:instrText xml:space="preserve"> PAGEREF _Toc136014416 \h </w:instrText>
+              <w:instrText xml:space="preserve"> PAGEREF _Toc136021515 \h </w:instrText>
             </w:r>
             <w:r>
               <w:rPr>
@@ -841,6 +843,7 @@
               <w:rPr>
                 <w:noProof/>
                 <w:webHidden/>
+                <w:rtl/>
               </w:rPr>
               <w:t>2</w:t>
             </w:r>
@@ -864,7 +867,7 @@
               <w14:ligatures w14:val="standardContextual"/>
             </w:rPr>
           </w:pPr>
-          <w:hyperlink w:anchor="_Toc136014417" w:history="1">
+          <w:hyperlink w:anchor="_Toc136021516" w:history="1">
             <w:r>
               <w:rPr>
                 <w:rStyle w:val="Hyperlink"/>
@@ -920,7 +923,7 @@
                 <w:noProof/>
                 <w:webHidden/>
               </w:rPr>
-              <w:instrText xml:space="preserve"> PAGEREF _Toc136014417 \h </w:instrText>
+              <w:instrText xml:space="preserve"> PAGEREF _Toc136021516 \h </w:instrText>
             </w:r>
             <w:r>
               <w:rPr>
@@ -939,6 +942,7 @@
               <w:rPr>
                 <w:noProof/>
                 <w:webHidden/>
+                <w:rtl/>
               </w:rPr>
               <w:t>3</w:t>
             </w:r>
@@ -962,7 +966,7 @@
               <w14:ligatures w14:val="standardContextual"/>
             </w:rPr>
           </w:pPr>
-          <w:hyperlink w:anchor="_Toc136014418" w:history="1">
+          <w:hyperlink w:anchor="_Toc136021517" w:history="1">
             <w:r>
               <w:rPr>
                 <w:rStyle w:val="Hyperlink"/>
@@ -1018,7 +1022,7 @@
                 <w:noProof/>
                 <w:webHidden/>
               </w:rPr>
-              <w:instrText xml:space="preserve"> PAGEREF _Toc136014418 \h </w:instrText>
+              <w:instrText xml:space="preserve"> PAGEREF _Toc136021517 \h </w:instrText>
             </w:r>
             <w:r>
               <w:rPr>
@@ -1037,6 +1041,7 @@
               <w:rPr>
                 <w:noProof/>
                 <w:webHidden/>
+                <w:rtl/>
               </w:rPr>
               <w:t>4</w:t>
             </w:r>
@@ -1060,7 +1065,7 @@
               <w14:ligatures w14:val="standardContextual"/>
             </w:rPr>
           </w:pPr>
-          <w:hyperlink w:anchor="_Toc136014419" w:history="1">
+          <w:hyperlink w:anchor="_Toc136021518" w:history="1">
             <w:r>
               <w:rPr>
                 <w:rStyle w:val="Hyperlink"/>
@@ -1116,7 +1121,7 @@
                 <w:noProof/>
                 <w:webHidden/>
               </w:rPr>
-              <w:instrText xml:space="preserve"> PAGEREF _Toc136014419 \h </w:instrText>
+              <w:instrText xml:space="preserve"> PAGEREF _Toc136021518 \h </w:instrText>
             </w:r>
             <w:r>
               <w:rPr>
@@ -1135,6 +1140,7 @@
               <w:rPr>
                 <w:noProof/>
                 <w:webHidden/>
+                <w:rtl/>
               </w:rPr>
               <w:t>5</w:t>
             </w:r>
@@ -1158,7 +1164,7 @@
               <w14:ligatures w14:val="standardContextual"/>
             </w:rPr>
           </w:pPr>
-          <w:hyperlink w:anchor="_Toc136014420" w:history="1">
+          <w:hyperlink w:anchor="_Toc136021519" w:history="1">
             <w:r>
               <w:rPr>
                 <w:rStyle w:val="Hyperlink"/>
@@ -1214,7 +1220,7 @@
                 <w:noProof/>
                 <w:webHidden/>
               </w:rPr>
-              <w:instrText xml:space="preserve"> PAGEREF _Toc136014420 \h </w:instrText>
+              <w:instrText xml:space="preserve"> PAGEREF _Toc136021519 \h </w:instrText>
             </w:r>
             <w:r>
               <w:rPr>
@@ -1233,8 +1239,100 @@
               <w:rPr>
                 <w:noProof/>
                 <w:webHidden/>
+                <w:rtl/>
               </w:rPr>
-              <w:t>5</w:t>
+              <w:t>6</w:t>
+            </w:r>
+            <w:r>
+              <w:rPr>
+                <w:noProof/>
+                <w:webHidden/>
+              </w:rPr>
+              <w:fldChar w:fldCharType="end"/>
+            </w:r>
+          </w:hyperlink>
+        </w:p>
+        <w:p>
+          <w:pPr>
+            <w:pStyle w:val="TOC1"/>
+            <w:rPr>
+              <w:rFonts w:asciiTheme="minorHAnsi" w:eastAsiaTheme="minorEastAsia" w:hAnsiTheme="minorHAnsi" w:cstheme="minorBidi"/>
+              <w:noProof/>
+              <w:kern w:val="2"/>
+              <w:szCs w:val="22"/>
+              <w14:ligatures w14:val="standardContextual"/>
+            </w:rPr>
+          </w:pPr>
+          <w:hyperlink w:anchor="_Toc136021520" w:history="1">
+            <w:r>
+              <w:rPr>
+                <w:rStyle w:val="Hyperlink"/>
+                <w:noProof/>
+                <w:rtl/>
+                <w:lang w:bidi="fa-IR"/>
+              </w:rPr>
+              <w:t>تست اجزا</w:t>
+            </w:r>
+            <w:r>
+              <w:rPr>
+                <w:rStyle w:val="Hyperlink"/>
+                <w:rFonts w:hint="cs"/>
+                <w:noProof/>
+                <w:rtl/>
+                <w:lang w:bidi="fa-IR"/>
+              </w:rPr>
+              <w:t>ی</w:t>
+            </w:r>
+            <w:r>
+              <w:rPr>
+                <w:rStyle w:val="Hyperlink"/>
+                <w:noProof/>
+                <w:rtl/>
+                <w:lang w:bidi="fa-IR"/>
+              </w:rPr>
+              <w:t xml:space="preserve"> مدار</w:t>
+            </w:r>
+            <w:r>
+              <w:rPr>
+                <w:noProof/>
+                <w:webHidden/>
+              </w:rPr>
+              <w:tab/>
+            </w:r>
+            <w:r>
+              <w:rPr>
+                <w:noProof/>
+                <w:webHidden/>
+              </w:rPr>
+              <w:fldChar w:fldCharType="begin"/>
+            </w:r>
+            <w:r>
+              <w:rPr>
+                <w:noProof/>
+                <w:webHidden/>
+              </w:rPr>
+              <w:instrText xml:space="preserve"> PAGEREF _Toc136021520 \h </w:instrText>
+            </w:r>
+            <w:r>
+              <w:rPr>
+                <w:noProof/>
+                <w:webHidden/>
+              </w:rPr>
+            </w:r>
+            <w:r>
+              <w:rPr>
+                <w:noProof/>
+                <w:webHidden/>
+              </w:rPr>
+              <w:fldChar w:fldCharType="separate"/>
+            </w:r>
+            <w:r>
+              <w:rPr>
+                <w:noProof/>
+                <w:webHidden/>
+                <w:rtl/>
+              </w:rPr>
+              <w:t>7</w:t>
             </w:r>
             <w:r>
               <w:rPr>
@@ -1289,7 +1387,7 @@
           <w:lang w:bidi="fa-IR"/>
         </w:rPr>
       </w:pPr>
-      <w:bookmarkStart w:id="1" w:name="_Toc136014414"/>
+      <w:bookmarkStart w:id="1" w:name="_Toc136021513"/>
       <w:r>
         <w:rPr>
           <w:rFonts w:hint="cs"/>
@@ -1598,7 +1696,7 @@
         <w:pStyle w:val="Heading1"/>
         <w:bidi/>
       </w:pPr>
-      <w:bookmarkStart w:id="2" w:name="_Toc136014415"/>
+      <w:bookmarkStart w:id="2" w:name="_Toc136021514"/>
       <w:r>
         <w:rPr>
           <w:rFonts w:hint="cs"/>
@@ -1634,7 +1732,7 @@
         <mc:AlternateContent>
           <mc:Choice Requires="wps">
             <w:drawing>
-              <wp:anchor distT="0" distB="0" distL="114300" distR="114300" simplePos="0" relativeHeight="251695104" behindDoc="0" locked="0" layoutInCell="1" allowOverlap="1" wp14:anchorId="51F30EFC" wp14:editId="08232C8F">
+              <wp:anchor distT="0" distB="0" distL="114300" distR="114300" simplePos="0" relativeHeight="251694080" behindDoc="0" locked="0" layoutInCell="1" allowOverlap="1" wp14:anchorId="51F30EFC" wp14:editId="56B205C1">
                 <wp:simplePos x="0" y="0"/>
                 <wp:positionH relativeFrom="column">
                   <wp:posOffset>1245870</wp:posOffset>
@@ -1799,7 +1897,7 @@
                 <v:stroke joinstyle="miter"/>
                 <v:path gradientshapeok="t" o:connecttype="rect"/>
               </v:shapetype>
-              <v:shape id="Text Box 1" o:spid="_x0000_s1026" type="#_x0000_t202" style="position:absolute;left:0;text-align:left;margin-left:98.1pt;margin-top:240.95pt;width:298.8pt;height:12.75pt;z-index:251695104;visibility:visible;mso-wrap-style:square;mso-height-percent:0;mso-wrap-distance-left:9pt;mso-wrap-distance-top:0;mso-wrap-distance-right:9pt;mso-wrap-distance-bottom:0;mso-position-horizontal:absolute;mso-position-horizontal-relative:text;mso-position-vertical:absolute;mso-position-vertical-relative:text;mso-height-percent:0;mso-height-relative:margin;v-text-anchor:top" o:gfxdata="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" stroked="f">
+              <v:shape id="Text Box 1" o:spid="_x0000_s1026" type="#_x0000_t202" style="position:absolute;left:0;text-align:left;margin-left:98.1pt;margin-top:240.95pt;width:298.8pt;height:12.75pt;z-index:251694080;visibility:visible;mso-wrap-style:square;mso-height-percent:0;mso-wrap-distance-left:9pt;mso-wrap-distance-top:0;mso-wrap-distance-right:9pt;mso-wrap-distance-bottom:0;mso-position-horizontal:absolute;mso-position-horizontal-relative:text;mso-position-vertical:absolute;mso-position-vertical-relative:text;mso-height-percent:0;mso-height-relative:margin;v-text-anchor:top" o:gfxdata="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" stroked="f">
                 <v:textbox inset="0,0,0,0">
                   <w:txbxContent>
                     <w:p>
@@ -1920,10 +2018,11 @@
       </w:r>
       <w:r>
         <w:rPr>
+          <w:noProof/>
           <w:rtl/>
         </w:rPr>
         <w:drawing>
-          <wp:anchor distT="0" distB="0" distL="114300" distR="114300" simplePos="0" relativeHeight="251693056" behindDoc="0" locked="0" layoutInCell="1" allowOverlap="1" wp14:anchorId="7503D3F8" wp14:editId="44263099">
+          <wp:anchor distT="0" distB="0" distL="114300" distR="114300" simplePos="0" relativeHeight="251692032" behindDoc="0" locked="0" layoutInCell="1" allowOverlap="1" wp14:anchorId="7503D3F8" wp14:editId="225FF7CC">
             <wp:simplePos x="0" y="0"/>
             <wp:positionH relativeFrom="margin">
               <wp:align>center</wp:align>
@@ -2247,7 +2346,7 @@
           <w:lang w:bidi="fa-IR"/>
         </w:rPr>
       </w:pPr>
-      <w:bookmarkStart w:id="3" w:name="_Toc136014416"/>
+      <w:bookmarkStart w:id="3" w:name="_Toc136021515"/>
       <w:r>
         <w:rPr>
           <w:rFonts w:hint="cs"/>
@@ -2288,7 +2387,7 @@
         <mc:AlternateContent>
           <mc:Choice Requires="wps">
             <w:drawing>
-              <wp:anchor distT="0" distB="0" distL="114300" distR="114300" simplePos="0" relativeHeight="251702272" behindDoc="0" locked="0" layoutInCell="1" allowOverlap="1" wp14:anchorId="60DDF9B6" wp14:editId="72C7055D">
+              <wp:anchor distT="0" distB="0" distL="114300" distR="114300" simplePos="0" relativeHeight="251701248" behindDoc="0" locked="0" layoutInCell="1" allowOverlap="1" wp14:anchorId="60DDF9B6" wp14:editId="3CFD2F9F">
                 <wp:simplePos x="0" y="0"/>
                 <wp:positionH relativeFrom="column">
                   <wp:posOffset>473379</wp:posOffset>
@@ -2453,7 +2552,7 @@
           </mc:Choice>
           <mc:Fallback>
             <w:pict>
-              <v:shape w14:anchorId="60DDF9B6" id="_x0000_s1027" type="#_x0000_t202" style="position:absolute;left:0;text-align:left;margin-left:37.25pt;margin-top:266.2pt;width:166.45pt;height:13.95pt;z-index:251702272;visibility:visible;mso-wrap-style:square;mso-width-percent:0;mso-height-percent:0;mso-wrap-distance-left:9pt;mso-wrap-distance-top:0;mso-wrap-distance-right:9pt;mso-wrap-distance-bottom:0;mso-position-horizontal:absolute;mso-position-horizontal-relative:text;mso-position-vertical:absolute;mso-position-vertical-relative:text;mso-width-percent:0;mso-height-percent:0;mso-width-relative:margin;mso-height-relative:margin;v-text-anchor:top" o:gfxdata="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" stroked="f">
+              <v:shape w14:anchorId="60DDF9B6" id="_x0000_s1027" type="#_x0000_t202" style="position:absolute;left:0;text-align:left;margin-left:37.25pt;margin-top:266.2pt;width:166.45pt;height:13.95pt;z-index:251701248;visibility:visible;mso-wrap-style:square;mso-width-percent:0;mso-height-percent:0;mso-wrap-distance-left:9pt;mso-wrap-distance-top:0;mso-wrap-distance-right:9pt;mso-wrap-distance-bottom:0;mso-position-horizontal:absolute;mso-position-horizontal-relative:text;mso-position-vertical:absolute;mso-position-vertical-relative:text;mso-width-percent:0;mso-height-percent:0;mso-width-relative:margin;mso-height-relative:margin;v-text-anchor:top" o:gfxdata="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" stroked="f">
                 <v:textbox inset="0,0,0,0">
                   <w:txbxContent>
                     <w:p>
@@ -2580,7 +2679,7 @@
         <mc:AlternateContent>
           <mc:Choice Requires="wps">
             <w:drawing>
-              <wp:anchor distT="0" distB="0" distL="114300" distR="114300" simplePos="0" relativeHeight="251700224" behindDoc="0" locked="0" layoutInCell="1" allowOverlap="1" wp14:anchorId="668DD172" wp14:editId="61F4434E">
+              <wp:anchor distT="0" distB="0" distL="114300" distR="114300" simplePos="0" relativeHeight="251699200" behindDoc="0" locked="0" layoutInCell="1" allowOverlap="1" wp14:anchorId="668DD172" wp14:editId="7F500C84">
                 <wp:simplePos x="0" y="0"/>
                 <wp:positionH relativeFrom="column">
                   <wp:posOffset>-94758</wp:posOffset>
@@ -2745,7 +2844,7 @@
           </mc:Choice>
           <mc:Fallback>
             <w:pict>
-              <v:shape w14:anchorId="668DD172" id="_x0000_s1028" type="#_x0000_t202" style="position:absolute;left:0;text-align:left;margin-left:-7.45pt;margin-top:206.3pt;width:146.5pt;height:14.5pt;z-index:251700224;visibility:visible;mso-wrap-style:square;mso-width-percent:0;mso-height-percent:0;mso-wrap-distance-left:9pt;mso-wrap-distance-top:0;mso-wrap-distance-right:9pt;mso-wrap-distance-bottom:0;mso-position-horizontal:absolute;mso-position-horizontal-relative:text;mso-position-vertical:absolute;mso-position-vertical-relative:text;mso-width-percent:0;mso-height-percent:0;mso-width-relative:margin;mso-height-relative:margin;v-text-anchor:top" o:gfxdata="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" stroked="f">
+              <v:shape w14:anchorId="668DD172" id="_x0000_s1028" type="#_x0000_t202" style="position:absolute;left:0;text-align:left;margin-left:-7.45pt;margin-top:206.3pt;width:146.5pt;height:14.5pt;z-index:251699200;visibility:visible;mso-wrap-style:square;mso-width-percent:0;mso-height-percent:0;mso-wrap-distance-left:9pt;mso-wrap-distance-top:0;mso-wrap-distance-right:9pt;mso-wrap-distance-bottom:0;mso-position-horizontal:absolute;mso-position-horizontal-relative:text;mso-position-vertical:absolute;mso-position-vertical-relative:text;mso-width-percent:0;mso-height-percent:0;mso-width-relative:margin;mso-height-relative:margin;v-text-anchor:top" o:gfxdata="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" stroked="f">
                 <v:textbox inset="0,0,0,0">
                   <w:txbxContent>
                     <w:p>
@@ -2867,10 +2966,11 @@
       </w:r>
       <w:r>
         <w:rPr>
+          <w:noProof/>
           <w:lang w:bidi="fa-IR"/>
         </w:rPr>
         <w:drawing>
-          <wp:anchor distT="0" distB="0" distL="114300" distR="114300" simplePos="0" relativeHeight="251697152" behindDoc="0" locked="0" layoutInCell="1" allowOverlap="1" wp14:anchorId="01C5F6E2" wp14:editId="48712EA9">
+          <wp:anchor distT="0" distB="0" distL="114300" distR="114300" simplePos="0" relativeHeight="251696128" behindDoc="0" locked="0" layoutInCell="1" allowOverlap="1" wp14:anchorId="01C5F6E2" wp14:editId="0693A33F">
             <wp:simplePos x="0" y="0"/>
             <wp:positionH relativeFrom="column">
               <wp:posOffset>2587009</wp:posOffset>
@@ -2927,11 +3027,12 @@
       </w:r>
       <w:r>
         <w:rPr>
+          <w:noProof/>
           <w:rtl/>
           <w:lang w:bidi="fa-IR"/>
         </w:rPr>
         <w:drawing>
-          <wp:anchor distT="0" distB="0" distL="114300" distR="114300" simplePos="0" relativeHeight="251698176" behindDoc="0" locked="0" layoutInCell="1" allowOverlap="1" wp14:anchorId="710E51C9" wp14:editId="3917D286">
+          <wp:anchor distT="0" distB="0" distL="114300" distR="114300" simplePos="0" relativeHeight="251697152" behindDoc="0" locked="0" layoutInCell="1" allowOverlap="1" wp14:anchorId="710E51C9" wp14:editId="68EA4B1A">
             <wp:simplePos x="0" y="0"/>
             <wp:positionH relativeFrom="column">
               <wp:posOffset>-94273</wp:posOffset>
@@ -3291,7 +3392,7 @@
           <w:lang w:bidi="fa-IR"/>
         </w:rPr>
       </w:pPr>
-      <w:bookmarkStart w:id="4" w:name="_Toc136014417"/>
+      <w:bookmarkStart w:id="4" w:name="_Toc136021516"/>
       <w:r>
         <w:rPr>
           <w:rFonts w:hint="cs"/>
@@ -3326,7 +3427,7 @@
         <mc:AlternateContent>
           <mc:Choice Requires="wps">
             <w:drawing>
-              <wp:anchor distT="0" distB="0" distL="114300" distR="114300" simplePos="0" relativeHeight="251678720" behindDoc="0" locked="0" layoutInCell="1" allowOverlap="1" wp14:anchorId="4105C434" wp14:editId="436C455E">
+              <wp:anchor distT="0" distB="0" distL="114300" distR="114300" simplePos="0" relativeHeight="251677696" behindDoc="0" locked="0" layoutInCell="1" allowOverlap="1" wp14:anchorId="4105C434" wp14:editId="519679FD">
                 <wp:simplePos x="0" y="0"/>
                 <wp:positionH relativeFrom="column">
                   <wp:posOffset>1162685</wp:posOffset>
@@ -3505,7 +3606,7 @@
           </mc:Choice>
           <mc:Fallback>
             <w:pict>
-              <v:shape w14:anchorId="4105C434" id="_x0000_s1029" type="#_x0000_t202" style="position:absolute;left:0;text-align:left;margin-left:91.55pt;margin-top:272pt;width:300.4pt;height:17.65pt;z-index:251678720;visibility:visible;mso-wrap-style:square;mso-height-percent:0;mso-wrap-distance-left:9pt;mso-wrap-distance-top:0;mso-wrap-distance-right:9pt;mso-wrap-distance-bottom:0;mso-position-horizontal:absolute;mso-position-horizontal-relative:text;mso-position-vertical:absolute;mso-position-vertical-relative:text;mso-height-percent:0;mso-height-relative:margin;v-text-anchor:top" o:gfxdata="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" stroked="f">
+              <v:shape w14:anchorId="4105C434" id="_x0000_s1029" type="#_x0000_t202" style="position:absolute;left:0;text-align:left;margin-left:91.55pt;margin-top:272pt;width:300.4pt;height:17.65pt;z-index:251677696;visibility:visible;mso-wrap-style:square;mso-height-percent:0;mso-wrap-distance-left:9pt;mso-wrap-distance-top:0;mso-wrap-distance-right:9pt;mso-wrap-distance-bottom:0;mso-position-horizontal:absolute;mso-position-horizontal-relative:text;mso-position-vertical:absolute;mso-position-vertical-relative:text;mso-height-percent:0;mso-height-relative:margin;v-text-anchor:top" o:gfxdata="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" stroked="f">
                 <v:textbox inset="0,0,0,0">
                   <w:txbxContent>
                     <w:p>
@@ -3650,7 +3751,7 @@
           <w:lang w:bidi="fa-IR"/>
         </w:rPr>
         <w:drawing>
-          <wp:anchor distT="0" distB="0" distL="114300" distR="114300" simplePos="0" relativeHeight="251676672" behindDoc="0" locked="0" layoutInCell="1" allowOverlap="1" wp14:anchorId="1A4C505B" wp14:editId="3361A10D">
+          <wp:anchor distT="0" distB="0" distL="114300" distR="114300" simplePos="0" relativeHeight="251675648" behindDoc="0" locked="0" layoutInCell="1" allowOverlap="1" wp14:anchorId="1A4C505B" wp14:editId="1FA9D67F">
             <wp:simplePos x="0" y="0"/>
             <wp:positionH relativeFrom="column">
               <wp:posOffset>1163955</wp:posOffset>
@@ -4031,7 +4132,7 @@
         <mc:AlternateContent>
           <mc:Choice Requires="wps">
             <w:drawing>
-              <wp:anchor distT="0" distB="0" distL="114300" distR="114300" simplePos="0" relativeHeight="251681792" behindDoc="0" locked="0" layoutInCell="1" allowOverlap="1" wp14:anchorId="5D27AEBD" wp14:editId="4B32750F">
+              <wp:anchor distT="0" distB="0" distL="114300" distR="114300" simplePos="0" relativeHeight="251680768" behindDoc="0" locked="0" layoutInCell="1" allowOverlap="1" wp14:anchorId="5D27AEBD" wp14:editId="71460398">
                 <wp:simplePos x="0" y="0"/>
                 <wp:positionH relativeFrom="column">
                   <wp:posOffset>1300480</wp:posOffset>
@@ -4179,7 +4280,7 @@
           </mc:Choice>
           <mc:Fallback>
             <w:pict>
-              <v:shape w14:anchorId="5D27AEBD" id="_x0000_s1030" type="#_x0000_t202" style="position:absolute;left:0;text-align:left;margin-left:102.4pt;margin-top:154.5pt;width:297.85pt;height:17.65pt;z-index:251681792;visibility:visible;mso-wrap-style:square;mso-height-percent:0;mso-wrap-distance-left:9pt;mso-wrap-distance-top:0;mso-wrap-distance-right:9pt;mso-wrap-distance-bottom:0;mso-position-horizontal:absolute;mso-position-horizontal-relative:text;mso-position-vertical:absolute;mso-position-vertical-relative:text;mso-height-percent:0;mso-height-relative:margin;v-text-anchor:top" o:gfxdata="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" stroked="f">
+              <v:shape w14:anchorId="5D27AEBD" id="_x0000_s1030" type="#_x0000_t202" style="position:absolute;left:0;text-align:left;margin-left:102.4pt;margin-top:154.5pt;width:297.85pt;height:17.65pt;z-index:251680768;visibility:visible;mso-wrap-style:square;mso-height-percent:0;mso-wrap-distance-left:9pt;mso-wrap-distance-top:0;mso-wrap-distance-right:9pt;mso-wrap-distance-bottom:0;mso-position-horizontal:absolute;mso-position-horizontal-relative:text;mso-position-vertical:absolute;mso-position-vertical-relative:text;mso-height-percent:0;mso-height-relative:margin;v-text-anchor:top" o:gfxdata="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" stroked="f">
                 <v:textbox inset="0,0,0,0">
                   <w:txbxContent>
                     <w:p>
@@ -4293,7 +4394,7 @@
           <w:lang w:bidi="fa-IR"/>
         </w:rPr>
         <w:drawing>
-          <wp:anchor distT="0" distB="0" distL="114300" distR="114300" simplePos="0" relativeHeight="251679744" behindDoc="0" locked="0" layoutInCell="1" allowOverlap="1" wp14:anchorId="4F2AB380" wp14:editId="2BADF23A">
+          <wp:anchor distT="0" distB="0" distL="114300" distR="114300" simplePos="0" relativeHeight="251678720" behindDoc="0" locked="0" layoutInCell="1" allowOverlap="1" wp14:anchorId="4F2AB380" wp14:editId="14D2AD10">
             <wp:simplePos x="0" y="0"/>
             <wp:positionH relativeFrom="margin">
               <wp:posOffset>1299832</wp:posOffset>
@@ -4515,7 +4616,7 @@
         <mc:AlternateContent>
           <mc:Choice Requires="wps">
             <w:drawing>
-              <wp:anchor distT="0" distB="0" distL="114300" distR="114300" simplePos="0" relativeHeight="251709440" behindDoc="0" locked="0" layoutInCell="1" allowOverlap="1" wp14:anchorId="01570476" wp14:editId="38A65B79">
+              <wp:anchor distT="0" distB="0" distL="114300" distR="114300" simplePos="0" relativeHeight="251708416" behindDoc="0" locked="0" layoutInCell="1" allowOverlap="1" wp14:anchorId="01570476" wp14:editId="4634C18D">
                 <wp:simplePos x="0" y="0"/>
                 <wp:positionH relativeFrom="column">
                   <wp:posOffset>-191135</wp:posOffset>
@@ -4655,11 +4756,10 @@
                             </w:r>
                             <w:r>
                               <w:rPr>
-                                <w:rFonts w:ascii="Calibri" w:hAnsi="Calibri" w:cs="Calibri" w:hint="cs"/>
-                                <w:rtl/>
+                                <w:rFonts w:ascii="Calibri" w:hAnsi="Calibri" w:cs="Calibri"/>
                                 <w:lang w:bidi="fa-IR"/>
                               </w:rPr>
-                              <w:t>¬</w:t>
+                              <w:softHyphen/>
                             </w:r>
                             <w:r>
                               <w:rPr>
@@ -4702,7 +4802,7 @@
           </mc:Choice>
           <mc:Fallback>
             <w:pict>
-              <v:shape w14:anchorId="01570476" id="_x0000_s1031" type="#_x0000_t202" style="position:absolute;left:0;text-align:left;margin-left:-15.05pt;margin-top:315.95pt;width:528.4pt;height:13.55pt;z-index:251709440;visibility:visible;mso-wrap-style:square;mso-height-percent:0;mso-wrap-distance-left:9pt;mso-wrap-distance-top:0;mso-wrap-distance-right:9pt;mso-wrap-distance-bottom:0;mso-position-horizontal:absolute;mso-position-horizontal-relative:text;mso-position-vertical:absolute;mso-position-vertical-relative:text;mso-height-percent:0;mso-height-relative:margin;v-text-anchor:top" o:gfxdata="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" stroked="f">
+              <v:shape w14:anchorId="01570476" id="_x0000_s1031" type="#_x0000_t202" style="position:absolute;left:0;text-align:left;margin-left:-15.05pt;margin-top:315.95pt;width:528.4pt;height:13.55pt;z-index:251708416;visibility:visible;mso-wrap-style:square;mso-height-percent:0;mso-wrap-distance-left:9pt;mso-wrap-distance-top:0;mso-wrap-distance-right:9pt;mso-wrap-distance-bottom:0;mso-position-horizontal:absolute;mso-position-horizontal-relative:text;mso-position-vertical:absolute;mso-position-vertical-relative:text;mso-height-percent:0;mso-height-relative:margin;v-text-anchor:top" o:gfxdata="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" stroked="f">
                 <v:textbox inset="0,0,0,0">
                   <w:txbxContent>
                     <w:p>
@@ -4811,11 +4911,10 @@
                       </w:r>
                       <w:r>
                         <w:rPr>
-                          <w:rFonts w:ascii="Calibri" w:hAnsi="Calibri" w:cs="Calibri" w:hint="cs"/>
-                          <w:rtl/>
+                          <w:rFonts w:ascii="Calibri" w:hAnsi="Calibri" w:cs="Calibri"/>
                           <w:lang w:bidi="fa-IR"/>
                         </w:rPr>
-                        <w:t>¬</w:t>
+                        <w:softHyphen/>
                       </w:r>
                       <w:r>
                         <w:rPr>
@@ -4857,7 +4956,7 @@
         <mc:AlternateContent>
           <mc:Choice Requires="wpg">
             <w:drawing>
-              <wp:anchor distT="0" distB="0" distL="114300" distR="114300" simplePos="0" relativeHeight="251707392" behindDoc="0" locked="0" layoutInCell="1" allowOverlap="1" wp14:anchorId="68C393C0" wp14:editId="5825AE8E">
+              <wp:anchor distT="0" distB="0" distL="114300" distR="114300" simplePos="0" relativeHeight="251706368" behindDoc="0" locked="0" layoutInCell="1" allowOverlap="1" wp14:anchorId="68C393C0" wp14:editId="5818B06A">
                 <wp:simplePos x="0" y="0"/>
                 <wp:positionH relativeFrom="column">
                   <wp:posOffset>-191135</wp:posOffset>
@@ -5034,7 +5133,7 @@
           </mc:Choice>
           <mc:Fallback>
             <w:pict>
-              <v:group w14:anchorId="15DD4D05" id="Group 1" o:spid="_x0000_s1026" style="position:absolute;margin-left:-15.05pt;margin-top:161.1pt;width:528.45pt;height:150.7pt;z-index:251707392" coordsize="67111,19138" o:gfxdata="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">
+              <v:group w14:anchorId="592C9DAC" id="Group 1" o:spid="_x0000_s1026" style="position:absolute;margin-left:-15.05pt;margin-top:161.1pt;width:528.45pt;height:150.7pt;z-index:251706368" coordsize="67111,19138" o:gfxdata="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">
                 <v:shapetype id="_x0000_t75" coordsize="21600,21600" o:spt="75" o:preferrelative="t" path="m@4@5l@4@11@9@11@9@5xe" filled="f" stroked="f">
                   <v:stroke joinstyle="miter"/>
                   <v:formulas>
@@ -5225,7 +5324,7 @@
         </w:rPr>
         <w:lastRenderedPageBreak/>
         <w:drawing>
-          <wp:anchor distT="0" distB="0" distL="114300" distR="114300" simplePos="0" relativeHeight="251689984" behindDoc="0" locked="0" layoutInCell="1" allowOverlap="1" wp14:anchorId="557D9AEF" wp14:editId="69C1A00E">
+          <wp:anchor distT="0" distB="0" distL="114300" distR="114300" simplePos="0" relativeHeight="251688960" behindDoc="0" locked="0" layoutInCell="1" allowOverlap="1" wp14:anchorId="557D9AEF" wp14:editId="2604D4AF">
             <wp:simplePos x="0" y="0"/>
             <wp:positionH relativeFrom="column">
               <wp:posOffset>2406015</wp:posOffset>
@@ -5288,7 +5387,7 @@
         <mc:AlternateContent>
           <mc:Choice Requires="wps">
             <w:drawing>
-              <wp:anchor distT="0" distB="0" distL="114300" distR="114300" simplePos="0" relativeHeight="251711488" behindDoc="0" locked="0" layoutInCell="1" allowOverlap="1" wp14:anchorId="5A81B255" wp14:editId="610FFB49">
+              <wp:anchor distT="0" distB="0" distL="114300" distR="114300" simplePos="0" relativeHeight="251710464" behindDoc="0" locked="0" layoutInCell="1" allowOverlap="1" wp14:anchorId="5A81B255" wp14:editId="70F21F67">
                 <wp:simplePos x="0" y="0"/>
                 <wp:positionH relativeFrom="column">
                   <wp:posOffset>2406015</wp:posOffset>
@@ -5471,7 +5570,7 @@
           </mc:Choice>
           <mc:Fallback>
             <w:pict>
-              <v:shape w14:anchorId="5A81B255" id="_x0000_s1032" type="#_x0000_t202" style="position:absolute;left:0;text-align:left;margin-left:189.45pt;margin-top:269.45pt;width:116.85pt;height:.05pt;z-index:251711488;visibility:visible;mso-wrap-style:square;mso-wrap-distance-left:9pt;mso-wrap-distance-top:0;mso-wrap-distance-right:9pt;mso-wrap-distance-bottom:0;mso-position-horizontal:absolute;mso-position-horizontal-relative:text;mso-position-vertical:absolute;mso-position-vertical-relative:text;v-text-anchor:top" o:gfxdata="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" stroked="f">
+              <v:shape w14:anchorId="5A81B255" id="_x0000_s1032" type="#_x0000_t202" style="position:absolute;left:0;text-align:left;margin-left:189.45pt;margin-top:269.45pt;width:116.85pt;height:.05pt;z-index:251710464;visibility:visible;mso-wrap-style:square;mso-wrap-distance-left:9pt;mso-wrap-distance-top:0;mso-wrap-distance-right:9pt;mso-wrap-distance-bottom:0;mso-position-horizontal:absolute;mso-position-horizontal-relative:text;mso-position-vertical:absolute;mso-position-vertical-relative:text;v-text-anchor:top" o:gfxdata="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" stroked="f">
                 <v:textbox style="mso-fit-shape-to-text:t" inset="0,0,0,0">
                   <w:txbxContent>
                     <w:p>
@@ -5693,7 +5792,6 @@
         <w:bidi/>
         <w:jc w:val="both"/>
         <w:rPr>
-          <w:rFonts w:hint="cs"/>
           <w:sz w:val="24"/>
           <w:rtl/>
           <w:lang w:bidi="fa-IR"/>
@@ -5785,13 +5883,12 @@
         <w:pStyle w:val="Heading1"/>
         <w:bidi/>
         <w:rPr>
-          <w:rFonts w:hint="cs"/>
           <w:rtl/>
           <w:lang w:bidi="fa-IR"/>
         </w:rPr>
       </w:pPr>
       <w:bookmarkStart w:id="5" w:name="_منابع_و_مراجع"/>
-      <w:bookmarkStart w:id="6" w:name="_Toc136014418"/>
+      <w:bookmarkStart w:id="6" w:name="_Toc136021517"/>
       <w:bookmarkEnd w:id="5"/>
       <w:r>
         <w:rPr>
@@ -6281,7 +6378,7 @@
         <mc:AlternateContent>
           <mc:Choice Requires="wps">
             <w:drawing>
-              <wp:anchor distT="0" distB="0" distL="114300" distR="114300" simplePos="0" relativeHeight="251717632" behindDoc="0" locked="0" layoutInCell="1" allowOverlap="1" wp14:anchorId="47306811" wp14:editId="3E5A46A2">
+              <wp:anchor distT="0" distB="0" distL="114300" distR="114300" simplePos="0" relativeHeight="251716608" behindDoc="0" locked="0" layoutInCell="1" allowOverlap="1" wp14:anchorId="47306811" wp14:editId="3A91CAB9">
                 <wp:simplePos x="0" y="0"/>
                 <wp:positionH relativeFrom="column">
                   <wp:posOffset>628650</wp:posOffset>
@@ -6416,7 +6513,7 @@
           </mc:Choice>
           <mc:Fallback>
             <w:pict>
-              <v:shape w14:anchorId="47306811" id="_x0000_s1033" type="#_x0000_t202" style="position:absolute;left:0;text-align:left;margin-left:49.5pt;margin-top:180.1pt;width:419.5pt;height:15.25pt;z-index:251717632;visibility:visible;mso-wrap-style:square;mso-height-percent:0;mso-wrap-distance-left:9pt;mso-wrap-distance-top:0;mso-wrap-distance-right:9pt;mso-wrap-distance-bottom:0;mso-position-horizontal:absolute;mso-position-horizontal-relative:text;mso-position-vertical:absolute;mso-position-vertical-relative:text;mso-height-percent:0;mso-height-relative:margin;v-text-anchor:top" o:gfxdata="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" stroked="f">
+              <v:shape w14:anchorId="47306811" id="_x0000_s1033" type="#_x0000_t202" style="position:absolute;left:0;text-align:left;margin-left:49.5pt;margin-top:180.1pt;width:419.5pt;height:15.25pt;z-index:251716608;visibility:visible;mso-wrap-style:square;mso-height-percent:0;mso-wrap-distance-left:9pt;mso-wrap-distance-top:0;mso-wrap-distance-right:9pt;mso-wrap-distance-bottom:0;mso-position-horizontal:absolute;mso-position-horizontal-relative:text;mso-position-vertical:absolute;mso-position-vertical-relative:text;mso-height-percent:0;mso-height-relative:margin;v-text-anchor:top" o:gfxdata="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" stroked="f">
                 <v:textbox inset="0,0,0,0">
                   <w:txbxContent>
                     <w:p>
@@ -6519,7 +6616,7 @@
         <mc:AlternateContent>
           <mc:Choice Requires="wpg">
             <w:drawing>
-              <wp:anchor distT="0" distB="0" distL="114300" distR="114300" simplePos="0" relativeHeight="251715584" behindDoc="0" locked="0" layoutInCell="1" allowOverlap="1" wp14:anchorId="67EC2B04" wp14:editId="555E7632">
+              <wp:anchor distT="0" distB="0" distL="114300" distR="114300" simplePos="0" relativeHeight="251714560" behindDoc="0" locked="0" layoutInCell="1" allowOverlap="1" wp14:anchorId="67EC2B04" wp14:editId="13ABA2D0">
                 <wp:simplePos x="0" y="0"/>
                 <wp:positionH relativeFrom="column">
                   <wp:posOffset>629162</wp:posOffset>
@@ -6624,7 +6721,7 @@
           </mc:Choice>
           <mc:Fallback>
             <w:pict>
-              <v:group w14:anchorId="6F7C194B" id="Group 2" o:spid="_x0000_s1026" style="position:absolute;margin-left:49.55pt;margin-top:39.35pt;width:419.5pt;height:145.2pt;z-index:251715584" coordsize="53278,18440" o:gfxdata="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">
+              <v:group w14:anchorId="1952DE49" id="Group 2" o:spid="_x0000_s1026" style="position:absolute;margin-left:49.55pt;margin-top:39.35pt;width:419.5pt;height:145.2pt;z-index:251714560" coordsize="53278,18440" o:gfxdata="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">
                 <v:shape id="Picture 1" o:spid="_x0000_s1027" type="#_x0000_t75" style="position:absolute;left:24907;top:3957;width:28371;height:11189;visibility:visible;mso-wrap-style:square" o:gfxdata="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">
                   <v:imagedata r:id="rId20" o:title="" cropbottom="41963f"/>
                 </v:shape>
@@ -6679,31 +6776,7 @@
         <w:rPr>
           <w:lang w:bidi="fa-IR"/>
         </w:rPr>
-        <w:t>MUX 2</w:t>
-      </w:r>
-      <w:r>
-        <w:rPr>
-          <w:lang w:bidi="fa-IR"/>
-        </w:rPr>
-        <w:t>×</w:t>
-      </w:r>
-      <w:r>
-        <w:rPr>
-          <w:lang w:bidi="fa-IR"/>
-        </w:rPr>
-        <w:t>4</w:t>
-      </w:r>
-      <w:r>
-        <w:rPr>
-          <w:lang w:bidi="fa-IR"/>
-        </w:rPr>
-        <w:t>×</w:t>
-      </w:r>
-      <w:r>
-        <w:rPr>
-          <w:lang w:bidi="fa-IR"/>
-        </w:rPr>
-        <w:t>1</w:t>
+        <w:t>MUX 2×4×1</w:t>
       </w:r>
       <w:r>
         <w:rPr>
@@ -6815,7 +6888,7 @@
           <w:lang w:bidi="fa-IR"/>
         </w:rPr>
       </w:pPr>
-      <w:bookmarkStart w:id="7" w:name="_Toc136014419"/>
+      <w:bookmarkStart w:id="7" w:name="_Toc136021518"/>
       <w:r>
         <w:rPr>
           <w:rFonts w:hint="cs"/>
@@ -6844,11 +6917,1292 @@
       </w:pPr>
       <w:r>
         <w:rPr>
-          <w:rFonts w:hint="cs"/>
-          <w:rtl/>
-          <w:lang w:bidi="fa-IR"/>
-        </w:rPr>
-        <w:t>سلام</w:t>
+          <w:noProof/>
+        </w:rPr>
+        <mc:AlternateContent>
+          <mc:Choice Requires="wps">
+            <w:drawing>
+              <wp:anchor distT="0" distB="0" distL="114300" distR="114300" simplePos="0" relativeHeight="251719680" behindDoc="0" locked="0" layoutInCell="1" allowOverlap="1" wp14:anchorId="535DB5DE" wp14:editId="513AD5EC">
+                <wp:simplePos x="0" y="0"/>
+                <wp:positionH relativeFrom="column">
+                  <wp:posOffset>1727200</wp:posOffset>
+                </wp:positionH>
+                <wp:positionV relativeFrom="paragraph">
+                  <wp:posOffset>1811655</wp:posOffset>
+                </wp:positionV>
+                <wp:extent cx="2824480" cy="245110"/>
+                <wp:effectExtent l="0" t="0" r="0" b="2540"/>
+                <wp:wrapTopAndBottom/>
+                <wp:docPr id="855934720" name="Text Box 1"/>
+                <wp:cNvGraphicFramePr/>
+                <a:graphic xmlns:a="http://schemas.openxmlformats.org/drawingml/2006/main">
+                  <a:graphicData uri="http://schemas.microsoft.com/office/word/2010/wordprocessingShape">
+                    <wps:wsp>
+                      <wps:cNvSpPr txBox="1"/>
+                      <wps:spPr>
+                        <a:xfrm>
+                          <a:off x="0" y="0"/>
+                          <a:ext cx="2824480" cy="245110"/>
+                        </a:xfrm>
+                        <a:prstGeom prst="rect">
+                          <a:avLst/>
+                        </a:prstGeom>
+                        <a:solidFill>
+                          <a:prstClr val="white"/>
+                        </a:solidFill>
+                        <a:ln>
+                          <a:noFill/>
+                        </a:ln>
+                      </wps:spPr>
+                      <wps:txbx>
+                        <w:txbxContent>
+                          <w:p>
+                            <w:pPr>
+                              <w:pStyle w:val="Caption"/>
+                              <w:bidi/>
+                              <w:rPr>
+                                <w:szCs w:val="24"/>
+                                <w:lang w:bidi="fa-IR"/>
+                              </w:rPr>
+                            </w:pPr>
+                            <w:r>
+                              <w:rPr>
+                                <w:rtl/>
+                              </w:rPr>
+                              <w:t xml:space="preserve">شکل </w:t>
+                            </w:r>
+                            <w:r>
+                              <w:rPr>
+                                <w:rtl/>
+                              </w:rPr>
+                              <w:fldChar w:fldCharType="begin"/>
+                            </w:r>
+                            <w:r>
+                              <w:rPr>
+                                <w:rtl/>
+                              </w:rPr>
+                              <w:instrText xml:space="preserve"> </w:instrText>
+                            </w:r>
+                            <w:r>
+                              <w:instrText>SEQ</w:instrText>
+                            </w:r>
+                            <w:r>
+                              <w:rPr>
+                                <w:rtl/>
+                              </w:rPr>
+                              <w:instrText xml:space="preserve"> شکل \* </w:instrText>
+                            </w:r>
+                            <w:r>
+                              <w:instrText>ARABIC</w:instrText>
+                            </w:r>
+                            <w:r>
+                              <w:rPr>
+                                <w:rtl/>
+                              </w:rPr>
+                              <w:instrText xml:space="preserve"> </w:instrText>
+                            </w:r>
+                            <w:r>
+                              <w:rPr>
+                                <w:rtl/>
+                              </w:rPr>
+                              <w:fldChar w:fldCharType="separate"/>
+                            </w:r>
+                            <w:r>
+                              <w:rPr>
+                                <w:noProof/>
+                                <w:rtl/>
+                              </w:rPr>
+                              <w:t>9</w:t>
+                            </w:r>
+                            <w:r>
+                              <w:rPr>
+                                <w:rtl/>
+                              </w:rPr>
+                              <w:fldChar w:fldCharType="end"/>
+                            </w:r>
+                            <w:r>
+                              <w:rPr>
+                                <w:rFonts w:hint="cs"/>
+                                <w:rtl/>
+                                <w:lang w:bidi="fa-IR"/>
+                              </w:rPr>
+                              <w:t>- ورودی</w:t>
+                            </w:r>
+                            <w:r>
+                              <w:rPr>
+                                <w:rtl/>
+                                <w:lang w:bidi="fa-IR"/>
+                              </w:rPr>
+                              <w:softHyphen/>
+                            </w:r>
+                            <w:r>
+                              <w:rPr>
+                                <w:rFonts w:hint="cs"/>
+                                <w:rtl/>
+                                <w:lang w:bidi="fa-IR"/>
+                              </w:rPr>
+                              <w:t>ها و خروجی</w:t>
+                            </w:r>
+                            <w:r>
+                              <w:rPr>
+                                <w:rtl/>
+                                <w:lang w:bidi="fa-IR"/>
+                              </w:rPr>
+                              <w:softHyphen/>
+                            </w:r>
+                            <w:r>
+                              <w:rPr>
+                                <w:rFonts w:hint="cs"/>
+                                <w:rtl/>
+                                <w:lang w:bidi="fa-IR"/>
+                              </w:rPr>
+                              <w:t xml:space="preserve">های </w:t>
+                            </w:r>
+                            <w:r>
+                              <w:rPr>
+                                <w:lang w:bidi="fa-IR"/>
+                              </w:rPr>
+                              <w:t>Control Unit</w:t>
+                            </w:r>
+                          </w:p>
+                        </w:txbxContent>
+                      </wps:txbx>
+                      <wps:bodyPr rot="0" spcFirstLastPara="0" vertOverflow="overflow" horzOverflow="overflow" vert="horz" wrap="square" lIns="0" tIns="0" rIns="0" bIns="0" numCol="1" spcCol="0" rtlCol="0" fromWordArt="0" anchor="t" anchorCtr="0" forceAA="0" compatLnSpc="1">
+                        <a:prstTxWarp prst="textNoShape">
+                          <a:avLst/>
+                        </a:prstTxWarp>
+                        <a:noAutofit/>
+                      </wps:bodyPr>
+                    </wps:wsp>
+                  </a:graphicData>
+                </a:graphic>
+                <wp14:sizeRelV relativeFrom="margin">
+                  <wp14:pctHeight>0</wp14:pctHeight>
+                </wp14:sizeRelV>
+              </wp:anchor>
+            </w:drawing>
+          </mc:Choice>
+          <mc:Fallback>
+            <w:pict>
+              <v:shape w14:anchorId="535DB5DE" id="_x0000_s1034" type="#_x0000_t202" style="position:absolute;left:0;text-align:left;margin-left:136pt;margin-top:142.65pt;width:222.4pt;height:19.3pt;z-index:251719680;visibility:visible;mso-wrap-style:square;mso-height-percent:0;mso-wrap-distance-left:9pt;mso-wrap-distance-top:0;mso-wrap-distance-right:9pt;mso-wrap-distance-bottom:0;mso-position-horizontal:absolute;mso-position-horizontal-relative:text;mso-position-vertical:absolute;mso-position-vertical-relative:text;mso-height-percent:0;mso-height-relative:margin;v-text-anchor:top" o:gfxdata="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" stroked="f">
+                <v:textbox inset="0,0,0,0">
+                  <w:txbxContent>
+                    <w:p>
+                      <w:pPr>
+                        <w:pStyle w:val="Caption"/>
+                        <w:bidi/>
+                        <w:rPr>
+                          <w:szCs w:val="24"/>
+                          <w:lang w:bidi="fa-IR"/>
+                        </w:rPr>
+                      </w:pPr>
+                      <w:r>
+                        <w:rPr>
+                          <w:rtl/>
+                        </w:rPr>
+                        <w:t xml:space="preserve">شکل </w:t>
+                      </w:r>
+                      <w:r>
+                        <w:rPr>
+                          <w:rtl/>
+                        </w:rPr>
+                        <w:fldChar w:fldCharType="begin"/>
+                      </w:r>
+                      <w:r>
+                        <w:rPr>
+                          <w:rtl/>
+                        </w:rPr>
+                        <w:instrText xml:space="preserve"> </w:instrText>
+                      </w:r>
+                      <w:r>
+                        <w:instrText>SEQ</w:instrText>
+                      </w:r>
+                      <w:r>
+                        <w:rPr>
+                          <w:rtl/>
+                        </w:rPr>
+                        <w:instrText xml:space="preserve"> شکل \* </w:instrText>
+                      </w:r>
+                      <w:r>
+                        <w:instrText>ARABIC</w:instrText>
+                      </w:r>
+                      <w:r>
+                        <w:rPr>
+                          <w:rtl/>
+                        </w:rPr>
+                        <w:instrText xml:space="preserve"> </w:instrText>
+                      </w:r>
+                      <w:r>
+                        <w:rPr>
+                          <w:rtl/>
+                        </w:rPr>
+                        <w:fldChar w:fldCharType="separate"/>
+                      </w:r>
+                      <w:r>
+                        <w:rPr>
+                          <w:noProof/>
+                          <w:rtl/>
+                        </w:rPr>
+                        <w:t>9</w:t>
+                      </w:r>
+                      <w:r>
+                        <w:rPr>
+                          <w:rtl/>
+                        </w:rPr>
+                        <w:fldChar w:fldCharType="end"/>
+                      </w:r>
+                      <w:r>
+                        <w:rPr>
+                          <w:rFonts w:hint="cs"/>
+                          <w:rtl/>
+                          <w:lang w:bidi="fa-IR"/>
+                        </w:rPr>
+                        <w:t>- ورودی</w:t>
+                      </w:r>
+                      <w:r>
+                        <w:rPr>
+                          <w:rtl/>
+                          <w:lang w:bidi="fa-IR"/>
+                        </w:rPr>
+                        <w:softHyphen/>
+                      </w:r>
+                      <w:r>
+                        <w:rPr>
+                          <w:rFonts w:hint="cs"/>
+                          <w:rtl/>
+                          <w:lang w:bidi="fa-IR"/>
+                        </w:rPr>
+                        <w:t>ها و خروجی</w:t>
+                      </w:r>
+                      <w:r>
+                        <w:rPr>
+                          <w:rtl/>
+                          <w:lang w:bidi="fa-IR"/>
+                        </w:rPr>
+                        <w:softHyphen/>
+                      </w:r>
+                      <w:r>
+                        <w:rPr>
+                          <w:rFonts w:hint="cs"/>
+                          <w:rtl/>
+                          <w:lang w:bidi="fa-IR"/>
+                        </w:rPr>
+                        <w:t xml:space="preserve">های </w:t>
+                      </w:r>
+                      <w:r>
+                        <w:rPr>
+                          <w:lang w:bidi="fa-IR"/>
+                        </w:rPr>
+                        <w:t>Control Unit</w:t>
+                      </w:r>
+                    </w:p>
+                  </w:txbxContent>
+                </v:textbox>
+                <w10:wrap type="topAndBottom"/>
+              </v:shape>
+            </w:pict>
+          </mc:Fallback>
+        </mc:AlternateContent>
+      </w:r>
+      <w:r>
+        <w:rPr>
+          <w:rtl/>
+          <w:lang w:bidi="fa-IR"/>
+        </w:rPr>
+        <w:drawing>
+          <wp:anchor distT="0" distB="0" distL="114300" distR="114300" simplePos="0" relativeHeight="251717632" behindDoc="0" locked="0" layoutInCell="1" allowOverlap="1" wp14:anchorId="4BDC3A3A" wp14:editId="061AE7CA">
+            <wp:simplePos x="0" y="0"/>
+            <wp:positionH relativeFrom="margin">
+              <wp:align>center</wp:align>
+            </wp:positionH>
+            <wp:positionV relativeFrom="paragraph">
+              <wp:posOffset>487680</wp:posOffset>
+            </wp:positionV>
+            <wp:extent cx="2824480" cy="1268730"/>
+            <wp:effectExtent l="0" t="0" r="0" b="7620"/>
+            <wp:wrapTopAndBottom/>
+            <wp:docPr id="1158975329" name="Picture 1"/>
+            <wp:cNvGraphicFramePr>
+              <a:graphicFrameLocks xmlns:a="http://schemas.openxmlformats.org/drawingml/2006/main" noChangeAspect="1"/>
+            </wp:cNvGraphicFramePr>
+            <a:graphic xmlns:a="http://schemas.openxmlformats.org/drawingml/2006/main">
+              <a:graphicData uri="http://schemas.openxmlformats.org/drawingml/2006/picture">
+                <pic:pic xmlns:pic="http://schemas.openxmlformats.org/drawingml/2006/picture">
+                  <pic:nvPicPr>
+                    <pic:cNvPr id="1158975329" name=""/>
+                    <pic:cNvPicPr/>
+                  </pic:nvPicPr>
+                  <pic:blipFill>
+                    <a:blip r:embed="rId21" cstate="print">
+                      <a:extLst>
+                        <a:ext uri="{28A0092B-C50C-407E-A947-70E740481C1C}">
+                          <a14:useLocalDpi xmlns:a14="http://schemas.microsoft.com/office/drawing/2010/main" val="0"/>
+                        </a:ext>
+                      </a:extLst>
+                    </a:blip>
+                    <a:stretch>
+                      <a:fillRect/>
+                    </a:stretch>
+                  </pic:blipFill>
+                  <pic:spPr>
+                    <a:xfrm>
+                      <a:off x="0" y="0"/>
+                      <a:ext cx="2824480" cy="1268730"/>
+                    </a:xfrm>
+                    <a:prstGeom prst="rect">
+                      <a:avLst/>
+                    </a:prstGeom>
+                  </pic:spPr>
+                </pic:pic>
+              </a:graphicData>
+            </a:graphic>
+            <wp14:sizeRelH relativeFrom="margin">
+              <wp14:pctWidth>0</wp14:pctWidth>
+            </wp14:sizeRelH>
+            <wp14:sizeRelV relativeFrom="margin">
+              <wp14:pctHeight>0</wp14:pctHeight>
+            </wp14:sizeRelV>
+          </wp:anchor>
+        </w:drawing>
+      </w:r>
+      <w:r>
+        <w:rPr>
+          <w:rFonts w:hint="cs"/>
+          <w:rtl/>
+          <w:lang w:bidi="fa-IR"/>
+        </w:rPr>
+        <w:t xml:space="preserve">وظیفه واحد کنترل یا </w:t>
+      </w:r>
+      <w:r>
+        <w:rPr>
+          <w:lang w:bidi="fa-IR"/>
+        </w:rPr>
+        <w:t>CU</w:t>
+      </w:r>
+      <w:r>
+        <w:rPr>
+          <w:rFonts w:hint="cs"/>
+          <w:rtl/>
+          <w:lang w:bidi="fa-IR"/>
+        </w:rPr>
+        <w:t xml:space="preserve"> این است که با گرفتن </w:t>
+      </w:r>
+      <w:r>
+        <w:rPr>
+          <w:lang w:bidi="fa-IR"/>
+        </w:rPr>
+        <w:t>Opcode</w:t>
+      </w:r>
+      <w:r>
+        <w:rPr>
+          <w:rFonts w:hint="cs"/>
+          <w:rtl/>
+          <w:lang w:bidi="fa-IR"/>
+        </w:rPr>
+        <w:t xml:space="preserve"> و </w:t>
+      </w:r>
+      <w:r>
+        <w:rPr>
+          <w:lang w:bidi="fa-IR"/>
+        </w:rPr>
+        <w:t>Func</w:t>
+      </w:r>
+      <w:r>
+        <w:rPr>
+          <w:rFonts w:hint="cs"/>
+          <w:rtl/>
+          <w:lang w:bidi="fa-IR"/>
+        </w:rPr>
+        <w:t xml:space="preserve"> (هر دو 6 بیتی) که از قالب دستور می</w:t>
+      </w:r>
+      <w:r>
+        <w:rPr>
+          <w:rtl/>
+          <w:lang w:bidi="fa-IR"/>
+        </w:rPr>
+        <w:softHyphen/>
+      </w:r>
+      <w:r>
+        <w:rPr>
+          <w:rFonts w:hint="cs"/>
+          <w:rtl/>
+          <w:lang w:bidi="fa-IR"/>
+        </w:rPr>
+        <w:t>آیند، خروجی</w:t>
+      </w:r>
+      <w:r>
+        <w:rPr>
+          <w:rtl/>
+          <w:lang w:bidi="fa-IR"/>
+        </w:rPr>
+        <w:softHyphen/>
+      </w:r>
+      <w:r>
+        <w:rPr>
+          <w:rFonts w:hint="cs"/>
+          <w:rtl/>
+          <w:lang w:bidi="fa-IR"/>
+        </w:rPr>
+        <w:t>های کنترلی لازم برای بقیه مدار (</w:t>
+      </w:r>
+      <w:r>
+        <w:rPr>
+          <w:lang w:bidi="fa-IR"/>
+        </w:rPr>
+        <w:t>Datapath</w:t>
+      </w:r>
+      <w:r>
+        <w:rPr>
+          <w:rFonts w:hint="cs"/>
+          <w:rtl/>
+          <w:lang w:bidi="fa-IR"/>
+        </w:rPr>
+        <w:t>) را تولید کند. خروجی</w:t>
+      </w:r>
+      <w:r>
+        <w:rPr>
+          <w:rtl/>
+          <w:lang w:bidi="fa-IR"/>
+        </w:rPr>
+        <w:softHyphen/>
+      </w:r>
+      <w:r>
+        <w:rPr>
+          <w:rFonts w:hint="cs"/>
+          <w:rtl/>
+          <w:lang w:bidi="fa-IR"/>
+        </w:rPr>
+        <w:t>هایی که باید تولید شوند به مدارهایی که در قسمت</w:t>
+      </w:r>
+      <w:r>
+        <w:rPr>
+          <w:rtl/>
+          <w:lang w:bidi="fa-IR"/>
+        </w:rPr>
+        <w:softHyphen/>
+      </w:r>
+      <w:r>
+        <w:rPr>
+          <w:rFonts w:hint="cs"/>
+          <w:rtl/>
+          <w:lang w:bidi="fa-IR"/>
+        </w:rPr>
+        <w:t>های قبل آمده</w:t>
+      </w:r>
+      <w:r>
+        <w:rPr>
+          <w:rtl/>
+          <w:lang w:bidi="fa-IR"/>
+        </w:rPr>
+        <w:softHyphen/>
+      </w:r>
+      <w:r>
+        <w:rPr>
+          <w:rFonts w:hint="cs"/>
+          <w:rtl/>
+          <w:lang w:bidi="fa-IR"/>
+        </w:rPr>
+        <w:t>اند، داده می</w:t>
+      </w:r>
+      <w:r>
+        <w:rPr>
+          <w:rtl/>
+          <w:lang w:bidi="fa-IR"/>
+        </w:rPr>
+        <w:softHyphen/>
+      </w:r>
+      <w:r>
+        <w:rPr>
+          <w:rFonts w:hint="cs"/>
+          <w:rtl/>
+          <w:lang w:bidi="fa-IR"/>
+        </w:rPr>
+        <w:t>شوند.</w:t>
+      </w:r>
+      <w:r>
+        <w:rPr>
+          <w:noProof/>
+        </w:rPr>
+        <w:t xml:space="preserve"> </w:t>
+      </w:r>
+    </w:p>
+    <w:p>
+      <w:pPr>
+        <w:bidi/>
+        <w:jc w:val="both"/>
+        <w:rPr>
+          <w:rtl/>
+          <w:lang w:bidi="fa-IR"/>
+        </w:rPr>
+      </w:pPr>
+      <w:r>
+        <w:rPr>
+          <w:noProof/>
+        </w:rPr>
+        <mc:AlternateContent>
+          <mc:Choice Requires="wps">
+            <w:drawing>
+              <wp:anchor distT="0" distB="0" distL="114300" distR="114300" simplePos="0" relativeHeight="251722752" behindDoc="0" locked="0" layoutInCell="1" allowOverlap="1" wp14:anchorId="06B9FFCF" wp14:editId="4545F0F2">
+                <wp:simplePos x="0" y="0"/>
+                <wp:positionH relativeFrom="column">
+                  <wp:posOffset>1263650</wp:posOffset>
+                </wp:positionH>
+                <wp:positionV relativeFrom="paragraph">
+                  <wp:posOffset>3501390</wp:posOffset>
+                </wp:positionV>
+                <wp:extent cx="3752850" cy="184150"/>
+                <wp:effectExtent l="0" t="0" r="0" b="6350"/>
+                <wp:wrapTopAndBottom/>
+                <wp:docPr id="264392318" name="Text Box 1"/>
+                <wp:cNvGraphicFramePr/>
+                <a:graphic xmlns:a="http://schemas.openxmlformats.org/drawingml/2006/main">
+                  <a:graphicData uri="http://schemas.microsoft.com/office/word/2010/wordprocessingShape">
+                    <wps:wsp>
+                      <wps:cNvSpPr txBox="1"/>
+                      <wps:spPr>
+                        <a:xfrm>
+                          <a:off x="0" y="0"/>
+                          <a:ext cx="3752850" cy="184150"/>
+                        </a:xfrm>
+                        <a:prstGeom prst="rect">
+                          <a:avLst/>
+                        </a:prstGeom>
+                        <a:solidFill>
+                          <a:prstClr val="white"/>
+                        </a:solidFill>
+                        <a:ln>
+                          <a:noFill/>
+                        </a:ln>
+                      </wps:spPr>
+                      <wps:txbx>
+                        <w:txbxContent>
+                          <w:p>
+                            <w:pPr>
+                              <w:pStyle w:val="Caption"/>
+                              <w:bidi/>
+                              <w:rPr>
+                                <w:szCs w:val="24"/>
+                                <w:lang w:bidi="fa-IR"/>
+                              </w:rPr>
+                            </w:pPr>
+                            <w:r>
+                              <w:rPr>
+                                <w:rtl/>
+                              </w:rPr>
+                              <w:t xml:space="preserve">شکل </w:t>
+                            </w:r>
+                            <w:r>
+                              <w:rPr>
+                                <w:rtl/>
+                              </w:rPr>
+                              <w:fldChar w:fldCharType="begin"/>
+                            </w:r>
+                            <w:r>
+                              <w:rPr>
+                                <w:rtl/>
+                              </w:rPr>
+                              <w:instrText xml:space="preserve"> </w:instrText>
+                            </w:r>
+                            <w:r>
+                              <w:instrText>SEQ</w:instrText>
+                            </w:r>
+                            <w:r>
+                              <w:rPr>
+                                <w:rtl/>
+                              </w:rPr>
+                              <w:instrText xml:space="preserve"> شکل \* </w:instrText>
+                            </w:r>
+                            <w:r>
+                              <w:instrText>ARABIC</w:instrText>
+                            </w:r>
+                            <w:r>
+                              <w:rPr>
+                                <w:rtl/>
+                              </w:rPr>
+                              <w:instrText xml:space="preserve"> </w:instrText>
+                            </w:r>
+                            <w:r>
+                              <w:rPr>
+                                <w:rtl/>
+                              </w:rPr>
+                              <w:fldChar w:fldCharType="separate"/>
+                            </w:r>
+                            <w:r>
+                              <w:rPr>
+                                <w:noProof/>
+                                <w:rtl/>
+                              </w:rPr>
+                              <w:t>10</w:t>
+                            </w:r>
+                            <w:r>
+                              <w:rPr>
+                                <w:rtl/>
+                              </w:rPr>
+                              <w:fldChar w:fldCharType="end"/>
+                            </w:r>
+                            <w:r>
+                              <w:rPr>
+                                <w:rFonts w:hint="cs"/>
+                                <w:rtl/>
+                                <w:lang w:bidi="fa-IR"/>
+                              </w:rPr>
+                              <w:t xml:space="preserve">- استفاده از </w:t>
+                            </w:r>
+                            <w:r>
+                              <w:rPr>
+                                <w:lang w:bidi="fa-IR"/>
+                              </w:rPr>
+                              <w:t>PLA</w:t>
+                            </w:r>
+                            <w:r>
+                              <w:rPr>
+                                <w:rFonts w:hint="cs"/>
+                                <w:rtl/>
+                                <w:lang w:bidi="fa-IR"/>
+                              </w:rPr>
+                              <w:t xml:space="preserve"> در طراحی </w:t>
+                            </w:r>
+                            <w:r>
+                              <w:rPr>
+                                <w:lang w:bidi="fa-IR"/>
+                              </w:rPr>
+                              <w:t>Control Unit</w:t>
+                            </w:r>
+                          </w:p>
+                        </w:txbxContent>
+                      </wps:txbx>
+                      <wps:bodyPr rot="0" spcFirstLastPara="0" vertOverflow="overflow" horzOverflow="overflow" vert="horz" wrap="square" lIns="0" tIns="0" rIns="0" bIns="0" numCol="1" spcCol="0" rtlCol="0" fromWordArt="0" anchor="t" anchorCtr="0" forceAA="0" compatLnSpc="1">
+                        <a:prstTxWarp prst="textNoShape">
+                          <a:avLst/>
+                        </a:prstTxWarp>
+                        <a:noAutofit/>
+                      </wps:bodyPr>
+                    </wps:wsp>
+                  </a:graphicData>
+                </a:graphic>
+                <wp14:sizeRelV relativeFrom="margin">
+                  <wp14:pctHeight>0</wp14:pctHeight>
+                </wp14:sizeRelV>
+              </wp:anchor>
+            </w:drawing>
+          </mc:Choice>
+          <mc:Fallback>
+            <w:pict>
+              <v:shape w14:anchorId="06B9FFCF" id="_x0000_s1035" type="#_x0000_t202" style="position:absolute;left:0;text-align:left;margin-left:99.5pt;margin-top:275.7pt;width:295.5pt;height:14.5pt;z-index:251722752;visibility:visible;mso-wrap-style:square;mso-height-percent:0;mso-wrap-distance-left:9pt;mso-wrap-distance-top:0;mso-wrap-distance-right:9pt;mso-wrap-distance-bottom:0;mso-position-horizontal:absolute;mso-position-horizontal-relative:text;mso-position-vertical:absolute;mso-position-vertical-relative:text;mso-height-percent:0;mso-height-relative:margin;v-text-anchor:top" o:gfxdata="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" stroked="f">
+                <v:textbox inset="0,0,0,0">
+                  <w:txbxContent>
+                    <w:p>
+                      <w:pPr>
+                        <w:pStyle w:val="Caption"/>
+                        <w:bidi/>
+                        <w:rPr>
+                          <w:szCs w:val="24"/>
+                          <w:lang w:bidi="fa-IR"/>
+                        </w:rPr>
+                      </w:pPr>
+                      <w:r>
+                        <w:rPr>
+                          <w:rtl/>
+                        </w:rPr>
+                        <w:t xml:space="preserve">شکل </w:t>
+                      </w:r>
+                      <w:r>
+                        <w:rPr>
+                          <w:rtl/>
+                        </w:rPr>
+                        <w:fldChar w:fldCharType="begin"/>
+                      </w:r>
+                      <w:r>
+                        <w:rPr>
+                          <w:rtl/>
+                        </w:rPr>
+                        <w:instrText xml:space="preserve"> </w:instrText>
+                      </w:r>
+                      <w:r>
+                        <w:instrText>SEQ</w:instrText>
+                      </w:r>
+                      <w:r>
+                        <w:rPr>
+                          <w:rtl/>
+                        </w:rPr>
+                        <w:instrText xml:space="preserve"> شکل \* </w:instrText>
+                      </w:r>
+                      <w:r>
+                        <w:instrText>ARABIC</w:instrText>
+                      </w:r>
+                      <w:r>
+                        <w:rPr>
+                          <w:rtl/>
+                        </w:rPr>
+                        <w:instrText xml:space="preserve"> </w:instrText>
+                      </w:r>
+                      <w:r>
+                        <w:rPr>
+                          <w:rtl/>
+                        </w:rPr>
+                        <w:fldChar w:fldCharType="separate"/>
+                      </w:r>
+                      <w:r>
+                        <w:rPr>
+                          <w:noProof/>
+                          <w:rtl/>
+                        </w:rPr>
+                        <w:t>10</w:t>
+                      </w:r>
+                      <w:r>
+                        <w:rPr>
+                          <w:rtl/>
+                        </w:rPr>
+                        <w:fldChar w:fldCharType="end"/>
+                      </w:r>
+                      <w:r>
+                        <w:rPr>
+                          <w:rFonts w:hint="cs"/>
+                          <w:rtl/>
+                          <w:lang w:bidi="fa-IR"/>
+                        </w:rPr>
+                        <w:t xml:space="preserve">- استفاده از </w:t>
+                      </w:r>
+                      <w:r>
+                        <w:rPr>
+                          <w:lang w:bidi="fa-IR"/>
+                        </w:rPr>
+                        <w:t>PLA</w:t>
+                      </w:r>
+                      <w:r>
+                        <w:rPr>
+                          <w:rFonts w:hint="cs"/>
+                          <w:rtl/>
+                          <w:lang w:bidi="fa-IR"/>
+                        </w:rPr>
+                        <w:t xml:space="preserve"> در طراحی </w:t>
+                      </w:r>
+                      <w:r>
+                        <w:rPr>
+                          <w:lang w:bidi="fa-IR"/>
+                        </w:rPr>
+                        <w:t>Control Unit</w:t>
+                      </w:r>
+                    </w:p>
+                  </w:txbxContent>
+                </v:textbox>
+                <w10:wrap type="topAndBottom"/>
+              </v:shape>
+            </w:pict>
+          </mc:Fallback>
+        </mc:AlternateContent>
+      </w:r>
+      <w:r>
+        <w:rPr>
+          <w:rtl/>
+          <w:lang w:bidi="fa-IR"/>
+        </w:rPr>
+        <w:drawing>
+          <wp:anchor distT="0" distB="0" distL="114300" distR="114300" simplePos="0" relativeHeight="251720704" behindDoc="0" locked="0" layoutInCell="1" allowOverlap="1" wp14:anchorId="58CD7937" wp14:editId="592D98A6">
+            <wp:simplePos x="0" y="0"/>
+            <wp:positionH relativeFrom="margin">
+              <wp:align>center</wp:align>
+            </wp:positionH>
+            <wp:positionV relativeFrom="paragraph">
+              <wp:posOffset>1748155</wp:posOffset>
+            </wp:positionV>
+            <wp:extent cx="3752850" cy="1757680"/>
+            <wp:effectExtent l="0" t="0" r="0" b="0"/>
+            <wp:wrapTopAndBottom/>
+            <wp:docPr id="549311536" name="Picture 1"/>
+            <wp:cNvGraphicFramePr>
+              <a:graphicFrameLocks xmlns:a="http://schemas.openxmlformats.org/drawingml/2006/main" noChangeAspect="1"/>
+            </wp:cNvGraphicFramePr>
+            <a:graphic xmlns:a="http://schemas.openxmlformats.org/drawingml/2006/main">
+              <a:graphicData uri="http://schemas.openxmlformats.org/drawingml/2006/picture">
+                <pic:pic xmlns:pic="http://schemas.openxmlformats.org/drawingml/2006/picture">
+                  <pic:nvPicPr>
+                    <pic:cNvPr id="549311536" name=""/>
+                    <pic:cNvPicPr/>
+                  </pic:nvPicPr>
+                  <pic:blipFill>
+                    <a:blip r:embed="rId22" cstate="print">
+                      <a:extLst>
+                        <a:ext uri="{28A0092B-C50C-407E-A947-70E740481C1C}">
+                          <a14:useLocalDpi xmlns:a14="http://schemas.microsoft.com/office/drawing/2010/main" val="0"/>
+                        </a:ext>
+                      </a:extLst>
+                    </a:blip>
+                    <a:stretch>
+                      <a:fillRect/>
+                    </a:stretch>
+                  </pic:blipFill>
+                  <pic:spPr>
+                    <a:xfrm>
+                      <a:off x="0" y="0"/>
+                      <a:ext cx="3752850" cy="1757680"/>
+                    </a:xfrm>
+                    <a:prstGeom prst="rect">
+                      <a:avLst/>
+                    </a:prstGeom>
+                  </pic:spPr>
+                </pic:pic>
+              </a:graphicData>
+            </a:graphic>
+            <wp14:sizeRelH relativeFrom="margin">
+              <wp14:pctWidth>0</wp14:pctWidth>
+            </wp14:sizeRelH>
+            <wp14:sizeRelV relativeFrom="margin">
+              <wp14:pctHeight>0</wp14:pctHeight>
+            </wp14:sizeRelV>
+          </wp:anchor>
+        </w:drawing>
+      </w:r>
+      <w:r>
+        <w:rPr>
+          <w:rFonts w:hint="cs"/>
+          <w:rtl/>
+          <w:lang w:bidi="fa-IR"/>
+        </w:rPr>
+        <w:t xml:space="preserve">طراحی داخلی </w:t>
+      </w:r>
+      <w:r>
+        <w:rPr>
+          <w:lang w:bidi="fa-IR"/>
+        </w:rPr>
+        <w:t>CU</w:t>
+      </w:r>
+      <w:r>
+        <w:rPr>
+          <w:rFonts w:hint="cs"/>
+          <w:rtl/>
+          <w:lang w:bidi="fa-IR"/>
+        </w:rPr>
+        <w:t xml:space="preserve"> را با استفاده از یک </w:t>
+      </w:r>
+      <w:r>
+        <w:rPr>
+          <w:lang w:bidi="fa-IR"/>
+        </w:rPr>
+        <w:t>PLA</w:t>
+      </w:r>
+      <w:r>
+        <w:rPr>
+          <w:rFonts w:hint="cs"/>
+          <w:rtl/>
+          <w:lang w:bidi="fa-IR"/>
+        </w:rPr>
+        <w:t xml:space="preserve"> انجام می</w:t>
+      </w:r>
+      <w:r>
+        <w:rPr>
+          <w:rtl/>
+          <w:lang w:bidi="fa-IR"/>
+        </w:rPr>
+        <w:softHyphen/>
+      </w:r>
+      <w:r>
+        <w:rPr>
+          <w:rFonts w:hint="cs"/>
+          <w:rtl/>
+          <w:lang w:bidi="fa-IR"/>
+        </w:rPr>
+        <w:t>دهیم.</w:t>
+      </w:r>
+      <w:r>
+        <w:rPr>
+          <w:lang w:bidi="fa-IR"/>
+        </w:rPr>
+        <w:t xml:space="preserve"> </w:t>
+      </w:r>
+      <w:r>
+        <w:rPr>
+          <w:rFonts w:hint="cs"/>
+          <w:rtl/>
+          <w:lang w:bidi="fa-IR"/>
+        </w:rPr>
+        <w:t xml:space="preserve">پس داخل ماژول </w:t>
+      </w:r>
+      <w:r>
+        <w:rPr>
+          <w:lang w:bidi="fa-IR"/>
+        </w:rPr>
+        <w:t>CU</w:t>
+      </w:r>
+      <w:r>
+        <w:rPr>
+          <w:rFonts w:hint="cs"/>
+          <w:rtl/>
+          <w:lang w:bidi="fa-IR"/>
+        </w:rPr>
+        <w:t xml:space="preserve"> به شکل زیر خواهد بود.</w:t>
+      </w:r>
+      <w:r>
+        <w:rPr>
+          <w:noProof/>
+        </w:rPr>
+        <w:t xml:space="preserve"> </w:t>
+      </w:r>
+    </w:p>
+    <w:p>
+      <w:pPr>
+        <w:bidi/>
+        <w:jc w:val="both"/>
+        <w:rPr>
+          <w:rFonts w:cs="Calibri" w:hint="cs"/>
+          <w:rtl/>
+          <w:lang w:bidi="fa-IR"/>
+        </w:rPr>
+      </w:pPr>
+      <w:r>
+        <w:rPr>
+          <w:rtl/>
+          <w:lang w:bidi="fa-IR"/>
+        </w:rPr>
+        <w:drawing>
+          <wp:anchor distT="0" distB="0" distL="114300" distR="114300" simplePos="0" relativeHeight="251723776" behindDoc="0" locked="0" layoutInCell="1" allowOverlap="1" wp14:anchorId="1962688F" wp14:editId="2739492F">
+            <wp:simplePos x="0" y="0"/>
+            <wp:positionH relativeFrom="column">
+              <wp:posOffset>1624965</wp:posOffset>
+            </wp:positionH>
+            <wp:positionV relativeFrom="paragraph">
+              <wp:posOffset>2129828</wp:posOffset>
+            </wp:positionV>
+            <wp:extent cx="3206750" cy="4128135"/>
+            <wp:effectExtent l="0" t="0" r="0" b="5715"/>
+            <wp:wrapTopAndBottom/>
+            <wp:docPr id="1007119118" name="Picture 1"/>
+            <wp:cNvGraphicFramePr>
+              <a:graphicFrameLocks xmlns:a="http://schemas.openxmlformats.org/drawingml/2006/main" noChangeAspect="1"/>
+            </wp:cNvGraphicFramePr>
+            <a:graphic xmlns:a="http://schemas.openxmlformats.org/drawingml/2006/main">
+              <a:graphicData uri="http://schemas.openxmlformats.org/drawingml/2006/picture">
+                <pic:pic xmlns:pic="http://schemas.openxmlformats.org/drawingml/2006/picture">
+                  <pic:nvPicPr>
+                    <pic:cNvPr id="1007119118" name=""/>
+                    <pic:cNvPicPr/>
+                  </pic:nvPicPr>
+                  <pic:blipFill>
+                    <a:blip r:embed="rId23">
+                      <a:extLst>
+                        <a:ext uri="{28A0092B-C50C-407E-A947-70E740481C1C}">
+                          <a14:useLocalDpi xmlns:a14="http://schemas.microsoft.com/office/drawing/2010/main" val="0"/>
+                        </a:ext>
+                      </a:extLst>
+                    </a:blip>
+                    <a:stretch>
+                      <a:fillRect/>
+                    </a:stretch>
+                  </pic:blipFill>
+                  <pic:spPr>
+                    <a:xfrm>
+                      <a:off x="0" y="0"/>
+                      <a:ext cx="3206750" cy="4128135"/>
+                    </a:xfrm>
+                    <a:prstGeom prst="rect">
+                      <a:avLst/>
+                    </a:prstGeom>
+                  </pic:spPr>
+                </pic:pic>
+              </a:graphicData>
+            </a:graphic>
+            <wp14:sizeRelH relativeFrom="margin">
+              <wp14:pctWidth>0</wp14:pctWidth>
+            </wp14:sizeRelH>
+            <wp14:sizeRelV relativeFrom="margin">
+              <wp14:pctHeight>0</wp14:pctHeight>
+            </wp14:sizeRelV>
+          </wp:anchor>
+        </w:drawing>
+      </w:r>
+      <w:r>
+        <w:rPr>
+          <w:noProof/>
+        </w:rPr>
+        <mc:AlternateContent>
+          <mc:Choice Requires="wps">
+            <w:drawing>
+              <wp:anchor distT="0" distB="0" distL="114300" distR="114300" simplePos="0" relativeHeight="251725824" behindDoc="0" locked="0" layoutInCell="1" allowOverlap="1" wp14:anchorId="1B520BCC" wp14:editId="5BB95EAC">
+                <wp:simplePos x="0" y="0"/>
+                <wp:positionH relativeFrom="column">
+                  <wp:posOffset>1625448</wp:posOffset>
+                </wp:positionH>
+                <wp:positionV relativeFrom="paragraph">
+                  <wp:posOffset>6260256</wp:posOffset>
+                </wp:positionV>
+                <wp:extent cx="3206750" cy="166892"/>
+                <wp:effectExtent l="0" t="0" r="0" b="5080"/>
+                <wp:wrapTopAndBottom/>
+                <wp:docPr id="1258702967" name="Text Box 1"/>
+                <wp:cNvGraphicFramePr/>
+                <a:graphic xmlns:a="http://schemas.openxmlformats.org/drawingml/2006/main">
+                  <a:graphicData uri="http://schemas.microsoft.com/office/word/2010/wordprocessingShape">
+                    <wps:wsp>
+                      <wps:cNvSpPr txBox="1"/>
+                      <wps:spPr>
+                        <a:xfrm>
+                          <a:off x="0" y="0"/>
+                          <a:ext cx="3206750" cy="166892"/>
+                        </a:xfrm>
+                        <a:prstGeom prst="rect">
+                          <a:avLst/>
+                        </a:prstGeom>
+                        <a:solidFill>
+                          <a:prstClr val="white"/>
+                        </a:solidFill>
+                        <a:ln>
+                          <a:noFill/>
+                        </a:ln>
+                      </wps:spPr>
+                      <wps:txbx>
+                        <w:txbxContent>
+                          <w:p>
+                            <w:pPr>
+                              <w:pStyle w:val="Caption"/>
+                              <w:bidi/>
+                              <w:rPr>
+                                <w:szCs w:val="24"/>
+                                <w:lang w:bidi="fa-IR"/>
+                              </w:rPr>
+                            </w:pPr>
+                            <w:r>
+                              <w:rPr>
+                                <w:rtl/>
+                              </w:rPr>
+                              <w:t xml:space="preserve">شکل </w:t>
+                            </w:r>
+                            <w:r>
+                              <w:rPr>
+                                <w:rtl/>
+                              </w:rPr>
+                              <w:fldChar w:fldCharType="begin"/>
+                            </w:r>
+                            <w:r>
+                              <w:rPr>
+                                <w:rtl/>
+                              </w:rPr>
+                              <w:instrText xml:space="preserve"> </w:instrText>
+                            </w:r>
+                            <w:r>
+                              <w:instrText>SEQ</w:instrText>
+                            </w:r>
+                            <w:r>
+                              <w:rPr>
+                                <w:rtl/>
+                              </w:rPr>
+                              <w:instrText xml:space="preserve"> شکل \* </w:instrText>
+                            </w:r>
+                            <w:r>
+                              <w:instrText>ARABIC</w:instrText>
+                            </w:r>
+                            <w:r>
+                              <w:rPr>
+                                <w:rtl/>
+                              </w:rPr>
+                              <w:instrText xml:space="preserve"> </w:instrText>
+                            </w:r>
+                            <w:r>
+                              <w:rPr>
+                                <w:rtl/>
+                              </w:rPr>
+                              <w:fldChar w:fldCharType="separate"/>
+                            </w:r>
+                            <w:r>
+                              <w:rPr>
+                                <w:noProof/>
+                                <w:rtl/>
+                              </w:rPr>
+                              <w:t>11</w:t>
+                            </w:r>
+                            <w:r>
+                              <w:rPr>
+                                <w:rtl/>
+                              </w:rPr>
+                              <w:fldChar w:fldCharType="end"/>
+                            </w:r>
+                            <w:r>
+                              <w:rPr>
+                                <w:rFonts w:hint="cs"/>
+                                <w:rtl/>
+                                <w:lang w:bidi="fa-IR"/>
+                              </w:rPr>
+                              <w:t xml:space="preserve">- مشخص کردن منطق داخل </w:t>
+                            </w:r>
+                            <w:r>
+                              <w:rPr>
+                                <w:lang w:bidi="fa-IR"/>
+                              </w:rPr>
+                              <w:t>PLA</w:t>
+                            </w:r>
+                          </w:p>
+                        </w:txbxContent>
+                      </wps:txbx>
+                      <wps:bodyPr rot="0" spcFirstLastPara="0" vertOverflow="overflow" horzOverflow="overflow" vert="horz" wrap="square" lIns="0" tIns="0" rIns="0" bIns="0" numCol="1" spcCol="0" rtlCol="0" fromWordArt="0" anchor="t" anchorCtr="0" forceAA="0" compatLnSpc="1">
+                        <a:prstTxWarp prst="textNoShape">
+                          <a:avLst/>
+                        </a:prstTxWarp>
+                        <a:noAutofit/>
+                      </wps:bodyPr>
+                    </wps:wsp>
+                  </a:graphicData>
+                </a:graphic>
+                <wp14:sizeRelV relativeFrom="margin">
+                  <wp14:pctHeight>0</wp14:pctHeight>
+                </wp14:sizeRelV>
+              </wp:anchor>
+            </w:drawing>
+          </mc:Choice>
+          <mc:Fallback>
+            <w:pict>
+              <v:shape w14:anchorId="1B520BCC" id="_x0000_s1036" type="#_x0000_t202" style="position:absolute;left:0;text-align:left;margin-left:128pt;margin-top:492.95pt;width:252.5pt;height:13.15pt;z-index:251725824;visibility:visible;mso-wrap-style:square;mso-height-percent:0;mso-wrap-distance-left:9pt;mso-wrap-distance-top:0;mso-wrap-distance-right:9pt;mso-wrap-distance-bottom:0;mso-position-horizontal:absolute;mso-position-horizontal-relative:text;mso-position-vertical:absolute;mso-position-vertical-relative:text;mso-height-percent:0;mso-height-relative:margin;v-text-anchor:top" o:gfxdata="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" stroked="f">
+                <v:textbox inset="0,0,0,0">
+                  <w:txbxContent>
+                    <w:p>
+                      <w:pPr>
+                        <w:pStyle w:val="Caption"/>
+                        <w:bidi/>
+                        <w:rPr>
+                          <w:szCs w:val="24"/>
+                          <w:lang w:bidi="fa-IR"/>
+                        </w:rPr>
+                      </w:pPr>
+                      <w:r>
+                        <w:rPr>
+                          <w:rtl/>
+                        </w:rPr>
+                        <w:t xml:space="preserve">شکل </w:t>
+                      </w:r>
+                      <w:r>
+                        <w:rPr>
+                          <w:rtl/>
+                        </w:rPr>
+                        <w:fldChar w:fldCharType="begin"/>
+                      </w:r>
+                      <w:r>
+                        <w:rPr>
+                          <w:rtl/>
+                        </w:rPr>
+                        <w:instrText xml:space="preserve"> </w:instrText>
+                      </w:r>
+                      <w:r>
+                        <w:instrText>SEQ</w:instrText>
+                      </w:r>
+                      <w:r>
+                        <w:rPr>
+                          <w:rtl/>
+                        </w:rPr>
+                        <w:instrText xml:space="preserve"> شکل \* </w:instrText>
+                      </w:r>
+                      <w:r>
+                        <w:instrText>ARABIC</w:instrText>
+                      </w:r>
+                      <w:r>
+                        <w:rPr>
+                          <w:rtl/>
+                        </w:rPr>
+                        <w:instrText xml:space="preserve"> </w:instrText>
+                      </w:r>
+                      <w:r>
+                        <w:rPr>
+                          <w:rtl/>
+                        </w:rPr>
+                        <w:fldChar w:fldCharType="separate"/>
+                      </w:r>
+                      <w:r>
+                        <w:rPr>
+                          <w:noProof/>
+                          <w:rtl/>
+                        </w:rPr>
+                        <w:t>11</w:t>
+                      </w:r>
+                      <w:r>
+                        <w:rPr>
+                          <w:rtl/>
+                        </w:rPr>
+                        <w:fldChar w:fldCharType="end"/>
+                      </w:r>
+                      <w:r>
+                        <w:rPr>
+                          <w:rFonts w:hint="cs"/>
+                          <w:rtl/>
+                          <w:lang w:bidi="fa-IR"/>
+                        </w:rPr>
+                        <w:t xml:space="preserve">- مشخص کردن منطق داخل </w:t>
+                      </w:r>
+                      <w:r>
+                        <w:rPr>
+                          <w:lang w:bidi="fa-IR"/>
+                        </w:rPr>
+                        <w:t>PLA</w:t>
+                      </w:r>
+                    </w:p>
+                  </w:txbxContent>
+                </v:textbox>
+                <w10:wrap type="topAndBottom"/>
+              </v:shape>
+            </w:pict>
+          </mc:Fallback>
+        </mc:AlternateContent>
+      </w:r>
+      <w:r>
+        <w:rPr>
+          <w:rFonts w:hint="cs"/>
+          <w:rtl/>
+          <w:lang w:bidi="fa-IR"/>
+        </w:rPr>
+        <w:t xml:space="preserve">داخل </w:t>
+      </w:r>
+      <w:r>
+        <w:rPr>
+          <w:lang w:bidi="fa-IR"/>
+        </w:rPr>
+        <w:t>PLA</w:t>
+      </w:r>
+      <w:r>
+        <w:rPr>
+          <w:rFonts w:hint="cs"/>
+          <w:rtl/>
+          <w:lang w:bidi="fa-IR"/>
+        </w:rPr>
+        <w:t xml:space="preserve"> را با توجه به عملکرد مورد نیاز هر </w:t>
+      </w:r>
+      <w:r>
+        <w:rPr>
+          <w:rFonts w:hint="cs"/>
+          <w:rtl/>
+          <w:lang w:bidi="fa-IR"/>
+        </w:rPr>
+        <w:t xml:space="preserve">دستور، </w:t>
+      </w:r>
+      <w:r>
+        <w:rPr>
+          <w:lang w:bidi="fa-IR"/>
+        </w:rPr>
+        <w:t>program</w:t>
+      </w:r>
+      <w:r>
+        <w:rPr>
+          <w:rFonts w:hint="cs"/>
+          <w:rtl/>
+          <w:lang w:bidi="fa-IR"/>
+        </w:rPr>
+        <w:t xml:space="preserve"> می</w:t>
+      </w:r>
+      <w:r>
+        <w:rPr>
+          <w:rtl/>
+          <w:lang w:bidi="fa-IR"/>
+        </w:rPr>
+        <w:softHyphen/>
+      </w:r>
+      <w:r>
+        <w:rPr>
+          <w:rFonts w:hint="cs"/>
+          <w:rtl/>
+          <w:lang w:bidi="fa-IR"/>
+        </w:rPr>
+        <w:t>کنیم.</w:t>
+      </w:r>
+      <w:r>
+        <w:rPr>
+          <w:noProof/>
+        </w:rPr>
+        <w:t xml:space="preserve"> </w:t>
       </w:r>
     </w:p>
     <w:p>
@@ -6860,13 +8214,14 @@
           <w:lang w:bidi="fa-IR"/>
         </w:rPr>
       </w:pPr>
-      <w:bookmarkStart w:id="8" w:name="_Toc136014420"/>
-      <w:r>
-        <w:rPr>
-          <w:rFonts w:hint="cs"/>
-          <w:rtl/>
-          <w:lang w:bidi="fa-IR"/>
-        </w:rPr>
+      <w:bookmarkStart w:id="8" w:name="_Toc136021519"/>
+      <w:r>
+        <w:rPr>
+          <w:rFonts w:hint="cs"/>
+          <w:rtl/>
+          <w:lang w:bidi="fa-IR"/>
+        </w:rPr>
+        <w:lastRenderedPageBreak/>
         <w:t xml:space="preserve">طراحی </w:t>
       </w:r>
       <w:r>
@@ -6882,22 +8237,1400 @@
         <w:bidi/>
         <w:jc w:val="both"/>
         <w:rPr>
-          <w:rFonts w:hint="cs"/>
           <w:rtl/>
           <w:lang w:bidi="fa-IR"/>
         </w:rPr>
       </w:pPr>
       <w:r>
         <w:rPr>
-          <w:rFonts w:hint="cs"/>
-          <w:rtl/>
-          <w:lang w:bidi="fa-IR"/>
-        </w:rPr>
-        <w:t>سلام مجدد</w:t>
+          <w:noProof/>
+        </w:rPr>
+        <mc:AlternateContent>
+          <mc:Choice Requires="wps">
+            <w:drawing>
+              <wp:anchor distT="0" distB="0" distL="114300" distR="114300" simplePos="0" relativeHeight="251728896" behindDoc="0" locked="0" layoutInCell="1" allowOverlap="1" wp14:anchorId="5F423518" wp14:editId="37EE6C00">
+                <wp:simplePos x="0" y="0"/>
+                <wp:positionH relativeFrom="column">
+                  <wp:posOffset>1809115</wp:posOffset>
+                </wp:positionH>
+                <wp:positionV relativeFrom="paragraph">
+                  <wp:posOffset>1252220</wp:posOffset>
+                </wp:positionV>
+                <wp:extent cx="3236595" cy="217805"/>
+                <wp:effectExtent l="0" t="0" r="1905" b="0"/>
+                <wp:wrapTopAndBottom/>
+                <wp:docPr id="2030830972" name="Text Box 1"/>
+                <wp:cNvGraphicFramePr/>
+                <a:graphic xmlns:a="http://schemas.openxmlformats.org/drawingml/2006/main">
+                  <a:graphicData uri="http://schemas.microsoft.com/office/word/2010/wordprocessingShape">
+                    <wps:wsp>
+                      <wps:cNvSpPr txBox="1"/>
+                      <wps:spPr>
+                        <a:xfrm>
+                          <a:off x="0" y="0"/>
+                          <a:ext cx="3236595" cy="217805"/>
+                        </a:xfrm>
+                        <a:prstGeom prst="rect">
+                          <a:avLst/>
+                        </a:prstGeom>
+                        <a:solidFill>
+                          <a:prstClr val="white"/>
+                        </a:solidFill>
+                        <a:ln>
+                          <a:noFill/>
+                        </a:ln>
+                      </wps:spPr>
+                      <wps:txbx>
+                        <w:txbxContent>
+                          <w:p>
+                            <w:pPr>
+                              <w:pStyle w:val="Caption"/>
+                              <w:bidi/>
+                              <w:rPr>
+                                <w:szCs w:val="24"/>
+                                <w:lang w:bidi="fa-IR"/>
+                              </w:rPr>
+                            </w:pPr>
+                            <w:r>
+                              <w:rPr>
+                                <w:rtl/>
+                              </w:rPr>
+                              <w:t xml:space="preserve">شکل </w:t>
+                            </w:r>
+                            <w:r>
+                              <w:rPr>
+                                <w:rtl/>
+                              </w:rPr>
+                              <w:fldChar w:fldCharType="begin"/>
+                            </w:r>
+                            <w:r>
+                              <w:rPr>
+                                <w:rtl/>
+                              </w:rPr>
+                              <w:instrText xml:space="preserve"> </w:instrText>
+                            </w:r>
+                            <w:r>
+                              <w:instrText>SEQ</w:instrText>
+                            </w:r>
+                            <w:r>
+                              <w:rPr>
+                                <w:rtl/>
+                              </w:rPr>
+                              <w:instrText xml:space="preserve"> شکل \* </w:instrText>
+                            </w:r>
+                            <w:r>
+                              <w:instrText>ARABIC</w:instrText>
+                            </w:r>
+                            <w:r>
+                              <w:rPr>
+                                <w:rtl/>
+                              </w:rPr>
+                              <w:instrText xml:space="preserve"> </w:instrText>
+                            </w:r>
+                            <w:r>
+                              <w:rPr>
+                                <w:rtl/>
+                              </w:rPr>
+                              <w:fldChar w:fldCharType="separate"/>
+                            </w:r>
+                            <w:r>
+                              <w:rPr>
+                                <w:noProof/>
+                                <w:rtl/>
+                              </w:rPr>
+                              <w:t>12</w:t>
+                            </w:r>
+                            <w:r>
+                              <w:rPr>
+                                <w:rtl/>
+                              </w:rPr>
+                              <w:fldChar w:fldCharType="end"/>
+                            </w:r>
+                            <w:r>
+                              <w:rPr>
+                                <w:rFonts w:hint="cs"/>
+                                <w:rtl/>
+                                <w:lang w:bidi="fa-IR"/>
+                              </w:rPr>
+                              <w:t>- ورودی</w:t>
+                            </w:r>
+                            <w:r>
+                              <w:rPr>
+                                <w:rtl/>
+                                <w:lang w:bidi="fa-IR"/>
+                              </w:rPr>
+                              <w:softHyphen/>
+                            </w:r>
+                            <w:r>
+                              <w:rPr>
+                                <w:rFonts w:hint="cs"/>
+                                <w:rtl/>
+                                <w:lang w:bidi="fa-IR"/>
+                              </w:rPr>
+                              <w:t>ها و خروجی</w:t>
+                            </w:r>
+                            <w:r>
+                              <w:rPr>
+                                <w:rtl/>
+                                <w:lang w:bidi="fa-IR"/>
+                              </w:rPr>
+                              <w:softHyphen/>
+                            </w:r>
+                            <w:r>
+                              <w:rPr>
+                                <w:rFonts w:hint="cs"/>
+                                <w:rtl/>
+                                <w:lang w:bidi="fa-IR"/>
+                              </w:rPr>
+                              <w:t xml:space="preserve">های </w:t>
+                            </w:r>
+                            <w:r>
+                              <w:rPr>
+                                <w:lang w:bidi="fa-IR"/>
+                              </w:rPr>
+                              <w:t>ALU Control</w:t>
+                            </w:r>
+                          </w:p>
+                        </w:txbxContent>
+                      </wps:txbx>
+                      <wps:bodyPr rot="0" spcFirstLastPara="0" vertOverflow="overflow" horzOverflow="overflow" vert="horz" wrap="square" lIns="0" tIns="0" rIns="0" bIns="0" numCol="1" spcCol="0" rtlCol="0" fromWordArt="0" anchor="t" anchorCtr="0" forceAA="0" compatLnSpc="1">
+                        <a:prstTxWarp prst="textNoShape">
+                          <a:avLst/>
+                        </a:prstTxWarp>
+                        <a:noAutofit/>
+                      </wps:bodyPr>
+                    </wps:wsp>
+                  </a:graphicData>
+                </a:graphic>
+                <wp14:sizeRelV relativeFrom="margin">
+                  <wp14:pctHeight>0</wp14:pctHeight>
+                </wp14:sizeRelV>
+              </wp:anchor>
+            </w:drawing>
+          </mc:Choice>
+          <mc:Fallback>
+            <w:pict>
+              <v:shape w14:anchorId="5F423518" id="_x0000_s1037" type="#_x0000_t202" style="position:absolute;left:0;text-align:left;margin-left:142.45pt;margin-top:98.6pt;width:254.85pt;height:17.15pt;z-index:251728896;visibility:visible;mso-wrap-style:square;mso-height-percent:0;mso-wrap-distance-left:9pt;mso-wrap-distance-top:0;mso-wrap-distance-right:9pt;mso-wrap-distance-bottom:0;mso-position-horizontal:absolute;mso-position-horizontal-relative:text;mso-position-vertical:absolute;mso-position-vertical-relative:text;mso-height-percent:0;mso-height-relative:margin;v-text-anchor:top" o:gfxdata="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" stroked="f">
+                <v:textbox inset="0,0,0,0">
+                  <w:txbxContent>
+                    <w:p>
+                      <w:pPr>
+                        <w:pStyle w:val="Caption"/>
+                        <w:bidi/>
+                        <w:rPr>
+                          <w:szCs w:val="24"/>
+                          <w:lang w:bidi="fa-IR"/>
+                        </w:rPr>
+                      </w:pPr>
+                      <w:r>
+                        <w:rPr>
+                          <w:rtl/>
+                        </w:rPr>
+                        <w:t xml:space="preserve">شکل </w:t>
+                      </w:r>
+                      <w:r>
+                        <w:rPr>
+                          <w:rtl/>
+                        </w:rPr>
+                        <w:fldChar w:fldCharType="begin"/>
+                      </w:r>
+                      <w:r>
+                        <w:rPr>
+                          <w:rtl/>
+                        </w:rPr>
+                        <w:instrText xml:space="preserve"> </w:instrText>
+                      </w:r>
+                      <w:r>
+                        <w:instrText>SEQ</w:instrText>
+                      </w:r>
+                      <w:r>
+                        <w:rPr>
+                          <w:rtl/>
+                        </w:rPr>
+                        <w:instrText xml:space="preserve"> شکل \* </w:instrText>
+                      </w:r>
+                      <w:r>
+                        <w:instrText>ARABIC</w:instrText>
+                      </w:r>
+                      <w:r>
+                        <w:rPr>
+                          <w:rtl/>
+                        </w:rPr>
+                        <w:instrText xml:space="preserve"> </w:instrText>
+                      </w:r>
+                      <w:r>
+                        <w:rPr>
+                          <w:rtl/>
+                        </w:rPr>
+                        <w:fldChar w:fldCharType="separate"/>
+                      </w:r>
+                      <w:r>
+                        <w:rPr>
+                          <w:noProof/>
+                          <w:rtl/>
+                        </w:rPr>
+                        <w:t>12</w:t>
+                      </w:r>
+                      <w:r>
+                        <w:rPr>
+                          <w:rtl/>
+                        </w:rPr>
+                        <w:fldChar w:fldCharType="end"/>
+                      </w:r>
+                      <w:r>
+                        <w:rPr>
+                          <w:rFonts w:hint="cs"/>
+                          <w:rtl/>
+                          <w:lang w:bidi="fa-IR"/>
+                        </w:rPr>
+                        <w:t>- ورودی</w:t>
+                      </w:r>
+                      <w:r>
+                        <w:rPr>
+                          <w:rtl/>
+                          <w:lang w:bidi="fa-IR"/>
+                        </w:rPr>
+                        <w:softHyphen/>
+                      </w:r>
+                      <w:r>
+                        <w:rPr>
+                          <w:rFonts w:hint="cs"/>
+                          <w:rtl/>
+                          <w:lang w:bidi="fa-IR"/>
+                        </w:rPr>
+                        <w:t>ها و خروجی</w:t>
+                      </w:r>
+                      <w:r>
+                        <w:rPr>
+                          <w:rtl/>
+                          <w:lang w:bidi="fa-IR"/>
+                        </w:rPr>
+                        <w:softHyphen/>
+                      </w:r>
+                      <w:r>
+                        <w:rPr>
+                          <w:rFonts w:hint="cs"/>
+                          <w:rtl/>
+                          <w:lang w:bidi="fa-IR"/>
+                        </w:rPr>
+                        <w:t xml:space="preserve">های </w:t>
+                      </w:r>
+                      <w:r>
+                        <w:rPr>
+                          <w:lang w:bidi="fa-IR"/>
+                        </w:rPr>
+                        <w:t>ALU Control</w:t>
+                      </w:r>
+                    </w:p>
+                  </w:txbxContent>
+                </v:textbox>
+                <w10:wrap type="topAndBottom"/>
+              </v:shape>
+            </w:pict>
+          </mc:Fallback>
+        </mc:AlternateContent>
+      </w:r>
+      <w:r>
+        <w:rPr>
+          <w:rtl/>
+          <w:lang w:bidi="fa-IR"/>
+        </w:rPr>
+        <w:drawing>
+          <wp:anchor distT="0" distB="0" distL="114300" distR="114300" simplePos="0" relativeHeight="251726848" behindDoc="0" locked="0" layoutInCell="1" allowOverlap="1" wp14:anchorId="72682B87" wp14:editId="7171DB13">
+            <wp:simplePos x="0" y="0"/>
+            <wp:positionH relativeFrom="column">
+              <wp:posOffset>1809087</wp:posOffset>
+            </wp:positionH>
+            <wp:positionV relativeFrom="paragraph">
+              <wp:posOffset>474345</wp:posOffset>
+            </wp:positionV>
+            <wp:extent cx="3236595" cy="723265"/>
+            <wp:effectExtent l="0" t="0" r="1905" b="635"/>
+            <wp:wrapTopAndBottom/>
+            <wp:docPr id="1545468542" name="Picture 1"/>
+            <wp:cNvGraphicFramePr>
+              <a:graphicFrameLocks xmlns:a="http://schemas.openxmlformats.org/drawingml/2006/main" noChangeAspect="1"/>
+            </wp:cNvGraphicFramePr>
+            <a:graphic xmlns:a="http://schemas.openxmlformats.org/drawingml/2006/main">
+              <a:graphicData uri="http://schemas.openxmlformats.org/drawingml/2006/picture">
+                <pic:pic xmlns:pic="http://schemas.openxmlformats.org/drawingml/2006/picture">
+                  <pic:nvPicPr>
+                    <pic:cNvPr id="1545468542" name=""/>
+                    <pic:cNvPicPr/>
+                  </pic:nvPicPr>
+                  <pic:blipFill rotWithShape="1">
+                    <a:blip r:embed="rId24" cstate="print">
+                      <a:extLst>
+                        <a:ext uri="{28A0092B-C50C-407E-A947-70E740481C1C}">
+                          <a14:useLocalDpi xmlns:a14="http://schemas.microsoft.com/office/drawing/2010/main" val="0"/>
+                        </a:ext>
+                      </a:extLst>
+                    </a:blip>
+                    <a:srcRect t="14407" b="16194"/>
+                    <a:stretch/>
+                  </pic:blipFill>
+                  <pic:spPr bwMode="auto">
+                    <a:xfrm>
+                      <a:off x="0" y="0"/>
+                      <a:ext cx="3236595" cy="723265"/>
+                    </a:xfrm>
+                    <a:prstGeom prst="rect">
+                      <a:avLst/>
+                    </a:prstGeom>
+                    <a:ln>
+                      <a:noFill/>
+                    </a:ln>
+                    <a:extLst>
+                      <a:ext uri="{53640926-AAD7-44D8-BBD7-CCE9431645EC}">
+                        <a14:shadowObscured xmlns:a14="http://schemas.microsoft.com/office/drawing/2010/main"/>
+                      </a:ext>
+                    </a:extLst>
+                  </pic:spPr>
+                </pic:pic>
+              </a:graphicData>
+            </a:graphic>
+            <wp14:sizeRelH relativeFrom="margin">
+              <wp14:pctWidth>0</wp14:pctWidth>
+            </wp14:sizeRelH>
+            <wp14:sizeRelV relativeFrom="margin">
+              <wp14:pctHeight>0</wp14:pctHeight>
+            </wp14:sizeRelV>
+          </wp:anchor>
+        </w:drawing>
+      </w:r>
+      <w:r>
+        <w:rPr>
+          <w:rFonts w:hint="cs"/>
+          <w:rtl/>
+          <w:lang w:bidi="fa-IR"/>
+        </w:rPr>
+        <w:t xml:space="preserve">عملکرد </w:t>
+      </w:r>
+      <w:r>
+        <w:rPr>
+          <w:lang w:bidi="fa-IR"/>
+        </w:rPr>
+        <w:t>ALU Control</w:t>
+      </w:r>
+      <w:r>
+        <w:rPr>
+          <w:rFonts w:hint="cs"/>
+          <w:rtl/>
+          <w:lang w:bidi="fa-IR"/>
+        </w:rPr>
+        <w:t xml:space="preserve"> هم مانند </w:t>
+      </w:r>
+      <w:r>
+        <w:rPr>
+          <w:lang w:bidi="fa-IR"/>
+        </w:rPr>
+        <w:t>CU</w:t>
+      </w:r>
+      <w:r>
+        <w:rPr>
+          <w:rFonts w:hint="cs"/>
+          <w:rtl/>
+          <w:lang w:bidi="fa-IR"/>
+        </w:rPr>
+        <w:t xml:space="preserve"> است؛ یعنی به عنوان ورودی </w:t>
+      </w:r>
+      <w:r>
+        <w:rPr>
+          <w:lang w:bidi="fa-IR"/>
+        </w:rPr>
+        <w:t>Opcode</w:t>
+      </w:r>
+      <w:r>
+        <w:rPr>
+          <w:rFonts w:hint="cs"/>
+          <w:rtl/>
+          <w:lang w:bidi="fa-IR"/>
+        </w:rPr>
+        <w:t xml:space="preserve"> و </w:t>
+      </w:r>
+      <w:r>
+        <w:rPr>
+          <w:lang w:bidi="fa-IR"/>
+        </w:rPr>
+        <w:t>Func</w:t>
+      </w:r>
+      <w:r>
+        <w:rPr>
+          <w:rFonts w:hint="cs"/>
+          <w:rtl/>
+          <w:lang w:bidi="fa-IR"/>
+        </w:rPr>
+        <w:t xml:space="preserve"> را گرفته و خروجی</w:t>
+      </w:r>
+      <w:r>
+        <w:rPr>
+          <w:rtl/>
+          <w:lang w:bidi="fa-IR"/>
+        </w:rPr>
+        <w:softHyphen/>
+      </w:r>
+      <w:r>
+        <w:rPr>
+          <w:rFonts w:hint="cs"/>
+          <w:rtl/>
+          <w:lang w:bidi="fa-IR"/>
+        </w:rPr>
+        <w:t xml:space="preserve">های کنترلی مربوط به </w:t>
+      </w:r>
+      <w:r>
+        <w:rPr>
+          <w:lang w:bidi="fa-IR"/>
+        </w:rPr>
+        <w:t>ALU</w:t>
+      </w:r>
+      <w:r>
+        <w:rPr>
+          <w:rFonts w:hint="cs"/>
+          <w:rtl/>
+          <w:lang w:bidi="fa-IR"/>
+        </w:rPr>
+        <w:t xml:space="preserve"> را تولید می</w:t>
+      </w:r>
+      <w:r>
+        <w:rPr>
+          <w:rtl/>
+          <w:lang w:bidi="fa-IR"/>
+        </w:rPr>
+        <w:softHyphen/>
+      </w:r>
+      <w:r>
+        <w:rPr>
+          <w:rFonts w:hint="cs"/>
+          <w:rtl/>
+          <w:lang w:bidi="fa-IR"/>
+        </w:rPr>
+        <w:t>کند.</w:t>
+      </w:r>
+      <w:r>
+        <w:rPr>
+          <w:noProof/>
+        </w:rPr>
+        <w:t xml:space="preserve"> </w:t>
+      </w:r>
+    </w:p>
+    <w:p>
+      <w:pPr>
+        <w:bidi/>
+        <w:jc w:val="both"/>
+        <w:rPr>
+          <w:rtl/>
+          <w:lang w:bidi="fa-IR"/>
+        </w:rPr>
+      </w:pPr>
+      <w:r>
+        <w:rPr>
+          <w:noProof/>
+        </w:rPr>
+        <mc:AlternateContent>
+          <mc:Choice Requires="wps">
+            <w:drawing>
+              <wp:anchor distT="0" distB="0" distL="114300" distR="114300" simplePos="0" relativeHeight="251731968" behindDoc="0" locked="0" layoutInCell="1" allowOverlap="1" wp14:anchorId="62BE2085" wp14:editId="5C559B42">
+                <wp:simplePos x="0" y="0"/>
+                <wp:positionH relativeFrom="column">
+                  <wp:posOffset>949325</wp:posOffset>
+                </wp:positionH>
+                <wp:positionV relativeFrom="paragraph">
+                  <wp:posOffset>3917950</wp:posOffset>
+                </wp:positionV>
+                <wp:extent cx="4380865" cy="224790"/>
+                <wp:effectExtent l="0" t="0" r="635" b="3810"/>
+                <wp:wrapTopAndBottom/>
+                <wp:docPr id="1822060980" name="Text Box 1"/>
+                <wp:cNvGraphicFramePr/>
+                <a:graphic xmlns:a="http://schemas.openxmlformats.org/drawingml/2006/main">
+                  <a:graphicData uri="http://schemas.microsoft.com/office/word/2010/wordprocessingShape">
+                    <wps:wsp>
+                      <wps:cNvSpPr txBox="1"/>
+                      <wps:spPr>
+                        <a:xfrm>
+                          <a:off x="0" y="0"/>
+                          <a:ext cx="4380865" cy="224790"/>
+                        </a:xfrm>
+                        <a:prstGeom prst="rect">
+                          <a:avLst/>
+                        </a:prstGeom>
+                        <a:solidFill>
+                          <a:prstClr val="white"/>
+                        </a:solidFill>
+                        <a:ln>
+                          <a:noFill/>
+                        </a:ln>
+                      </wps:spPr>
+                      <wps:txbx>
+                        <w:txbxContent>
+                          <w:p>
+                            <w:pPr>
+                              <w:pStyle w:val="Caption"/>
+                              <w:bidi/>
+                              <w:rPr>
+                                <w:szCs w:val="24"/>
+                                <w:lang w:bidi="fa-IR"/>
+                              </w:rPr>
+                            </w:pPr>
+                            <w:r>
+                              <w:rPr>
+                                <w:rtl/>
+                              </w:rPr>
+                              <w:t xml:space="preserve">شکل </w:t>
+                            </w:r>
+                            <w:r>
+                              <w:rPr>
+                                <w:rtl/>
+                              </w:rPr>
+                              <w:fldChar w:fldCharType="begin"/>
+                            </w:r>
+                            <w:r>
+                              <w:rPr>
+                                <w:rtl/>
+                              </w:rPr>
+                              <w:instrText xml:space="preserve"> </w:instrText>
+                            </w:r>
+                            <w:r>
+                              <w:instrText>SEQ</w:instrText>
+                            </w:r>
+                            <w:r>
+                              <w:rPr>
+                                <w:rtl/>
+                              </w:rPr>
+                              <w:instrText xml:space="preserve"> شکل \* </w:instrText>
+                            </w:r>
+                            <w:r>
+                              <w:instrText>ARABIC</w:instrText>
+                            </w:r>
+                            <w:r>
+                              <w:rPr>
+                                <w:rtl/>
+                              </w:rPr>
+                              <w:instrText xml:space="preserve"> </w:instrText>
+                            </w:r>
+                            <w:r>
+                              <w:rPr>
+                                <w:rtl/>
+                              </w:rPr>
+                              <w:fldChar w:fldCharType="separate"/>
+                            </w:r>
+                            <w:r>
+                              <w:rPr>
+                                <w:noProof/>
+                                <w:rtl/>
+                              </w:rPr>
+                              <w:t>13</w:t>
+                            </w:r>
+                            <w:r>
+                              <w:rPr>
+                                <w:rtl/>
+                              </w:rPr>
+                              <w:fldChar w:fldCharType="end"/>
+                            </w:r>
+                            <w:r>
+                              <w:rPr>
+                                <w:rFonts w:hint="cs"/>
+                                <w:rtl/>
+                                <w:lang w:bidi="fa-IR"/>
+                              </w:rPr>
+                              <w:t xml:space="preserve">- طراحی داخل </w:t>
+                            </w:r>
+                            <w:r>
+                              <w:rPr>
+                                <w:lang w:bidi="fa-IR"/>
+                              </w:rPr>
+                              <w:t>ALU Control</w:t>
+                            </w:r>
+                          </w:p>
+                        </w:txbxContent>
+                      </wps:txbx>
+                      <wps:bodyPr rot="0" spcFirstLastPara="0" vertOverflow="overflow" horzOverflow="overflow" vert="horz" wrap="square" lIns="0" tIns="0" rIns="0" bIns="0" numCol="1" spcCol="0" rtlCol="0" fromWordArt="0" anchor="t" anchorCtr="0" forceAA="0" compatLnSpc="1">
+                        <a:prstTxWarp prst="textNoShape">
+                          <a:avLst/>
+                        </a:prstTxWarp>
+                        <a:noAutofit/>
+                      </wps:bodyPr>
+                    </wps:wsp>
+                  </a:graphicData>
+                </a:graphic>
+                <wp14:sizeRelV relativeFrom="margin">
+                  <wp14:pctHeight>0</wp14:pctHeight>
+                </wp14:sizeRelV>
+              </wp:anchor>
+            </w:drawing>
+          </mc:Choice>
+          <mc:Fallback>
+            <w:pict>
+              <v:shape w14:anchorId="62BE2085" id="_x0000_s1038" type="#_x0000_t202" style="position:absolute;left:0;text-align:left;margin-left:74.75pt;margin-top:308.5pt;width:344.95pt;height:17.7pt;z-index:251731968;visibility:visible;mso-wrap-style:square;mso-height-percent:0;mso-wrap-distance-left:9pt;mso-wrap-distance-top:0;mso-wrap-distance-right:9pt;mso-wrap-distance-bottom:0;mso-position-horizontal:absolute;mso-position-horizontal-relative:text;mso-position-vertical:absolute;mso-position-vertical-relative:text;mso-height-percent:0;mso-height-relative:margin;v-text-anchor:top" o:gfxdata="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" stroked="f">
+                <v:textbox inset="0,0,0,0">
+                  <w:txbxContent>
+                    <w:p>
+                      <w:pPr>
+                        <w:pStyle w:val="Caption"/>
+                        <w:bidi/>
+                        <w:rPr>
+                          <w:szCs w:val="24"/>
+                          <w:lang w:bidi="fa-IR"/>
+                        </w:rPr>
+                      </w:pPr>
+                      <w:r>
+                        <w:rPr>
+                          <w:rtl/>
+                        </w:rPr>
+                        <w:t xml:space="preserve">شکل </w:t>
+                      </w:r>
+                      <w:r>
+                        <w:rPr>
+                          <w:rtl/>
+                        </w:rPr>
+                        <w:fldChar w:fldCharType="begin"/>
+                      </w:r>
+                      <w:r>
+                        <w:rPr>
+                          <w:rtl/>
+                        </w:rPr>
+                        <w:instrText xml:space="preserve"> </w:instrText>
+                      </w:r>
+                      <w:r>
+                        <w:instrText>SEQ</w:instrText>
+                      </w:r>
+                      <w:r>
+                        <w:rPr>
+                          <w:rtl/>
+                        </w:rPr>
+                        <w:instrText xml:space="preserve"> شکل \* </w:instrText>
+                      </w:r>
+                      <w:r>
+                        <w:instrText>ARABIC</w:instrText>
+                      </w:r>
+                      <w:r>
+                        <w:rPr>
+                          <w:rtl/>
+                        </w:rPr>
+                        <w:instrText xml:space="preserve"> </w:instrText>
+                      </w:r>
+                      <w:r>
+                        <w:rPr>
+                          <w:rtl/>
+                        </w:rPr>
+                        <w:fldChar w:fldCharType="separate"/>
+                      </w:r>
+                      <w:r>
+                        <w:rPr>
+                          <w:noProof/>
+                          <w:rtl/>
+                        </w:rPr>
+                        <w:t>13</w:t>
+                      </w:r>
+                      <w:r>
+                        <w:rPr>
+                          <w:rtl/>
+                        </w:rPr>
+                        <w:fldChar w:fldCharType="end"/>
+                      </w:r>
+                      <w:r>
+                        <w:rPr>
+                          <w:rFonts w:hint="cs"/>
+                          <w:rtl/>
+                          <w:lang w:bidi="fa-IR"/>
+                        </w:rPr>
+                        <w:t xml:space="preserve">- طراحی داخل </w:t>
+                      </w:r>
+                      <w:r>
+                        <w:rPr>
+                          <w:lang w:bidi="fa-IR"/>
+                        </w:rPr>
+                        <w:t>ALU Control</w:t>
+                      </w:r>
+                    </w:p>
+                  </w:txbxContent>
+                </v:textbox>
+                <w10:wrap type="topAndBottom"/>
+              </v:shape>
+            </w:pict>
+          </mc:Fallback>
+        </mc:AlternateContent>
+      </w:r>
+      <w:r>
+        <w:rPr>
+          <w:rtl/>
+          <w:lang w:bidi="fa-IR"/>
+        </w:rPr>
+        <w:drawing>
+          <wp:anchor distT="0" distB="0" distL="114300" distR="114300" simplePos="0" relativeHeight="251729920" behindDoc="0" locked="0" layoutInCell="1" allowOverlap="1" wp14:anchorId="559F1C1A" wp14:editId="50B21ED4">
+            <wp:simplePos x="0" y="0"/>
+            <wp:positionH relativeFrom="margin">
+              <wp:align>center</wp:align>
+            </wp:positionH>
+            <wp:positionV relativeFrom="paragraph">
+              <wp:posOffset>1127125</wp:posOffset>
+            </wp:positionV>
+            <wp:extent cx="4380865" cy="2738755"/>
+            <wp:effectExtent l="0" t="0" r="635" b="4445"/>
+            <wp:wrapTopAndBottom/>
+            <wp:docPr id="2104030752" name="Picture 1"/>
+            <wp:cNvGraphicFramePr>
+              <a:graphicFrameLocks xmlns:a="http://schemas.openxmlformats.org/drawingml/2006/main" noChangeAspect="1"/>
+            </wp:cNvGraphicFramePr>
+            <a:graphic xmlns:a="http://schemas.openxmlformats.org/drawingml/2006/main">
+              <a:graphicData uri="http://schemas.openxmlformats.org/drawingml/2006/picture">
+                <pic:pic xmlns:pic="http://schemas.openxmlformats.org/drawingml/2006/picture">
+                  <pic:nvPicPr>
+                    <pic:cNvPr id="2104030752" name=""/>
+                    <pic:cNvPicPr/>
+                  </pic:nvPicPr>
+                  <pic:blipFill>
+                    <a:blip r:embed="rId25" cstate="print">
+                      <a:extLst>
+                        <a:ext uri="{28A0092B-C50C-407E-A947-70E740481C1C}">
+                          <a14:useLocalDpi xmlns:a14="http://schemas.microsoft.com/office/drawing/2010/main" val="0"/>
+                        </a:ext>
+                      </a:extLst>
+                    </a:blip>
+                    <a:stretch>
+                      <a:fillRect/>
+                    </a:stretch>
+                  </pic:blipFill>
+                  <pic:spPr>
+                    <a:xfrm>
+                      <a:off x="0" y="0"/>
+                      <a:ext cx="4380865" cy="2738755"/>
+                    </a:xfrm>
+                    <a:prstGeom prst="rect">
+                      <a:avLst/>
+                    </a:prstGeom>
+                  </pic:spPr>
+                </pic:pic>
+              </a:graphicData>
+            </a:graphic>
+            <wp14:sizeRelH relativeFrom="margin">
+              <wp14:pctWidth>0</wp14:pctWidth>
+            </wp14:sizeRelH>
+            <wp14:sizeRelV relativeFrom="margin">
+              <wp14:pctHeight>0</wp14:pctHeight>
+            </wp14:sizeRelV>
+          </wp:anchor>
+        </w:drawing>
+      </w:r>
+      <w:r>
+        <w:rPr>
+          <w:rFonts w:hint="cs"/>
+          <w:rtl/>
+          <w:lang w:bidi="fa-IR"/>
+        </w:rPr>
+        <w:t xml:space="preserve">برای طراحی داخلی </w:t>
+      </w:r>
+      <w:r>
+        <w:rPr>
+          <w:lang w:bidi="fa-IR"/>
+        </w:rPr>
+        <w:t>ALU Control</w:t>
+      </w:r>
+      <w:r>
+        <w:rPr>
+          <w:rFonts w:hint="cs"/>
+          <w:rtl/>
+          <w:lang w:bidi="fa-IR"/>
+        </w:rPr>
+        <w:t xml:space="preserve"> از 4 عدد </w:t>
+      </w:r>
+      <w:r>
+        <w:rPr>
+          <w:lang w:bidi="fa-IR"/>
+        </w:rPr>
+        <w:t>PLA</w:t>
+      </w:r>
+      <w:r>
+        <w:rPr>
+          <w:rFonts w:hint="cs"/>
+          <w:rtl/>
+          <w:lang w:bidi="fa-IR"/>
+        </w:rPr>
+        <w:t xml:space="preserve"> استفاده می</w:t>
+      </w:r>
+      <w:r>
+        <w:rPr>
+          <w:rtl/>
+          <w:lang w:bidi="fa-IR"/>
+        </w:rPr>
+        <w:softHyphen/>
+      </w:r>
+      <w:r>
+        <w:rPr>
+          <w:rFonts w:hint="cs"/>
+          <w:rtl/>
+          <w:lang w:bidi="fa-IR"/>
+        </w:rPr>
+        <w:t>کنیم.</w:t>
+      </w:r>
+      <w:r>
+        <w:rPr>
+          <w:rFonts w:hint="cs"/>
+          <w:rtl/>
+          <w:lang w:bidi="fa-IR"/>
+        </w:rPr>
+        <w:t xml:space="preserve"> که به صورت زیر به خروجی</w:t>
+      </w:r>
+      <w:r>
+        <w:rPr>
+          <w:rtl/>
+          <w:lang w:bidi="fa-IR"/>
+        </w:rPr>
+        <w:softHyphen/>
+      </w:r>
+      <w:r>
+        <w:rPr>
+          <w:rFonts w:hint="cs"/>
+          <w:rtl/>
+          <w:lang w:bidi="fa-IR"/>
+        </w:rPr>
+        <w:t>ها متصل شده</w:t>
+      </w:r>
+      <w:r>
+        <w:rPr>
+          <w:rtl/>
+          <w:lang w:bidi="fa-IR"/>
+        </w:rPr>
+        <w:softHyphen/>
+      </w:r>
+      <w:r>
+        <w:rPr>
+          <w:rFonts w:hint="cs"/>
+          <w:rtl/>
+          <w:lang w:bidi="fa-IR"/>
+        </w:rPr>
+        <w:t>اند.</w:t>
+      </w:r>
+      <w:r>
+        <w:rPr>
+          <w:noProof/>
+        </w:rPr>
+        <w:t xml:space="preserve"> </w:t>
+      </w:r>
+    </w:p>
+    <w:p>
+      <w:pPr>
+        <w:bidi/>
+        <w:jc w:val="both"/>
+        <w:rPr>
+          <w:rtl/>
+          <w:lang w:bidi="fa-IR"/>
+        </w:rPr>
+      </w:pPr>
+      <w:r>
+        <w:rPr>
+          <w:noProof/>
+        </w:rPr>
+        <mc:AlternateContent>
+          <mc:Choice Requires="wps">
+            <w:drawing>
+              <wp:anchor distT="0" distB="0" distL="114300" distR="114300" simplePos="0" relativeHeight="251739136" behindDoc="0" locked="0" layoutInCell="1" allowOverlap="1" wp14:anchorId="1BCEF36E" wp14:editId="540D3EC3">
+                <wp:simplePos x="0" y="0"/>
+                <wp:positionH relativeFrom="column">
+                  <wp:posOffset>3160395</wp:posOffset>
+                </wp:positionH>
+                <wp:positionV relativeFrom="paragraph">
+                  <wp:posOffset>6883570</wp:posOffset>
+                </wp:positionV>
+                <wp:extent cx="2519045" cy="135890"/>
+                <wp:effectExtent l="0" t="0" r="0" b="0"/>
+                <wp:wrapTopAndBottom/>
+                <wp:docPr id="620182835" name="Text Box 1"/>
+                <wp:cNvGraphicFramePr/>
+                <a:graphic xmlns:a="http://schemas.openxmlformats.org/drawingml/2006/main">
+                  <a:graphicData uri="http://schemas.microsoft.com/office/word/2010/wordprocessingShape">
+                    <wps:wsp>
+                      <wps:cNvSpPr txBox="1"/>
+                      <wps:spPr>
+                        <a:xfrm>
+                          <a:off x="0" y="0"/>
+                          <a:ext cx="2519045" cy="135890"/>
+                        </a:xfrm>
+                        <a:prstGeom prst="rect">
+                          <a:avLst/>
+                        </a:prstGeom>
+                        <a:solidFill>
+                          <a:prstClr val="white"/>
+                        </a:solidFill>
+                        <a:ln>
+                          <a:noFill/>
+                        </a:ln>
+                      </wps:spPr>
+                      <wps:txbx>
+                        <w:txbxContent>
+                          <w:p>
+                            <w:pPr>
+                              <w:pStyle w:val="Caption"/>
+                              <w:bidi/>
+                              <w:rPr>
+                                <w:noProof/>
+                                <w:szCs w:val="24"/>
+                                <w:lang w:val="fa-IR" w:bidi="fa-IR"/>
+                              </w:rPr>
+                            </w:pPr>
+                            <w:r>
+                              <w:rPr>
+                                <w:rtl/>
+                              </w:rPr>
+                              <w:t xml:space="preserve">شکل </w:t>
+                            </w:r>
+                            <w:r>
+                              <w:rPr>
+                                <w:rtl/>
+                              </w:rPr>
+                              <w:fldChar w:fldCharType="begin"/>
+                            </w:r>
+                            <w:r>
+                              <w:rPr>
+                                <w:rtl/>
+                              </w:rPr>
+                              <w:instrText xml:space="preserve"> </w:instrText>
+                            </w:r>
+                            <w:r>
+                              <w:instrText>SEQ</w:instrText>
+                            </w:r>
+                            <w:r>
+                              <w:rPr>
+                                <w:rtl/>
+                              </w:rPr>
+                              <w:instrText xml:space="preserve"> شکل \* </w:instrText>
+                            </w:r>
+                            <w:r>
+                              <w:instrText>ARABIC</w:instrText>
+                            </w:r>
+                            <w:r>
+                              <w:rPr>
+                                <w:rtl/>
+                              </w:rPr>
+                              <w:instrText xml:space="preserve"> </w:instrText>
+                            </w:r>
+                            <w:r>
+                              <w:rPr>
+                                <w:rtl/>
+                              </w:rPr>
+                              <w:fldChar w:fldCharType="separate"/>
+                            </w:r>
+                            <w:r>
+                              <w:rPr>
+                                <w:noProof/>
+                                <w:rtl/>
+                              </w:rPr>
+                              <w:t>14</w:t>
+                            </w:r>
+                            <w:r>
+                              <w:rPr>
+                                <w:rtl/>
+                              </w:rPr>
+                              <w:fldChar w:fldCharType="end"/>
+                            </w:r>
+                            <w:r>
+                              <w:rPr>
+                                <w:rFonts w:hint="cs"/>
+                                <w:rtl/>
+                                <w:lang w:bidi="fa-IR"/>
+                              </w:rPr>
+                              <w:t xml:space="preserve">- مشخص کردن منطق داخل </w:t>
+                            </w:r>
+                            <w:r>
+                              <w:rPr>
+                                <w:lang w:bidi="fa-IR"/>
+                              </w:rPr>
+                              <w:t>PLA</w:t>
+                            </w:r>
+                            <w:r>
+                              <w:rPr>
+                                <w:rFonts w:hint="cs"/>
+                                <w:rtl/>
+                                <w:lang w:bidi="fa-IR"/>
+                              </w:rPr>
+                              <w:t xml:space="preserve"> ها</w:t>
+                            </w:r>
+                          </w:p>
+                        </w:txbxContent>
+                      </wps:txbx>
+                      <wps:bodyPr rot="0" spcFirstLastPara="0" vertOverflow="overflow" horzOverflow="overflow" vert="horz" wrap="square" lIns="0" tIns="0" rIns="0" bIns="0" numCol="1" spcCol="0" rtlCol="0" fromWordArt="0" anchor="t" anchorCtr="0" forceAA="0" compatLnSpc="1">
+                        <a:prstTxWarp prst="textNoShape">
+                          <a:avLst/>
+                        </a:prstTxWarp>
+                        <a:noAutofit/>
+                      </wps:bodyPr>
+                    </wps:wsp>
+                  </a:graphicData>
+                </a:graphic>
+                <wp14:sizeRelH relativeFrom="margin">
+                  <wp14:pctWidth>0</wp14:pctWidth>
+                </wp14:sizeRelH>
+                <wp14:sizeRelV relativeFrom="margin">
+                  <wp14:pctHeight>0</wp14:pctHeight>
+                </wp14:sizeRelV>
+              </wp:anchor>
+            </w:drawing>
+          </mc:Choice>
+          <mc:Fallback>
+            <w:pict>
+              <v:shape w14:anchorId="1BCEF36E" id="_x0000_s1039" type="#_x0000_t202" style="position:absolute;left:0;text-align:left;margin-left:248.85pt;margin-top:542pt;width:198.35pt;height:10.7pt;z-index:251739136;visibility:visible;mso-wrap-style:square;mso-width-percent:0;mso-height-percent:0;mso-wrap-distance-left:9pt;mso-wrap-distance-top:0;mso-wrap-distance-right:9pt;mso-wrap-distance-bottom:0;mso-position-horizontal:absolute;mso-position-horizontal-relative:text;mso-position-vertical:absolute;mso-position-vertical-relative:text;mso-width-percent:0;mso-height-percent:0;mso-width-relative:margin;mso-height-relative:margin;v-text-anchor:top" o:gfxdata="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" stroked="f">
+                <v:textbox inset="0,0,0,0">
+                  <w:txbxContent>
+                    <w:p>
+                      <w:pPr>
+                        <w:pStyle w:val="Caption"/>
+                        <w:bidi/>
+                        <w:rPr>
+                          <w:noProof/>
+                          <w:szCs w:val="24"/>
+                          <w:lang w:val="fa-IR" w:bidi="fa-IR"/>
+                        </w:rPr>
+                      </w:pPr>
+                      <w:r>
+                        <w:rPr>
+                          <w:rtl/>
+                        </w:rPr>
+                        <w:t xml:space="preserve">شکل </w:t>
+                      </w:r>
+                      <w:r>
+                        <w:rPr>
+                          <w:rtl/>
+                        </w:rPr>
+                        <w:fldChar w:fldCharType="begin"/>
+                      </w:r>
+                      <w:r>
+                        <w:rPr>
+                          <w:rtl/>
+                        </w:rPr>
+                        <w:instrText xml:space="preserve"> </w:instrText>
+                      </w:r>
+                      <w:r>
+                        <w:instrText>SEQ</w:instrText>
+                      </w:r>
+                      <w:r>
+                        <w:rPr>
+                          <w:rtl/>
+                        </w:rPr>
+                        <w:instrText xml:space="preserve"> شکل \* </w:instrText>
+                      </w:r>
+                      <w:r>
+                        <w:instrText>ARABIC</w:instrText>
+                      </w:r>
+                      <w:r>
+                        <w:rPr>
+                          <w:rtl/>
+                        </w:rPr>
+                        <w:instrText xml:space="preserve"> </w:instrText>
+                      </w:r>
+                      <w:r>
+                        <w:rPr>
+                          <w:rtl/>
+                        </w:rPr>
+                        <w:fldChar w:fldCharType="separate"/>
+                      </w:r>
+                      <w:r>
+                        <w:rPr>
+                          <w:noProof/>
+                          <w:rtl/>
+                        </w:rPr>
+                        <w:t>14</w:t>
+                      </w:r>
+                      <w:r>
+                        <w:rPr>
+                          <w:rtl/>
+                        </w:rPr>
+                        <w:fldChar w:fldCharType="end"/>
+                      </w:r>
+                      <w:r>
+                        <w:rPr>
+                          <w:rFonts w:hint="cs"/>
+                          <w:rtl/>
+                          <w:lang w:bidi="fa-IR"/>
+                        </w:rPr>
+                        <w:t xml:space="preserve">- مشخص کردن منطق داخل </w:t>
+                      </w:r>
+                      <w:r>
+                        <w:rPr>
+                          <w:lang w:bidi="fa-IR"/>
+                        </w:rPr>
+                        <w:t>PLA</w:t>
+                      </w:r>
+                      <w:r>
+                        <w:rPr>
+                          <w:rFonts w:hint="cs"/>
+                          <w:rtl/>
+                          <w:lang w:bidi="fa-IR"/>
+                        </w:rPr>
+                        <w:t xml:space="preserve"> ها</w:t>
+                      </w:r>
+                    </w:p>
+                  </w:txbxContent>
+                </v:textbox>
+                <w10:wrap type="topAndBottom"/>
+              </v:shape>
+            </w:pict>
+          </mc:Fallback>
+        </mc:AlternateContent>
+      </w:r>
+      <w:r>
+        <w:rPr>
+          <w:rFonts w:hint="cs"/>
+          <w:noProof/>
+          <w:rtl/>
+          <w:lang w:val="fa-IR" w:bidi="fa-IR"/>
+        </w:rPr>
+        <mc:AlternateContent>
+          <mc:Choice Requires="wpg">
+            <w:drawing>
+              <wp:anchor distT="0" distB="0" distL="114300" distR="114300" simplePos="0" relativeHeight="251737088" behindDoc="0" locked="0" layoutInCell="1" allowOverlap="1" wp14:anchorId="438A4693" wp14:editId="77225FD0">
+                <wp:simplePos x="0" y="0"/>
+                <wp:positionH relativeFrom="column">
+                  <wp:posOffset>540451</wp:posOffset>
+                </wp:positionH>
+                <wp:positionV relativeFrom="paragraph">
+                  <wp:posOffset>3149249</wp:posOffset>
+                </wp:positionV>
+                <wp:extent cx="5235869" cy="3870875"/>
+                <wp:effectExtent l="0" t="0" r="3175" b="0"/>
+                <wp:wrapTopAndBottom/>
+                <wp:docPr id="597576384" name="Group 1"/>
+                <wp:cNvGraphicFramePr/>
+                <a:graphic xmlns:a="http://schemas.openxmlformats.org/drawingml/2006/main">
+                  <a:graphicData uri="http://schemas.microsoft.com/office/word/2010/wordprocessingGroup">
+                    <wpg:wgp>
+                      <wpg:cNvGrpSpPr/>
+                      <wpg:grpSpPr>
+                        <a:xfrm>
+                          <a:off x="0" y="0"/>
+                          <a:ext cx="5235869" cy="3870875"/>
+                          <a:chOff x="0" y="0"/>
+                          <a:chExt cx="5235869" cy="3870875"/>
+                        </a:xfrm>
+                      </wpg:grpSpPr>
+                      <pic:pic xmlns:pic="http://schemas.openxmlformats.org/drawingml/2006/picture">
+                        <pic:nvPicPr>
+                          <pic:cNvPr id="1426169546" name="Picture 1"/>
+                          <pic:cNvPicPr>
+                            <a:picLocks noChangeAspect="1"/>
+                          </pic:cNvPicPr>
+                        </pic:nvPicPr>
+                        <pic:blipFill>
+                          <a:blip r:embed="rId26" cstate="print">
+                            <a:extLst>
+                              <a:ext uri="{28A0092B-C50C-407E-A947-70E740481C1C}">
+                                <a14:useLocalDpi xmlns:a14="http://schemas.microsoft.com/office/drawing/2010/main" val="0"/>
+                              </a:ext>
+                            </a:extLst>
+                          </a:blip>
+                          <a:stretch>
+                            <a:fillRect/>
+                          </a:stretch>
+                        </pic:blipFill>
+                        <pic:spPr>
+                          <a:xfrm>
+                            <a:off x="0" y="0"/>
+                            <a:ext cx="2403475" cy="2468880"/>
+                          </a:xfrm>
+                          <a:prstGeom prst="rect">
+                            <a:avLst/>
+                          </a:prstGeom>
+                        </pic:spPr>
+                      </pic:pic>
+                      <pic:pic xmlns:pic="http://schemas.openxmlformats.org/drawingml/2006/picture">
+                        <pic:nvPicPr>
+                          <pic:cNvPr id="2019270616" name="Picture 1"/>
+                          <pic:cNvPicPr>
+                            <a:picLocks noChangeAspect="1"/>
+                          </pic:cNvPicPr>
+                        </pic:nvPicPr>
+                        <pic:blipFill>
+                          <a:blip r:embed="rId27" cstate="print">
+                            <a:extLst>
+                              <a:ext uri="{28A0092B-C50C-407E-A947-70E740481C1C}">
+                                <a14:useLocalDpi xmlns:a14="http://schemas.microsoft.com/office/drawing/2010/main" val="0"/>
+                              </a:ext>
+                            </a:extLst>
+                          </a:blip>
+                          <a:stretch>
+                            <a:fillRect/>
+                          </a:stretch>
+                        </pic:blipFill>
+                        <pic:spPr>
+                          <a:xfrm>
+                            <a:off x="2811439" y="34120"/>
+                            <a:ext cx="2424430" cy="2592070"/>
+                          </a:xfrm>
+                          <a:prstGeom prst="rect">
+                            <a:avLst/>
+                          </a:prstGeom>
+                        </pic:spPr>
+                      </pic:pic>
+                      <pic:pic xmlns:pic="http://schemas.openxmlformats.org/drawingml/2006/picture">
+                        <pic:nvPicPr>
+                          <pic:cNvPr id="2102052645" name="Picture 1"/>
+                          <pic:cNvPicPr>
+                            <a:picLocks noChangeAspect="1"/>
+                          </pic:cNvPicPr>
+                        </pic:nvPicPr>
+                        <pic:blipFill>
+                          <a:blip r:embed="rId28" cstate="print">
+                            <a:extLst>
+                              <a:ext uri="{28A0092B-C50C-407E-A947-70E740481C1C}">
+                                <a14:useLocalDpi xmlns:a14="http://schemas.microsoft.com/office/drawing/2010/main" val="0"/>
+                              </a:ext>
+                            </a:extLst>
+                          </a:blip>
+                          <a:stretch>
+                            <a:fillRect/>
+                          </a:stretch>
+                        </pic:blipFill>
+                        <pic:spPr>
+                          <a:xfrm>
+                            <a:off x="272956" y="2531660"/>
+                            <a:ext cx="2128520" cy="1339215"/>
+                          </a:xfrm>
+                          <a:prstGeom prst="rect">
+                            <a:avLst/>
+                          </a:prstGeom>
+                        </pic:spPr>
+                      </pic:pic>
+                      <pic:pic xmlns:pic="http://schemas.openxmlformats.org/drawingml/2006/picture">
+                        <pic:nvPicPr>
+                          <pic:cNvPr id="1082066639" name="Picture 1"/>
+                          <pic:cNvPicPr>
+                            <a:picLocks noChangeAspect="1"/>
+                          </pic:cNvPicPr>
+                        </pic:nvPicPr>
+                        <pic:blipFill>
+                          <a:blip r:embed="rId29" cstate="print">
+                            <a:extLst>
+                              <a:ext uri="{28A0092B-C50C-407E-A947-70E740481C1C}">
+                                <a14:useLocalDpi xmlns:a14="http://schemas.microsoft.com/office/drawing/2010/main" val="0"/>
+                              </a:ext>
+                            </a:extLst>
+                          </a:blip>
+                          <a:stretch>
+                            <a:fillRect/>
+                          </a:stretch>
+                        </pic:blipFill>
+                        <pic:spPr>
+                          <a:xfrm>
+                            <a:off x="2811439" y="2668138"/>
+                            <a:ext cx="2326640" cy="1033145"/>
+                          </a:xfrm>
+                          <a:prstGeom prst="rect">
+                            <a:avLst/>
+                          </a:prstGeom>
+                        </pic:spPr>
+                      </pic:pic>
+                    </wpg:wgp>
+                  </a:graphicData>
+                </a:graphic>
+              </wp:anchor>
+            </w:drawing>
+          </mc:Choice>
+          <mc:Fallback>
+            <w:pict>
+              <v:group w14:anchorId="4EC45856" id="Group 1" o:spid="_x0000_s1026" style="position:absolute;margin-left:42.55pt;margin-top:247.95pt;width:412.25pt;height:304.8pt;z-index:251737088" coordsize="52358,38708" o:gfxdata="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">
+                <v:shape id="Picture 1" o:spid="_x0000_s1027" type="#_x0000_t75" style="position:absolute;width:24034;height:24688;visibility:visible;mso-wrap-style:square" o:gfxdata="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">
+                  <v:imagedata r:id="rId30" o:title=""/>
+                </v:shape>
+                <v:shape id="Picture 1" o:spid="_x0000_s1028" type="#_x0000_t75" style="position:absolute;left:28114;top:341;width:24244;height:25920;visibility:visible;mso-wrap-style:square" o:gfxdata="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">
+                  <v:imagedata r:id="rId31" o:title=""/>
+                </v:shape>
+                <v:shape id="Picture 1" o:spid="_x0000_s1029" type="#_x0000_t75" style="position:absolute;left:2729;top:25316;width:21285;height:13392;visibility:visible;mso-wrap-style:square" o:gfxdata="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">
+                  <v:imagedata r:id="rId32" o:title=""/>
+                </v:shape>
+                <v:shape id="Picture 1" o:spid="_x0000_s1030" type="#_x0000_t75" style="position:absolute;left:28114;top:26681;width:23266;height:10331;visibility:visible;mso-wrap-style:square" o:gfxdata="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">
+                  <v:imagedata r:id="rId33" o:title=""/>
+                </v:shape>
+                <w10:wrap type="topAndBottom"/>
+              </v:group>
+            </w:pict>
+          </mc:Fallback>
+        </mc:AlternateContent>
+      </w:r>
+      <w:r>
+        <w:rPr>
+          <w:rFonts w:hint="cs"/>
+          <w:rtl/>
+          <w:lang w:bidi="fa-IR"/>
+        </w:rPr>
+        <w:t xml:space="preserve">سپس منطق داخل هر </w:t>
+      </w:r>
+      <w:r>
+        <w:rPr>
+          <w:lang w:bidi="fa-IR"/>
+        </w:rPr>
+        <w:t>PLA</w:t>
+      </w:r>
+      <w:r>
+        <w:rPr>
+          <w:rFonts w:hint="cs"/>
+          <w:rtl/>
+          <w:lang w:bidi="fa-IR"/>
+        </w:rPr>
+        <w:t xml:space="preserve"> را مشخص می</w:t>
+      </w:r>
+      <w:r>
+        <w:rPr>
+          <w:rtl/>
+          <w:lang w:bidi="fa-IR"/>
+        </w:rPr>
+        <w:softHyphen/>
+      </w:r>
+      <w:r>
+        <w:rPr>
+          <w:rFonts w:hint="cs"/>
+          <w:rtl/>
+          <w:lang w:bidi="fa-IR"/>
+        </w:rPr>
+        <w:t>کنیم.</w:t>
+      </w:r>
+      <w:r>
+        <w:rPr>
+          <w:noProof/>
+        </w:rPr>
+        <w:t xml:space="preserve"> </w:t>
+      </w:r>
+    </w:p>
+    <w:p>
+      <w:pPr>
+        <w:pStyle w:val="Heading1"/>
+        <w:bidi/>
+        <w:rPr>
+          <w:rtl/>
+          <w:lang w:bidi="fa-IR"/>
+        </w:rPr>
+      </w:pPr>
+      <w:bookmarkStart w:id="9" w:name="_Toc136021520"/>
+      <w:r>
+        <w:rPr>
+          <w:rFonts w:hint="cs"/>
+          <w:rtl/>
+          <w:lang w:bidi="fa-IR"/>
+        </w:rPr>
+        <w:lastRenderedPageBreak/>
+        <w:t>تست اجزای مدار</w:t>
+      </w:r>
+      <w:bookmarkEnd w:id="9"/>
+    </w:p>
+    <w:p>
+      <w:pPr>
+        <w:bidi/>
+        <w:jc w:val="both"/>
+        <w:rPr>
+          <w:rFonts w:hint="cs"/>
+          <w:rtl/>
+          <w:lang w:bidi="fa-IR"/>
+        </w:rPr>
+      </w:pPr>
+      <w:r>
+        <w:rPr>
+          <w:rFonts w:hint="cs"/>
+          <w:rtl/>
+          <w:lang w:bidi="fa-IR"/>
+        </w:rPr>
+        <w:t>سلام</w:t>
       </w:r>
     </w:p>
     <w:sectPr>
-      <w:footerReference w:type="default" r:id="rId21"/>
+      <w:footerReference w:type="default" r:id="rId34"/>
       <w:pgSz w:w="11906" w:h="16838" w:code="9"/>
       <w:pgMar w:top="1008" w:right="1008" w:bottom="1008" w:left="1008" w:header="0" w:footer="720" w:gutter="0"/>
       <w:pgBorders w:offsetFrom="page">
@@ -8346,7 +11079,7 @@
     <w:autoRedefine/>
     <w:uiPriority w:val="39"/>
     <w:unhideWhenUsed/>
-    <w:rsid w:val="00E96611"/>
+    <w:rsid w:val="00BF538D"/>
     <w:pPr>
       <w:tabs>
         <w:tab w:val="right" w:leader="dot" w:pos="9880"/>

</xml_diff>

<commit_message>
Report edited and completed except programming test
</commit_message>
<xml_diff>
--- a/Phase1_Report.docx
+++ b/Phase1_Report.docx
@@ -48,7 +48,7 @@
           <w:noProof/>
         </w:rPr>
         <w:drawing>
-          <wp:anchor distT="0" distB="0" distL="114300" distR="114300" simplePos="0" relativeHeight="251673600" behindDoc="0" locked="0" layoutInCell="1" allowOverlap="1" wp14:anchorId="1B90266F" wp14:editId="60BF5C9C">
+          <wp:anchor distT="0" distB="0" distL="114300" distR="114300" simplePos="0" relativeHeight="251672576" behindDoc="0" locked="0" layoutInCell="1" allowOverlap="1" wp14:anchorId="1B90266F" wp14:editId="3A6E424F">
             <wp:simplePos x="0" y="0"/>
             <wp:positionH relativeFrom="margin">
               <wp:align>center</wp:align>
@@ -584,7 +584,7 @@
           <w:r>
             <w:fldChar w:fldCharType="separate"/>
           </w:r>
-          <w:hyperlink w:anchor="_Toc136021513" w:history="1">
+          <w:hyperlink w:anchor="_Toc136175884" w:history="1">
             <w:r>
               <w:rPr>
                 <w:rStyle w:val="Hyperlink"/>
@@ -630,7 +630,7 @@
                 <w:noProof/>
                 <w:webHidden/>
               </w:rPr>
-              <w:instrText xml:space="preserve"> PAGEREF _Toc136021513 \h </w:instrText>
+              <w:instrText xml:space="preserve"> PAGEREF _Toc136175884 \h </w:instrText>
             </w:r>
             <w:r>
               <w:rPr>
@@ -673,7 +673,7 @@
               <w14:ligatures w14:val="standardContextual"/>
             </w:rPr>
           </w:pPr>
-          <w:hyperlink w:anchor="_Toc136021514" w:history="1">
+          <w:hyperlink w:anchor="_Toc136175885" w:history="1">
             <w:r>
               <w:rPr>
                 <w:rStyle w:val="Hyperlink"/>
@@ -725,7 +725,7 @@
                 <w:noProof/>
                 <w:webHidden/>
               </w:rPr>
-              <w:instrText xml:space="preserve"> PAGEREF _Toc136021514 \h </w:instrText>
+              <w:instrText xml:space="preserve"> PAGEREF _Toc136175885 \h </w:instrText>
             </w:r>
             <w:r>
               <w:rPr>
@@ -768,7 +768,7 @@
               <w14:ligatures w14:val="standardContextual"/>
             </w:rPr>
           </w:pPr>
-          <w:hyperlink w:anchor="_Toc136021515" w:history="1">
+          <w:hyperlink w:anchor="_Toc136175886" w:history="1">
             <w:r>
               <w:rPr>
                 <w:rStyle w:val="Hyperlink"/>
@@ -824,7 +824,7 @@
                 <w:noProof/>
                 <w:webHidden/>
               </w:rPr>
-              <w:instrText xml:space="preserve"> PAGEREF _Toc136021515 \h </w:instrText>
+              <w:instrText xml:space="preserve"> PAGEREF _Toc136175886 \h </w:instrText>
             </w:r>
             <w:r>
               <w:rPr>
@@ -867,7 +867,7 @@
               <w14:ligatures w14:val="standardContextual"/>
             </w:rPr>
           </w:pPr>
-          <w:hyperlink w:anchor="_Toc136021516" w:history="1">
+          <w:hyperlink w:anchor="_Toc136175887" w:history="1">
             <w:r>
               <w:rPr>
                 <w:rStyle w:val="Hyperlink"/>
@@ -923,7 +923,7 @@
                 <w:noProof/>
                 <w:webHidden/>
               </w:rPr>
-              <w:instrText xml:space="preserve"> PAGEREF _Toc136021516 \h </w:instrText>
+              <w:instrText xml:space="preserve"> PAGEREF _Toc136175887 \h </w:instrText>
             </w:r>
             <w:r>
               <w:rPr>
@@ -966,7 +966,7 @@
               <w14:ligatures w14:val="standardContextual"/>
             </w:rPr>
           </w:pPr>
-          <w:hyperlink w:anchor="_Toc136021517" w:history="1">
+          <w:hyperlink w:anchor="_Toc136175888" w:history="1">
             <w:r>
               <w:rPr>
                 <w:rStyle w:val="Hyperlink"/>
@@ -1022,7 +1022,7 @@
                 <w:noProof/>
                 <w:webHidden/>
               </w:rPr>
-              <w:instrText xml:space="preserve"> PAGEREF _Toc136021517 \h </w:instrText>
+              <w:instrText xml:space="preserve"> PAGEREF _Toc136175888 \h </w:instrText>
             </w:r>
             <w:r>
               <w:rPr>
@@ -1065,7 +1065,7 @@
               <w14:ligatures w14:val="standardContextual"/>
             </w:rPr>
           </w:pPr>
-          <w:hyperlink w:anchor="_Toc136021518" w:history="1">
+          <w:hyperlink w:anchor="_Toc136175889" w:history="1">
             <w:r>
               <w:rPr>
                 <w:rStyle w:val="Hyperlink"/>
@@ -1121,7 +1121,7 @@
                 <w:noProof/>
                 <w:webHidden/>
               </w:rPr>
-              <w:instrText xml:space="preserve"> PAGEREF _Toc136021518 \h </w:instrText>
+              <w:instrText xml:space="preserve"> PAGEREF _Toc136175889 \h </w:instrText>
             </w:r>
             <w:r>
               <w:rPr>
@@ -1164,7 +1164,7 @@
               <w14:ligatures w14:val="standardContextual"/>
             </w:rPr>
           </w:pPr>
-          <w:hyperlink w:anchor="_Toc136021519" w:history="1">
+          <w:hyperlink w:anchor="_Toc136175890" w:history="1">
             <w:r>
               <w:rPr>
                 <w:rStyle w:val="Hyperlink"/>
@@ -1220,7 +1220,7 @@
                 <w:noProof/>
                 <w:webHidden/>
               </w:rPr>
-              <w:instrText xml:space="preserve"> PAGEREF _Toc136021519 \h </w:instrText>
+              <w:instrText xml:space="preserve"> PAGEREF _Toc136175890 \h </w:instrText>
             </w:r>
             <w:r>
               <w:rPr>
@@ -1263,7 +1263,7 @@
               <w14:ligatures w14:val="standardContextual"/>
             </w:rPr>
           </w:pPr>
-          <w:hyperlink w:anchor="_Toc136021520" w:history="1">
+          <w:hyperlink w:anchor="_Toc136175891" w:history="1">
             <w:r>
               <w:rPr>
                 <w:rStyle w:val="Hyperlink"/>
@@ -1311,7 +1311,197 @@
                 <w:noProof/>
                 <w:webHidden/>
               </w:rPr>
-              <w:instrText xml:space="preserve"> PAGEREF _Toc136021520 \h </w:instrText>
+              <w:instrText xml:space="preserve"> PAGEREF _Toc136175891 \h </w:instrText>
+            </w:r>
+            <w:r>
+              <w:rPr>
+                <w:noProof/>
+                <w:webHidden/>
+              </w:rPr>
+            </w:r>
+            <w:r>
+              <w:rPr>
+                <w:noProof/>
+                <w:webHidden/>
+              </w:rPr>
+              <w:fldChar w:fldCharType="separate"/>
+            </w:r>
+            <w:r>
+              <w:rPr>
+                <w:noProof/>
+                <w:webHidden/>
+                <w:rtl/>
+              </w:rPr>
+              <w:t>7</w:t>
+            </w:r>
+            <w:r>
+              <w:rPr>
+                <w:noProof/>
+                <w:webHidden/>
+              </w:rPr>
+              <w:fldChar w:fldCharType="end"/>
+            </w:r>
+          </w:hyperlink>
+        </w:p>
+        <w:p>
+          <w:pPr>
+            <w:pStyle w:val="TOC2"/>
+            <w:tabs>
+              <w:tab w:val="right" w:leader="dot" w:pos="9880"/>
+            </w:tabs>
+            <w:bidi/>
+            <w:rPr>
+              <w:rFonts w:asciiTheme="minorHAnsi" w:eastAsiaTheme="minorEastAsia" w:hAnsiTheme="minorHAnsi" w:cstheme="minorBidi"/>
+              <w:noProof/>
+              <w:kern w:val="2"/>
+              <w:szCs w:val="22"/>
+              <w14:ligatures w14:val="standardContextual"/>
+            </w:rPr>
+          </w:pPr>
+          <w:hyperlink w:anchor="_Toc136175892" w:history="1">
+            <w:r>
+              <w:rPr>
+                <w:rStyle w:val="Hyperlink"/>
+                <w:noProof/>
+                <w:rtl/>
+                <w:lang w:bidi="fa-IR"/>
+              </w:rPr>
+              <w:t>تست عملکرد اجزا</w:t>
+            </w:r>
+            <w:r>
+              <w:rPr>
+                <w:rStyle w:val="Hyperlink"/>
+                <w:rFonts w:hint="cs"/>
+                <w:noProof/>
+                <w:rtl/>
+                <w:lang w:bidi="fa-IR"/>
+              </w:rPr>
+              <w:t>ی</w:t>
+            </w:r>
+            <w:r>
+              <w:rPr>
+                <w:rStyle w:val="Hyperlink"/>
+                <w:noProof/>
+                <w:rtl/>
+                <w:lang w:bidi="fa-IR"/>
+              </w:rPr>
+              <w:t xml:space="preserve"> مدار</w:t>
+            </w:r>
+            <w:r>
+              <w:rPr>
+                <w:noProof/>
+                <w:webHidden/>
+              </w:rPr>
+              <w:tab/>
+            </w:r>
+            <w:r>
+              <w:rPr>
+                <w:noProof/>
+                <w:webHidden/>
+              </w:rPr>
+              <w:fldChar w:fldCharType="begin"/>
+            </w:r>
+            <w:r>
+              <w:rPr>
+                <w:noProof/>
+                <w:webHidden/>
+              </w:rPr>
+              <w:instrText xml:space="preserve"> PAGEREF _Toc136175892 \h </w:instrText>
+            </w:r>
+            <w:r>
+              <w:rPr>
+                <w:noProof/>
+                <w:webHidden/>
+              </w:rPr>
+            </w:r>
+            <w:r>
+              <w:rPr>
+                <w:noProof/>
+                <w:webHidden/>
+              </w:rPr>
+              <w:fldChar w:fldCharType="separate"/>
+            </w:r>
+            <w:r>
+              <w:rPr>
+                <w:noProof/>
+                <w:webHidden/>
+                <w:rtl/>
+              </w:rPr>
+              <w:t>7</w:t>
+            </w:r>
+            <w:r>
+              <w:rPr>
+                <w:noProof/>
+                <w:webHidden/>
+              </w:rPr>
+              <w:fldChar w:fldCharType="end"/>
+            </w:r>
+          </w:hyperlink>
+        </w:p>
+        <w:p>
+          <w:pPr>
+            <w:pStyle w:val="TOC2"/>
+            <w:tabs>
+              <w:tab w:val="right" w:leader="dot" w:pos="9880"/>
+            </w:tabs>
+            <w:bidi/>
+            <w:rPr>
+              <w:rFonts w:asciiTheme="minorHAnsi" w:eastAsiaTheme="minorEastAsia" w:hAnsiTheme="minorHAnsi" w:cstheme="minorBidi"/>
+              <w:noProof/>
+              <w:kern w:val="2"/>
+              <w:szCs w:val="22"/>
+              <w14:ligatures w14:val="standardContextual"/>
+            </w:rPr>
+          </w:pPr>
+          <w:hyperlink w:anchor="_Toc136175893" w:history="1">
+            <w:r>
+              <w:rPr>
+                <w:rStyle w:val="Hyperlink"/>
+                <w:noProof/>
+                <w:rtl/>
+                <w:lang w:bidi="fa-IR"/>
+              </w:rPr>
+              <w:t>تست عملکرد نها</w:t>
+            </w:r>
+            <w:r>
+              <w:rPr>
+                <w:rStyle w:val="Hyperlink"/>
+                <w:rFonts w:hint="cs"/>
+                <w:noProof/>
+                <w:rtl/>
+                <w:lang w:bidi="fa-IR"/>
+              </w:rPr>
+              <w:t>یی</w:t>
+            </w:r>
+            <w:r>
+              <w:rPr>
+                <w:rStyle w:val="Hyperlink"/>
+                <w:noProof/>
+                <w:rtl/>
+                <w:lang w:bidi="fa-IR"/>
+              </w:rPr>
+              <w:t xml:space="preserve"> پردازنده</w:t>
+            </w:r>
+            <w:r>
+              <w:rPr>
+                <w:noProof/>
+                <w:webHidden/>
+              </w:rPr>
+              <w:tab/>
+            </w:r>
+            <w:r>
+              <w:rPr>
+                <w:noProof/>
+                <w:webHidden/>
+              </w:rPr>
+              <w:fldChar w:fldCharType="begin"/>
+            </w:r>
+            <w:r>
+              <w:rPr>
+                <w:noProof/>
+                <w:webHidden/>
+              </w:rPr>
+              <w:instrText xml:space="preserve"> PAGEREF _Toc136175893 \h </w:instrText>
             </w:r>
             <w:r>
               <w:rPr>
@@ -1387,7 +1577,7 @@
           <w:lang w:bidi="fa-IR"/>
         </w:rPr>
       </w:pPr>
-      <w:bookmarkStart w:id="1" w:name="_Toc136021513"/>
+      <w:bookmarkStart w:id="1" w:name="_Toc136175884"/>
       <w:r>
         <w:rPr>
           <w:rFonts w:hint="cs"/>
@@ -1696,7 +1886,7 @@
         <w:pStyle w:val="Heading1"/>
         <w:bidi/>
       </w:pPr>
-      <w:bookmarkStart w:id="2" w:name="_Toc136021514"/>
+      <w:bookmarkStart w:id="2" w:name="_Toc136175885"/>
       <w:r>
         <w:rPr>
           <w:rFonts w:hint="cs"/>
@@ -1727,11 +1917,12 @@
       </w:pPr>
       <w:r>
         <w:rPr>
+          <w:noProof/>
           <w:rtl/>
           <w:lang w:bidi="fa-IR"/>
         </w:rPr>
         <w:drawing>
-          <wp:anchor distT="0" distB="0" distL="114300" distR="114300" simplePos="0" relativeHeight="251741184" behindDoc="0" locked="0" layoutInCell="1" allowOverlap="1" wp14:anchorId="38A07F5B" wp14:editId="65BA509E">
+          <wp:anchor distT="0" distB="0" distL="114300" distR="114300" simplePos="0" relativeHeight="251740160" behindDoc="0" locked="0" layoutInCell="1" allowOverlap="1" wp14:anchorId="38A07F5B" wp14:editId="778BDB95">
             <wp:simplePos x="0" y="0"/>
             <wp:positionH relativeFrom="column">
               <wp:posOffset>1074420</wp:posOffset>
@@ -1793,7 +1984,7 @@
         <mc:AlternateContent>
           <mc:Choice Requires="wps">
             <w:drawing>
-              <wp:anchor distT="0" distB="0" distL="114300" distR="114300" simplePos="0" relativeHeight="251693056" behindDoc="0" locked="0" layoutInCell="1" allowOverlap="1" wp14:anchorId="51F30EFC" wp14:editId="47B04967">
+              <wp:anchor distT="0" distB="0" distL="114300" distR="114300" simplePos="0" relativeHeight="251692032" behindDoc="0" locked="0" layoutInCell="1" allowOverlap="1" wp14:anchorId="51F30EFC" wp14:editId="063BCEAE">
                 <wp:simplePos x="0" y="0"/>
                 <wp:positionH relativeFrom="column">
                   <wp:posOffset>1245870</wp:posOffset>
@@ -1958,7 +2149,7 @@
                 <v:stroke joinstyle="miter"/>
                 <v:path gradientshapeok="t" o:connecttype="rect"/>
               </v:shapetype>
-              <v:shape id="Text Box 1" o:spid="_x0000_s1026" type="#_x0000_t202" style="position:absolute;left:0;text-align:left;margin-left:98.1pt;margin-top:240.95pt;width:298.8pt;height:12.75pt;z-index:251693056;visibility:visible;mso-wrap-style:square;mso-height-percent:0;mso-wrap-distance-left:9pt;mso-wrap-distance-top:0;mso-wrap-distance-right:9pt;mso-wrap-distance-bottom:0;mso-position-horizontal:absolute;mso-position-horizontal-relative:text;mso-position-vertical:absolute;mso-position-vertical-relative:text;mso-height-percent:0;mso-height-relative:margin;v-text-anchor:top" o:gfxdata="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" stroked="f">
+              <v:shape id="Text Box 1" o:spid="_x0000_s1026" type="#_x0000_t202" style="position:absolute;left:0;text-align:left;margin-left:98.1pt;margin-top:240.95pt;width:298.8pt;height:12.75pt;z-index:251692032;visibility:visible;mso-wrap-style:square;mso-height-percent:0;mso-wrap-distance-left:9pt;mso-wrap-distance-top:0;mso-wrap-distance-right:9pt;mso-wrap-distance-bottom:0;mso-position-horizontal:absolute;mso-position-horizontal-relative:text;mso-position-vertical:absolute;mso-position-vertical-relative:text;mso-height-percent:0;mso-height-relative:margin;v-text-anchor:top" o:gfxdata="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" stroked="f">
                 <v:textbox inset="0,0,0,0">
                   <w:txbxContent>
                     <w:p>
@@ -2352,7 +2543,7 @@
           <w:lang w:bidi="fa-IR"/>
         </w:rPr>
       </w:pPr>
-      <w:bookmarkStart w:id="3" w:name="_Toc136021515"/>
+      <w:bookmarkStart w:id="3" w:name="_Toc136175886"/>
       <w:r>
         <w:rPr>
           <w:rFonts w:hint="cs"/>
@@ -2393,13 +2584,13 @@
         <mc:AlternateContent>
           <mc:Choice Requires="wps">
             <w:drawing>
-              <wp:anchor distT="0" distB="0" distL="114300" distR="114300" simplePos="0" relativeHeight="251700224" behindDoc="0" locked="0" layoutInCell="1" allowOverlap="1" wp14:anchorId="60DDF9B6" wp14:editId="12CE2D51">
+              <wp:anchor distT="0" distB="0" distL="114300" distR="114300" simplePos="0" relativeHeight="251699200" behindDoc="0" locked="0" layoutInCell="1" allowOverlap="1" wp14:anchorId="60DDF9B6" wp14:editId="3F7494D2">
                 <wp:simplePos x="0" y="0"/>
                 <wp:positionH relativeFrom="column">
-                  <wp:posOffset>473379</wp:posOffset>
+                  <wp:posOffset>177800</wp:posOffset>
                 </wp:positionH>
                 <wp:positionV relativeFrom="paragraph">
-                  <wp:posOffset>3381034</wp:posOffset>
+                  <wp:posOffset>3380740</wp:posOffset>
                 </wp:positionV>
                 <wp:extent cx="2113915" cy="177165"/>
                 <wp:effectExtent l="0" t="0" r="635" b="0"/>
@@ -2432,8 +2623,10 @@
                               <w:pStyle w:val="Caption"/>
                               <w:bidi/>
                               <w:rPr>
+                                <w:rFonts w:hint="cs"/>
                                 <w:noProof/>
                                 <w:szCs w:val="24"/>
+                                <w:rtl/>
                               </w:rPr>
                             </w:pPr>
                             <w:r>
@@ -2512,13 +2705,21 @@
                                 <w:rtl/>
                                 <w:lang w:bidi="fa-IR"/>
                               </w:rPr>
-                              <w:t>ها و خروجی</w:t>
-                            </w:r>
-                            <w:r>
-                              <w:rPr>
+                              <w:t xml:space="preserve">ها </w:t>
+                            </w:r>
+                            <w:r>
+                              <w:rPr>
+                                <w:rFonts w:hint="cs"/>
                                 <w:rtl/>
                                 <w:lang w:bidi="fa-IR"/>
                               </w:rPr>
+                              <w:t>و خروجی</w:t>
+                            </w:r>
+                            <w:r>
+                              <w:rPr>
+                                <w:rtl/>
+                                <w:lang w:bidi="fa-IR"/>
+                              </w:rPr>
                               <w:softHyphen/>
                             </w:r>
                             <w:r>
@@ -2531,9 +2732,11 @@
                             </w:r>
                             <w:r>
                               <w:rPr>
+                                <w:rFonts w:hint="cs"/>
+                                <w:rtl/>
                                 <w:lang w:bidi="fa-IR"/>
                               </w:rPr>
-                              <w:t>Instruction Memroy</w:t>
+                              <w:t>واحدهای مموری</w:t>
                             </w:r>
                           </w:p>
                         </w:txbxContent>
@@ -2558,7 +2761,7 @@
           </mc:Choice>
           <mc:Fallback>
             <w:pict>
-              <v:shape w14:anchorId="60DDF9B6" id="_x0000_s1027" type="#_x0000_t202" style="position:absolute;left:0;text-align:left;margin-left:37.25pt;margin-top:266.2pt;width:166.45pt;height:13.95pt;z-index:251700224;visibility:visible;mso-wrap-style:square;mso-width-percent:0;mso-height-percent:0;mso-wrap-distance-left:9pt;mso-wrap-distance-top:0;mso-wrap-distance-right:9pt;mso-wrap-distance-bottom:0;mso-position-horizontal:absolute;mso-position-horizontal-relative:text;mso-position-vertical:absolute;mso-position-vertical-relative:text;mso-width-percent:0;mso-height-percent:0;mso-width-relative:margin;mso-height-relative:margin;v-text-anchor:top" o:gfxdata="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" stroked="f">
+              <v:shape w14:anchorId="60DDF9B6" id="_x0000_s1027" type="#_x0000_t202" style="position:absolute;left:0;text-align:left;margin-left:14pt;margin-top:266.2pt;width:166.45pt;height:13.95pt;z-index:251699200;visibility:visible;mso-wrap-style:square;mso-width-percent:0;mso-height-percent:0;mso-wrap-distance-left:9pt;mso-wrap-distance-top:0;mso-wrap-distance-right:9pt;mso-wrap-distance-bottom:0;mso-position-horizontal:absolute;mso-position-horizontal-relative:text;mso-position-vertical:absolute;mso-position-vertical-relative:text;mso-width-percent:0;mso-height-percent:0;mso-width-relative:margin;mso-height-relative:margin;v-text-anchor:top" o:gfxdata="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" stroked="f">
                 <v:textbox inset="0,0,0,0">
                   <w:txbxContent>
                     <w:p>
@@ -2566,8 +2769,10 @@
                         <w:pStyle w:val="Caption"/>
                         <w:bidi/>
                         <w:rPr>
+                          <w:rFonts w:hint="cs"/>
                           <w:noProof/>
                           <w:szCs w:val="24"/>
+                          <w:rtl/>
                         </w:rPr>
                       </w:pPr>
                       <w:r>
@@ -2646,13 +2851,21 @@
                           <w:rtl/>
                           <w:lang w:bidi="fa-IR"/>
                         </w:rPr>
-                        <w:t>ها و خروجی</w:t>
-                      </w:r>
-                      <w:r>
-                        <w:rPr>
+                        <w:t xml:space="preserve">ها </w:t>
+                      </w:r>
+                      <w:r>
+                        <w:rPr>
+                          <w:rFonts w:hint="cs"/>
                           <w:rtl/>
                           <w:lang w:bidi="fa-IR"/>
                         </w:rPr>
+                        <w:t>و خروجی</w:t>
+                      </w:r>
+                      <w:r>
+                        <w:rPr>
+                          <w:rtl/>
+                          <w:lang w:bidi="fa-IR"/>
+                        </w:rPr>
                         <w:softHyphen/>
                       </w:r>
                       <w:r>
@@ -2665,9 +2878,11 @@
                       </w:r>
                       <w:r>
                         <w:rPr>
+                          <w:rFonts w:hint="cs"/>
+                          <w:rtl/>
                           <w:lang w:bidi="fa-IR"/>
                         </w:rPr>
-                        <w:t>Instruction Memroy</w:t>
+                        <w:t>واحدهای مموری</w:t>
                       </w:r>
                     </w:p>
                   </w:txbxContent>
@@ -2682,312 +2897,19 @@
         <w:rPr>
           <w:noProof/>
         </w:rPr>
-        <mc:AlternateContent>
-          <mc:Choice Requires="wps">
-            <w:drawing>
-              <wp:anchor distT="0" distB="0" distL="114300" distR="114300" simplePos="0" relativeHeight="251698176" behindDoc="0" locked="0" layoutInCell="1" allowOverlap="1" wp14:anchorId="668DD172" wp14:editId="63BADD71">
-                <wp:simplePos x="0" y="0"/>
-                <wp:positionH relativeFrom="column">
-                  <wp:posOffset>-94758</wp:posOffset>
-                </wp:positionH>
-                <wp:positionV relativeFrom="paragraph">
-                  <wp:posOffset>2620105</wp:posOffset>
-                </wp:positionV>
-                <wp:extent cx="1860550" cy="184150"/>
-                <wp:effectExtent l="0" t="0" r="6350" b="6350"/>
-                <wp:wrapTopAndBottom/>
-                <wp:docPr id="445978032" name="Text Box 1"/>
-                <wp:cNvGraphicFramePr/>
-                <a:graphic xmlns:a="http://schemas.openxmlformats.org/drawingml/2006/main">
-                  <a:graphicData uri="http://schemas.microsoft.com/office/word/2010/wordprocessingShape">
-                    <wps:wsp>
-                      <wps:cNvSpPr txBox="1"/>
-                      <wps:spPr>
-                        <a:xfrm>
-                          <a:off x="0" y="0"/>
-                          <a:ext cx="1860550" cy="184150"/>
-                        </a:xfrm>
-                        <a:prstGeom prst="rect">
-                          <a:avLst/>
-                        </a:prstGeom>
-                        <a:solidFill>
-                          <a:prstClr val="white"/>
-                        </a:solidFill>
-                        <a:ln>
-                          <a:noFill/>
-                        </a:ln>
-                      </wps:spPr>
-                      <wps:txbx>
-                        <w:txbxContent>
-                          <w:p>
-                            <w:pPr>
-                              <w:pStyle w:val="Caption"/>
-                              <w:bidi/>
-                              <w:rPr>
-                                <w:szCs w:val="24"/>
-                                <w:lang w:bidi="fa-IR"/>
-                              </w:rPr>
-                            </w:pPr>
-                            <w:r>
-                              <w:rPr>
-                                <w:rtl/>
-                              </w:rPr>
-                              <w:t xml:space="preserve">شکل </w:t>
-                            </w:r>
-                            <w:r>
-                              <w:rPr>
-                                <w:rtl/>
-                              </w:rPr>
-                              <w:fldChar w:fldCharType="begin"/>
-                            </w:r>
-                            <w:r>
-                              <w:rPr>
-                                <w:rtl/>
-                              </w:rPr>
-                              <w:instrText xml:space="preserve"> </w:instrText>
-                            </w:r>
-                            <w:r>
-                              <w:instrText>SEQ</w:instrText>
-                            </w:r>
-                            <w:r>
-                              <w:rPr>
-                                <w:rtl/>
-                              </w:rPr>
-                              <w:instrText xml:space="preserve"> شکل \* </w:instrText>
-                            </w:r>
-                            <w:r>
-                              <w:instrText>ARABIC</w:instrText>
-                            </w:r>
-                            <w:r>
-                              <w:rPr>
-                                <w:rtl/>
-                              </w:rPr>
-                              <w:instrText xml:space="preserve"> </w:instrText>
-                            </w:r>
-                            <w:r>
-                              <w:rPr>
-                                <w:rtl/>
-                              </w:rPr>
-                              <w:fldChar w:fldCharType="separate"/>
-                            </w:r>
-                            <w:r>
-                              <w:rPr>
-                                <w:noProof/>
-                                <w:rtl/>
-                              </w:rPr>
-                              <w:t>3</w:t>
-                            </w:r>
-                            <w:r>
-                              <w:rPr>
-                                <w:rtl/>
-                              </w:rPr>
-                              <w:fldChar w:fldCharType="end"/>
-                            </w:r>
-                            <w:r>
-                              <w:rPr>
-                                <w:rFonts w:hint="cs"/>
-                                <w:rtl/>
-                                <w:lang w:bidi="fa-IR"/>
-                              </w:rPr>
-                              <w:t>- ورودی</w:t>
-                            </w:r>
-                            <w:r>
-                              <w:rPr>
-                                <w:rtl/>
-                                <w:lang w:bidi="fa-IR"/>
-                              </w:rPr>
-                              <w:softHyphen/>
-                            </w:r>
-                            <w:r>
-                              <w:rPr>
-                                <w:rFonts w:hint="cs"/>
-                                <w:rtl/>
-                                <w:lang w:bidi="fa-IR"/>
-                              </w:rPr>
-                              <w:t>ها و خروجی</w:t>
-                            </w:r>
-                            <w:r>
-                              <w:rPr>
-                                <w:rtl/>
-                                <w:lang w:bidi="fa-IR"/>
-                              </w:rPr>
-                              <w:softHyphen/>
-                            </w:r>
-                            <w:r>
-                              <w:rPr>
-                                <w:rFonts w:hint="cs"/>
-                                <w:rtl/>
-                                <w:lang w:bidi="fa-IR"/>
-                              </w:rPr>
-                              <w:t xml:space="preserve">های </w:t>
-                            </w:r>
-                            <w:r>
-                              <w:rPr>
-                                <w:lang w:bidi="fa-IR"/>
-                              </w:rPr>
-                              <w:t>Data Memory</w:t>
-                            </w:r>
-                          </w:p>
-                        </w:txbxContent>
-                      </wps:txbx>
-                      <wps:bodyPr rot="0" spcFirstLastPara="0" vertOverflow="overflow" horzOverflow="overflow" vert="horz" wrap="square" lIns="0" tIns="0" rIns="0" bIns="0" numCol="1" spcCol="0" rtlCol="0" fromWordArt="0" anchor="t" anchorCtr="0" forceAA="0" compatLnSpc="1">
-                        <a:prstTxWarp prst="textNoShape">
-                          <a:avLst/>
-                        </a:prstTxWarp>
-                        <a:noAutofit/>
-                      </wps:bodyPr>
-                    </wps:wsp>
-                  </a:graphicData>
-                </a:graphic>
-                <wp14:sizeRelH relativeFrom="margin">
-                  <wp14:pctWidth>0</wp14:pctWidth>
-                </wp14:sizeRelH>
-                <wp14:sizeRelV relativeFrom="margin">
-                  <wp14:pctHeight>0</wp14:pctHeight>
-                </wp14:sizeRelV>
-              </wp:anchor>
-            </w:drawing>
-          </mc:Choice>
-          <mc:Fallback>
-            <w:pict>
-              <v:shape w14:anchorId="668DD172" id="_x0000_s1028" type="#_x0000_t202" style="position:absolute;left:0;text-align:left;margin-left:-7.45pt;margin-top:206.3pt;width:146.5pt;height:14.5pt;z-index:251698176;visibility:visible;mso-wrap-style:square;mso-width-percent:0;mso-height-percent:0;mso-wrap-distance-left:9pt;mso-wrap-distance-top:0;mso-wrap-distance-right:9pt;mso-wrap-distance-bottom:0;mso-position-horizontal:absolute;mso-position-horizontal-relative:text;mso-position-vertical:absolute;mso-position-vertical-relative:text;mso-width-percent:0;mso-height-percent:0;mso-width-relative:margin;mso-height-relative:margin;v-text-anchor:top" o:gfxdata="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" stroked="f">
-                <v:textbox inset="0,0,0,0">
-                  <w:txbxContent>
-                    <w:p>
-                      <w:pPr>
-                        <w:pStyle w:val="Caption"/>
-                        <w:bidi/>
-                        <w:rPr>
-                          <w:szCs w:val="24"/>
-                          <w:lang w:bidi="fa-IR"/>
-                        </w:rPr>
-                      </w:pPr>
-                      <w:r>
-                        <w:rPr>
-                          <w:rtl/>
-                        </w:rPr>
-                        <w:t xml:space="preserve">شکل </w:t>
-                      </w:r>
-                      <w:r>
-                        <w:rPr>
-                          <w:rtl/>
-                        </w:rPr>
-                        <w:fldChar w:fldCharType="begin"/>
-                      </w:r>
-                      <w:r>
-                        <w:rPr>
-                          <w:rtl/>
-                        </w:rPr>
-                        <w:instrText xml:space="preserve"> </w:instrText>
-                      </w:r>
-                      <w:r>
-                        <w:instrText>SEQ</w:instrText>
-                      </w:r>
-                      <w:r>
-                        <w:rPr>
-                          <w:rtl/>
-                        </w:rPr>
-                        <w:instrText xml:space="preserve"> شکل \* </w:instrText>
-                      </w:r>
-                      <w:r>
-                        <w:instrText>ARABIC</w:instrText>
-                      </w:r>
-                      <w:r>
-                        <w:rPr>
-                          <w:rtl/>
-                        </w:rPr>
-                        <w:instrText xml:space="preserve"> </w:instrText>
-                      </w:r>
-                      <w:r>
-                        <w:rPr>
-                          <w:rtl/>
-                        </w:rPr>
-                        <w:fldChar w:fldCharType="separate"/>
-                      </w:r>
-                      <w:r>
-                        <w:rPr>
-                          <w:noProof/>
-                          <w:rtl/>
-                        </w:rPr>
-                        <w:t>3</w:t>
-                      </w:r>
-                      <w:r>
-                        <w:rPr>
-                          <w:rtl/>
-                        </w:rPr>
-                        <w:fldChar w:fldCharType="end"/>
-                      </w:r>
-                      <w:r>
-                        <w:rPr>
-                          <w:rFonts w:hint="cs"/>
-                          <w:rtl/>
-                          <w:lang w:bidi="fa-IR"/>
-                        </w:rPr>
-                        <w:t>- ورودی</w:t>
-                      </w:r>
-                      <w:r>
-                        <w:rPr>
-                          <w:rtl/>
-                          <w:lang w:bidi="fa-IR"/>
-                        </w:rPr>
-                        <w:softHyphen/>
-                      </w:r>
-                      <w:r>
-                        <w:rPr>
-                          <w:rFonts w:hint="cs"/>
-                          <w:rtl/>
-                          <w:lang w:bidi="fa-IR"/>
-                        </w:rPr>
-                        <w:t>ها و خروجی</w:t>
-                      </w:r>
-                      <w:r>
-                        <w:rPr>
-                          <w:rtl/>
-                          <w:lang w:bidi="fa-IR"/>
-                        </w:rPr>
-                        <w:softHyphen/>
-                      </w:r>
-                      <w:r>
-                        <w:rPr>
-                          <w:rFonts w:hint="cs"/>
-                          <w:rtl/>
-                          <w:lang w:bidi="fa-IR"/>
-                        </w:rPr>
-                        <w:t xml:space="preserve">های </w:t>
-                      </w:r>
-                      <w:r>
-                        <w:rPr>
-                          <w:lang w:bidi="fa-IR"/>
-                        </w:rPr>
-                        <w:t>Data Memory</w:t>
-                      </w:r>
-                    </w:p>
-                  </w:txbxContent>
-                </v:textbox>
-                <w10:wrap type="topAndBottom"/>
-              </v:shape>
-            </w:pict>
-          </mc:Fallback>
-        </mc:AlternateContent>
-      </w:r>
-      <w:r>
-        <w:rPr>
-          <w:noProof/>
-          <w:lang w:bidi="fa-IR"/>
-        </w:rPr>
         <w:drawing>
-          <wp:anchor distT="0" distB="0" distL="114300" distR="114300" simplePos="0" relativeHeight="251695104" behindDoc="0" locked="0" layoutInCell="1" allowOverlap="1" wp14:anchorId="01C5F6E2" wp14:editId="541318B3">
+          <wp:anchor distT="0" distB="0" distL="114300" distR="114300" simplePos="0" relativeHeight="251742208" behindDoc="0" locked="0" layoutInCell="1" allowOverlap="1" wp14:anchorId="1EF96009" wp14:editId="3860AB88">
             <wp:simplePos x="0" y="0"/>
             <wp:positionH relativeFrom="column">
-              <wp:posOffset>2587009</wp:posOffset>
+              <wp:posOffset>2326640</wp:posOffset>
             </wp:positionH>
             <wp:positionV relativeFrom="paragraph">
-              <wp:posOffset>1872909</wp:posOffset>
+              <wp:posOffset>1835785</wp:posOffset>
             </wp:positionV>
-            <wp:extent cx="3902303" cy="1685499"/>
-            <wp:effectExtent l="0" t="0" r="3175" b="0"/>
+            <wp:extent cx="4217670" cy="1722120"/>
+            <wp:effectExtent l="0" t="0" r="0" b="0"/>
             <wp:wrapTopAndBottom/>
-            <wp:docPr id="1862432972" name="Picture 1"/>
+            <wp:docPr id="372288071" name="Picture 1"/>
             <wp:cNvGraphicFramePr>
               <a:graphicFrameLocks xmlns:a="http://schemas.openxmlformats.org/drawingml/2006/main" noChangeAspect="1"/>
             </wp:cNvGraphicFramePr>
@@ -2995,7 +2917,7 @@
               <a:graphicData uri="http://schemas.openxmlformats.org/drawingml/2006/picture">
                 <pic:pic xmlns:pic="http://schemas.openxmlformats.org/drawingml/2006/picture">
                   <pic:nvPicPr>
-                    <pic:cNvPr id="1862432972" name=""/>
+                    <pic:cNvPr id="372288071" name=""/>
                     <pic:cNvPicPr/>
                   </pic:nvPicPr>
                   <pic:blipFill>
@@ -3013,7 +2935,7 @@
                   <pic:spPr>
                     <a:xfrm>
                       <a:off x="0" y="0"/>
-                      <a:ext cx="3902303" cy="1685499"/>
+                      <a:ext cx="4217670" cy="1722120"/>
                     </a:xfrm>
                     <a:prstGeom prst="rect">
                       <a:avLst/>
@@ -3034,22 +2956,20 @@
       <w:r>
         <w:rPr>
           <w:noProof/>
-          <w:rtl/>
-          <w:lang w:bidi="fa-IR"/>
         </w:rPr>
         <w:drawing>
-          <wp:anchor distT="0" distB="0" distL="114300" distR="114300" simplePos="0" relativeHeight="251696128" behindDoc="0" locked="0" layoutInCell="1" allowOverlap="1" wp14:anchorId="710E51C9" wp14:editId="7BA77EDD">
+          <wp:anchor distT="0" distB="0" distL="114300" distR="114300" simplePos="0" relativeHeight="251741184" behindDoc="0" locked="0" layoutInCell="1" allowOverlap="1" wp14:anchorId="6D999E7C" wp14:editId="4B73E68E">
             <wp:simplePos x="0" y="0"/>
             <wp:positionH relativeFrom="column">
-              <wp:posOffset>-94273</wp:posOffset>
+              <wp:posOffset>-193040</wp:posOffset>
             </wp:positionH>
             <wp:positionV relativeFrom="paragraph">
-              <wp:posOffset>1030605</wp:posOffset>
+              <wp:posOffset>1003300</wp:posOffset>
             </wp:positionV>
-            <wp:extent cx="3737610" cy="1589405"/>
+            <wp:extent cx="3281680" cy="1590040"/>
             <wp:effectExtent l="0" t="0" r="0" b="0"/>
             <wp:wrapTopAndBottom/>
-            <wp:docPr id="752433299" name="Picture 1"/>
+            <wp:docPr id="2003667385" name="Picture 1"/>
             <wp:cNvGraphicFramePr>
               <a:graphicFrameLocks xmlns:a="http://schemas.openxmlformats.org/drawingml/2006/main" noChangeAspect="1"/>
             </wp:cNvGraphicFramePr>
@@ -3057,7 +2977,7 @@
               <a:graphicData uri="http://schemas.openxmlformats.org/drawingml/2006/picture">
                 <pic:pic xmlns:pic="http://schemas.openxmlformats.org/drawingml/2006/picture">
                   <pic:nvPicPr>
-                    <pic:cNvPr id="752433299" name=""/>
+                    <pic:cNvPr id="2003667385" name=""/>
                     <pic:cNvPicPr/>
                   </pic:nvPicPr>
                   <pic:blipFill>
@@ -3075,9 +2995,9 @@
                   <pic:spPr>
                     <a:xfrm>
                       <a:off x="0" y="0"/>
-                      <a:ext cx="3737610" cy="1589405"/>
+                      <a:ext cx="3281680" cy="1590040"/>
                     </a:xfrm>
-                    <a:prstGeom prst="snip2DiagRect">
+                    <a:prstGeom prst="rect">
                       <a:avLst/>
                     </a:prstGeom>
                   </pic:spPr>
@@ -3398,7 +3318,7 @@
           <w:lang w:bidi="fa-IR"/>
         </w:rPr>
       </w:pPr>
-      <w:bookmarkStart w:id="4" w:name="_Toc136021516"/>
+      <w:bookmarkStart w:id="4" w:name="_Toc136175887"/>
       <w:r>
         <w:rPr>
           <w:rFonts w:hint="cs"/>
@@ -3433,7 +3353,7 @@
         <mc:AlternateContent>
           <mc:Choice Requires="wps">
             <w:drawing>
-              <wp:anchor distT="0" distB="0" distL="114300" distR="114300" simplePos="0" relativeHeight="251676672" behindDoc="0" locked="0" layoutInCell="1" allowOverlap="1" wp14:anchorId="4105C434" wp14:editId="3DF32901">
+              <wp:anchor distT="0" distB="0" distL="114300" distR="114300" simplePos="0" relativeHeight="251675648" behindDoc="0" locked="0" layoutInCell="1" allowOverlap="1" wp14:anchorId="4105C434" wp14:editId="22E41D8A">
                 <wp:simplePos x="0" y="0"/>
                 <wp:positionH relativeFrom="column">
                   <wp:posOffset>1162685</wp:posOffset>
@@ -3481,7 +3401,14 @@
                               <w:rPr>
                                 <w:rtl/>
                               </w:rPr>
-                              <w:t xml:space="preserve">شکل </w:t>
+                              <w:t>شکل</w:t>
+                            </w:r>
+                            <w:r>
+                              <w:rPr>
+                                <w:rFonts w:hint="cs"/>
+                                <w:rtl/>
+                              </w:rPr>
+                              <w:t xml:space="preserve"> </w:t>
                             </w:r>
                             <w:r>
                               <w:rPr>
@@ -3524,7 +3451,7 @@
                                 <w:noProof/>
                                 <w:rtl/>
                               </w:rPr>
-                              <w:t>4</w:t>
+                              <w:t>3</w:t>
                             </w:r>
                             <w:r>
                               <w:rPr>
@@ -3612,7 +3539,7 @@
           </mc:Choice>
           <mc:Fallback>
             <w:pict>
-              <v:shape w14:anchorId="4105C434" id="_x0000_s1029" type="#_x0000_t202" style="position:absolute;left:0;text-align:left;margin-left:91.55pt;margin-top:272pt;width:300.4pt;height:17.65pt;z-index:251676672;visibility:visible;mso-wrap-style:square;mso-height-percent:0;mso-wrap-distance-left:9pt;mso-wrap-distance-top:0;mso-wrap-distance-right:9pt;mso-wrap-distance-bottom:0;mso-position-horizontal:absolute;mso-position-horizontal-relative:text;mso-position-vertical:absolute;mso-position-vertical-relative:text;mso-height-percent:0;mso-height-relative:margin;v-text-anchor:top" o:gfxdata="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" stroked="f">
+              <v:shape w14:anchorId="4105C434" id="_x0000_s1028" type="#_x0000_t202" style="position:absolute;left:0;text-align:left;margin-left:91.55pt;margin-top:272pt;width:300.4pt;height:17.65pt;z-index:251675648;visibility:visible;mso-wrap-style:square;mso-height-percent:0;mso-wrap-distance-left:9pt;mso-wrap-distance-top:0;mso-wrap-distance-right:9pt;mso-wrap-distance-bottom:0;mso-position-horizontal:absolute;mso-position-horizontal-relative:text;mso-position-vertical:absolute;mso-position-vertical-relative:text;mso-height-percent:0;mso-height-relative:margin;v-text-anchor:top" o:gfxdata="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" stroked="f">
                 <v:textbox inset="0,0,0,0">
                   <w:txbxContent>
                     <w:p>
@@ -3629,7 +3556,14 @@
                         <w:rPr>
                           <w:rtl/>
                         </w:rPr>
-                        <w:t xml:space="preserve">شکل </w:t>
+                        <w:t>شکل</w:t>
+                      </w:r>
+                      <w:r>
+                        <w:rPr>
+                          <w:rFonts w:hint="cs"/>
+                          <w:rtl/>
+                        </w:rPr>
+                        <w:t xml:space="preserve"> </w:t>
                       </w:r>
                       <w:r>
                         <w:rPr>
@@ -3672,7 +3606,7 @@
                           <w:noProof/>
                           <w:rtl/>
                         </w:rPr>
-                        <w:t>4</w:t>
+                        <w:t>3</w:t>
                       </w:r>
                       <w:r>
                         <w:rPr>
@@ -3757,7 +3691,7 @@
           <w:lang w:bidi="fa-IR"/>
         </w:rPr>
         <w:drawing>
-          <wp:anchor distT="0" distB="0" distL="114300" distR="114300" simplePos="0" relativeHeight="251674624" behindDoc="0" locked="0" layoutInCell="1" allowOverlap="1" wp14:anchorId="1A4C505B" wp14:editId="2850C71B">
+          <wp:anchor distT="0" distB="0" distL="114300" distR="114300" simplePos="0" relativeHeight="251673600" behindDoc="0" locked="0" layoutInCell="1" allowOverlap="1" wp14:anchorId="1A4C505B" wp14:editId="32F2AD03">
             <wp:simplePos x="0" y="0"/>
             <wp:positionH relativeFrom="column">
               <wp:posOffset>1163955</wp:posOffset>
@@ -4138,7 +4072,7 @@
         <mc:AlternateContent>
           <mc:Choice Requires="wps">
             <w:drawing>
-              <wp:anchor distT="0" distB="0" distL="114300" distR="114300" simplePos="0" relativeHeight="251679744" behindDoc="0" locked="0" layoutInCell="1" allowOverlap="1" wp14:anchorId="5D27AEBD" wp14:editId="1E7C1C5D">
+              <wp:anchor distT="0" distB="0" distL="114300" distR="114300" simplePos="0" relativeHeight="251678720" behindDoc="0" locked="0" layoutInCell="1" allowOverlap="1" wp14:anchorId="5D27AEBD" wp14:editId="5EBAB6FC">
                 <wp:simplePos x="0" y="0"/>
                 <wp:positionH relativeFrom="column">
                   <wp:posOffset>1300480</wp:posOffset>
@@ -4229,7 +4163,7 @@
                                 <w:noProof/>
                                 <w:rtl/>
                               </w:rPr>
-                              <w:t>5</w:t>
+                              <w:t>4</w:t>
                             </w:r>
                             <w:r>
                               <w:rPr>
@@ -4286,7 +4220,7 @@
           </mc:Choice>
           <mc:Fallback>
             <w:pict>
-              <v:shape w14:anchorId="5D27AEBD" id="_x0000_s1030" type="#_x0000_t202" style="position:absolute;left:0;text-align:left;margin-left:102.4pt;margin-top:154.5pt;width:297.85pt;height:17.65pt;z-index:251679744;visibility:visible;mso-wrap-style:square;mso-height-percent:0;mso-wrap-distance-left:9pt;mso-wrap-distance-top:0;mso-wrap-distance-right:9pt;mso-wrap-distance-bottom:0;mso-position-horizontal:absolute;mso-position-horizontal-relative:text;mso-position-vertical:absolute;mso-position-vertical-relative:text;mso-height-percent:0;mso-height-relative:margin;v-text-anchor:top" o:gfxdata="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" stroked="f">
+              <v:shape w14:anchorId="5D27AEBD" id="_x0000_s1029" type="#_x0000_t202" style="position:absolute;left:0;text-align:left;margin-left:102.4pt;margin-top:154.5pt;width:297.85pt;height:17.65pt;z-index:251678720;visibility:visible;mso-wrap-style:square;mso-height-percent:0;mso-wrap-distance-left:9pt;mso-wrap-distance-top:0;mso-wrap-distance-right:9pt;mso-wrap-distance-bottom:0;mso-position-horizontal:absolute;mso-position-horizontal-relative:text;mso-position-vertical:absolute;mso-position-vertical-relative:text;mso-height-percent:0;mso-height-relative:margin;v-text-anchor:top" o:gfxdata="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" stroked="f">
                 <v:textbox inset="0,0,0,0">
                   <w:txbxContent>
                     <w:p>
@@ -4346,7 +4280,7 @@
                           <w:noProof/>
                           <w:rtl/>
                         </w:rPr>
-                        <w:t>5</w:t>
+                        <w:t>4</w:t>
                       </w:r>
                       <w:r>
                         <w:rPr>
@@ -4400,7 +4334,7 @@
           <w:lang w:bidi="fa-IR"/>
         </w:rPr>
         <w:drawing>
-          <wp:anchor distT="0" distB="0" distL="114300" distR="114300" simplePos="0" relativeHeight="251677696" behindDoc="0" locked="0" layoutInCell="1" allowOverlap="1" wp14:anchorId="4F2AB380" wp14:editId="3478EF2B">
+          <wp:anchor distT="0" distB="0" distL="114300" distR="114300" simplePos="0" relativeHeight="251676672" behindDoc="0" locked="0" layoutInCell="1" allowOverlap="1" wp14:anchorId="4F2AB380" wp14:editId="244DFB9F">
             <wp:simplePos x="0" y="0"/>
             <wp:positionH relativeFrom="margin">
               <wp:posOffset>1299832</wp:posOffset>
@@ -4622,15 +4556,15 @@
         <mc:AlternateContent>
           <mc:Choice Requires="wps">
             <w:drawing>
-              <wp:anchor distT="0" distB="0" distL="114300" distR="114300" simplePos="0" relativeHeight="251707392" behindDoc="0" locked="0" layoutInCell="1" allowOverlap="1" wp14:anchorId="01570476" wp14:editId="329D50E0">
+              <wp:anchor distT="0" distB="0" distL="114300" distR="114300" simplePos="0" relativeHeight="251706368" behindDoc="0" locked="0" layoutInCell="1" allowOverlap="1" wp14:anchorId="01570476" wp14:editId="5C80148A">
                 <wp:simplePos x="0" y="0"/>
                 <wp:positionH relativeFrom="column">
-                  <wp:posOffset>-191135</wp:posOffset>
+                  <wp:posOffset>-96520</wp:posOffset>
                 </wp:positionH>
                 <wp:positionV relativeFrom="paragraph">
-                  <wp:posOffset>4012565</wp:posOffset>
+                  <wp:posOffset>4011295</wp:posOffset>
                 </wp:positionV>
-                <wp:extent cx="6710680" cy="172085"/>
+                <wp:extent cx="6573520" cy="172085"/>
                 <wp:effectExtent l="0" t="0" r="0" b="0"/>
                 <wp:wrapNone/>
                 <wp:docPr id="717619112" name="Text Box 1"/>
@@ -4642,7 +4576,7 @@
                       <wps:spPr>
                         <a:xfrm>
                           <a:off x="0" y="0"/>
-                          <a:ext cx="6710680" cy="172085"/>
+                          <a:ext cx="6573520" cy="172085"/>
                         </a:xfrm>
                         <a:prstGeom prst="rect">
                           <a:avLst/>
@@ -4714,7 +4648,7 @@
                                 <w:noProof/>
                                 <w:rtl/>
                               </w:rPr>
-                              <w:t>6</w:t>
+                              <w:t>5</w:t>
                             </w:r>
                             <w:r>
                               <w:rPr>
@@ -4800,6 +4734,9 @@
                     </wps:wsp>
                   </a:graphicData>
                 </a:graphic>
+                <wp14:sizeRelH relativeFrom="margin">
+                  <wp14:pctWidth>0</wp14:pctWidth>
+                </wp14:sizeRelH>
                 <wp14:sizeRelV relativeFrom="margin">
                   <wp14:pctHeight>0</wp14:pctHeight>
                 </wp14:sizeRelV>
@@ -4808,7 +4745,7 @@
           </mc:Choice>
           <mc:Fallback>
             <w:pict>
-              <v:shape w14:anchorId="01570476" id="_x0000_s1031" type="#_x0000_t202" style="position:absolute;left:0;text-align:left;margin-left:-15.05pt;margin-top:315.95pt;width:528.4pt;height:13.55pt;z-index:251707392;visibility:visible;mso-wrap-style:square;mso-height-percent:0;mso-wrap-distance-left:9pt;mso-wrap-distance-top:0;mso-wrap-distance-right:9pt;mso-wrap-distance-bottom:0;mso-position-horizontal:absolute;mso-position-horizontal-relative:text;mso-position-vertical:absolute;mso-position-vertical-relative:text;mso-height-percent:0;mso-height-relative:margin;v-text-anchor:top" o:gfxdata="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" stroked="f">
+              <v:shape w14:anchorId="01570476" id="_x0000_s1030" type="#_x0000_t202" style="position:absolute;left:0;text-align:left;margin-left:-7.6pt;margin-top:315.85pt;width:517.6pt;height:13.55pt;z-index:251706368;visibility:visible;mso-wrap-style:square;mso-width-percent:0;mso-height-percent:0;mso-wrap-distance-left:9pt;mso-wrap-distance-top:0;mso-wrap-distance-right:9pt;mso-wrap-distance-bottom:0;mso-position-horizontal:absolute;mso-position-horizontal-relative:text;mso-position-vertical:absolute;mso-position-vertical-relative:text;mso-width-percent:0;mso-height-percent:0;mso-width-relative:margin;mso-height-relative:margin;v-text-anchor:top" o:gfxdata="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" stroked="f">
                 <v:textbox inset="0,0,0,0">
                   <w:txbxContent>
                     <w:p>
@@ -4869,7 +4806,7 @@
                           <w:noProof/>
                           <w:rtl/>
                         </w:rPr>
-                        <w:t>6</w:t>
+                        <w:t>5</w:t>
                       </w:r>
                       <w:r>
                         <w:rPr>
@@ -4962,7 +4899,7 @@
         <mc:AlternateContent>
           <mc:Choice Requires="wpg">
             <w:drawing>
-              <wp:anchor distT="0" distB="0" distL="114300" distR="114300" simplePos="0" relativeHeight="251705344" behindDoc="0" locked="0" layoutInCell="1" allowOverlap="1" wp14:anchorId="68C393C0" wp14:editId="0AAD3A2C">
+              <wp:anchor distT="0" distB="0" distL="114300" distR="114300" simplePos="0" relativeHeight="251704320" behindDoc="0" locked="0" layoutInCell="1" allowOverlap="1" wp14:anchorId="68C393C0" wp14:editId="767E0B30">
                 <wp:simplePos x="0" y="0"/>
                 <wp:positionH relativeFrom="column">
                   <wp:posOffset>-191135</wp:posOffset>
@@ -5139,7 +5076,7 @@
           </mc:Choice>
           <mc:Fallback>
             <w:pict>
-              <v:group w14:anchorId="6FDB2909" id="Group 1" o:spid="_x0000_s1026" style="position:absolute;margin-left:-15.05pt;margin-top:161.1pt;width:528.45pt;height:150.7pt;z-index:251705344" coordsize="67111,19138" o:gfxdata="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">
+              <v:group w14:anchorId="7D2B3436" id="Group 1" o:spid="_x0000_s1026" style="position:absolute;margin-left:-15.05pt;margin-top:161.1pt;width:528.45pt;height:150.7pt;z-index:251704320" coordsize="67111,19138" o:gfxdata="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">
                 <v:shapetype id="_x0000_t75" coordsize="21600,21600" o:spt="75" o:preferrelative="t" path="m@4@5l@4@11@9@11@9@5xe" filled="f" stroked="f">
                   <v:stroke joinstyle="miter"/>
                   <v:formulas>
@@ -5330,7 +5267,7 @@
         </w:rPr>
         <w:lastRenderedPageBreak/>
         <w:drawing>
-          <wp:anchor distT="0" distB="0" distL="114300" distR="114300" simplePos="0" relativeHeight="251687936" behindDoc="0" locked="0" layoutInCell="1" allowOverlap="1" wp14:anchorId="557D9AEF" wp14:editId="4A8A9926">
+          <wp:anchor distT="0" distB="0" distL="114300" distR="114300" simplePos="0" relativeHeight="251686912" behindDoc="0" locked="0" layoutInCell="1" allowOverlap="1" wp14:anchorId="557D9AEF" wp14:editId="3C0AD28A">
             <wp:simplePos x="0" y="0"/>
             <wp:positionH relativeFrom="column">
               <wp:posOffset>2406015</wp:posOffset>
@@ -5393,7 +5330,7 @@
         <mc:AlternateContent>
           <mc:Choice Requires="wps">
             <w:drawing>
-              <wp:anchor distT="0" distB="0" distL="114300" distR="114300" simplePos="0" relativeHeight="251709440" behindDoc="0" locked="0" layoutInCell="1" allowOverlap="1" wp14:anchorId="5A81B255" wp14:editId="58345F44">
+              <wp:anchor distT="0" distB="0" distL="114300" distR="114300" simplePos="0" relativeHeight="251708416" behindDoc="0" locked="0" layoutInCell="1" allowOverlap="1" wp14:anchorId="5A81B255" wp14:editId="38A0E5BF">
                 <wp:simplePos x="0" y="0"/>
                 <wp:positionH relativeFrom="column">
                   <wp:posOffset>2406015</wp:posOffset>
@@ -5484,7 +5421,7 @@
                                 <w:noProof/>
                                 <w:rtl/>
                               </w:rPr>
-                              <w:t>7</w:t>
+                              <w:t>6</w:t>
                             </w:r>
                             <w:r>
                               <w:rPr>
@@ -5576,7 +5513,7 @@
           </mc:Choice>
           <mc:Fallback>
             <w:pict>
-              <v:shape w14:anchorId="5A81B255" id="_x0000_s1032" type="#_x0000_t202" style="position:absolute;left:0;text-align:left;margin-left:189.45pt;margin-top:269.45pt;width:116.85pt;height:.05pt;z-index:251709440;visibility:visible;mso-wrap-style:square;mso-wrap-distance-left:9pt;mso-wrap-distance-top:0;mso-wrap-distance-right:9pt;mso-wrap-distance-bottom:0;mso-position-horizontal:absolute;mso-position-horizontal-relative:text;mso-position-vertical:absolute;mso-position-vertical-relative:text;v-text-anchor:top" o:gfxdata="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" stroked="f">
+              <v:shape w14:anchorId="5A81B255" id="_x0000_s1031" type="#_x0000_t202" style="position:absolute;left:0;text-align:left;margin-left:189.45pt;margin-top:269.45pt;width:116.85pt;height:.05pt;z-index:251708416;visibility:visible;mso-wrap-style:square;mso-wrap-distance-left:9pt;mso-wrap-distance-top:0;mso-wrap-distance-right:9pt;mso-wrap-distance-bottom:0;mso-position-horizontal:absolute;mso-position-horizontal-relative:text;mso-position-vertical:absolute;mso-position-vertical-relative:text;v-text-anchor:top" o:gfxdata="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" stroked="f">
                 <v:textbox style="mso-fit-shape-to-text:t" inset="0,0,0,0">
                   <w:txbxContent>
                     <w:p>
@@ -5636,7 +5573,7 @@
                           <w:noProof/>
                           <w:rtl/>
                         </w:rPr>
-                        <w:t>7</w:t>
+                        <w:t>6</w:t>
                       </w:r>
                       <w:r>
                         <w:rPr>
@@ -5894,7 +5831,7 @@
         </w:rPr>
       </w:pPr>
       <w:bookmarkStart w:id="5" w:name="_منابع_و_مراجع"/>
-      <w:bookmarkStart w:id="6" w:name="_Toc136021517"/>
+      <w:bookmarkStart w:id="6" w:name="_Toc136175888"/>
       <w:bookmarkEnd w:id="5"/>
       <w:r>
         <w:rPr>
@@ -6383,7 +6320,7 @@
           <w:rtl/>
         </w:rPr>
         <w:drawing>
-          <wp:anchor distT="0" distB="0" distL="114300" distR="114300" simplePos="0" relativeHeight="251740160" behindDoc="0" locked="0" layoutInCell="1" allowOverlap="1" wp14:anchorId="54B841F2" wp14:editId="4C5EE0AA">
+          <wp:anchor distT="0" distB="0" distL="114300" distR="114300" simplePos="0" relativeHeight="251739136" behindDoc="0" locked="0" layoutInCell="1" allowOverlap="1" wp14:anchorId="54B841F2" wp14:editId="00D49CB1">
             <wp:simplePos x="0" y="0"/>
             <wp:positionH relativeFrom="column">
               <wp:posOffset>3249295</wp:posOffset>
@@ -6443,7 +6380,7 @@
           <w:noProof/>
         </w:rPr>
         <w:drawing>
-          <wp:anchor distT="0" distB="0" distL="114300" distR="114300" simplePos="0" relativeHeight="251714560" behindDoc="0" locked="0" layoutInCell="1" allowOverlap="1" wp14:anchorId="049DA1D0" wp14:editId="49D0EED2">
+          <wp:anchor distT="0" distB="0" distL="114300" distR="114300" simplePos="0" relativeHeight="251713536" behindDoc="0" locked="0" layoutInCell="1" allowOverlap="1" wp14:anchorId="049DA1D0" wp14:editId="0F9AB4A5">
             <wp:simplePos x="0" y="0"/>
             <wp:positionH relativeFrom="column">
               <wp:posOffset>629920</wp:posOffset>
@@ -6508,7 +6445,7 @@
         <mc:AlternateContent>
           <mc:Choice Requires="wps">
             <w:drawing>
-              <wp:anchor distT="0" distB="0" distL="114300" distR="114300" simplePos="0" relativeHeight="251716608" behindDoc="0" locked="0" layoutInCell="1" allowOverlap="1" wp14:anchorId="47306811" wp14:editId="2A719CD7">
+              <wp:anchor distT="0" distB="0" distL="114300" distR="114300" simplePos="0" relativeHeight="251715584" behindDoc="0" locked="0" layoutInCell="1" allowOverlap="1" wp14:anchorId="47306811" wp14:editId="3D10D2C4">
                 <wp:simplePos x="0" y="0"/>
                 <wp:positionH relativeFrom="column">
                   <wp:posOffset>628650</wp:posOffset>
@@ -6599,7 +6536,7 @@
                                 <w:noProof/>
                                 <w:rtl/>
                               </w:rPr>
-                              <w:t>8</w:t>
+                              <w:t>7</w:t>
                             </w:r>
                             <w:r>
                               <w:rPr>
@@ -6643,7 +6580,7 @@
           </mc:Choice>
           <mc:Fallback>
             <w:pict>
-              <v:shape w14:anchorId="47306811" id="_x0000_s1033" type="#_x0000_t202" style="position:absolute;left:0;text-align:left;margin-left:49.5pt;margin-top:180.1pt;width:419.5pt;height:15.25pt;z-index:251716608;visibility:visible;mso-wrap-style:square;mso-height-percent:0;mso-wrap-distance-left:9pt;mso-wrap-distance-top:0;mso-wrap-distance-right:9pt;mso-wrap-distance-bottom:0;mso-position-horizontal:absolute;mso-position-horizontal-relative:text;mso-position-vertical:absolute;mso-position-vertical-relative:text;mso-height-percent:0;mso-height-relative:margin;v-text-anchor:top" o:gfxdata="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" stroked="f">
+              <v:shape w14:anchorId="47306811" id="_x0000_s1032" type="#_x0000_t202" style="position:absolute;left:0;text-align:left;margin-left:49.5pt;margin-top:180.1pt;width:419.5pt;height:15.25pt;z-index:251715584;visibility:visible;mso-wrap-style:square;mso-height-percent:0;mso-wrap-distance-left:9pt;mso-wrap-distance-top:0;mso-wrap-distance-right:9pt;mso-wrap-distance-bottom:0;mso-position-horizontal:absolute;mso-position-horizontal-relative:text;mso-position-vertical:absolute;mso-position-vertical-relative:text;mso-height-percent:0;mso-height-relative:margin;v-text-anchor:top" o:gfxdata="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" stroked="f">
                 <v:textbox inset="0,0,0,0">
                   <w:txbxContent>
                     <w:p>
@@ -6703,7 +6640,7 @@
                           <w:noProof/>
                           <w:rtl/>
                         </w:rPr>
-                        <w:t>8</w:t>
+                        <w:t>7</w:t>
                       </w:r>
                       <w:r>
                         <w:rPr>
@@ -6890,7 +6827,7 @@
           <w:lang w:bidi="fa-IR"/>
         </w:rPr>
       </w:pPr>
-      <w:bookmarkStart w:id="7" w:name="_Toc136021518"/>
+      <w:bookmarkStart w:id="7" w:name="_Toc136175889"/>
       <w:r>
         <w:rPr>
           <w:rFonts w:hint="cs"/>
@@ -6920,11 +6857,73 @@
       <w:r>
         <w:rPr>
           <w:noProof/>
+          <w:rtl/>
+          <w:lang w:bidi="fa-IR"/>
+        </w:rPr>
+        <w:drawing>
+          <wp:anchor distT="0" distB="0" distL="114300" distR="114300" simplePos="0" relativeHeight="251716608" behindDoc="0" locked="0" layoutInCell="1" allowOverlap="1" wp14:anchorId="4BDC3A3A" wp14:editId="49728537">
+            <wp:simplePos x="0" y="0"/>
+            <wp:positionH relativeFrom="margin">
+              <wp:posOffset>1823720</wp:posOffset>
+            </wp:positionH>
+            <wp:positionV relativeFrom="paragraph">
+              <wp:posOffset>485140</wp:posOffset>
+            </wp:positionV>
+            <wp:extent cx="2746375" cy="1325880"/>
+            <wp:effectExtent l="0" t="0" r="0" b="7620"/>
+            <wp:wrapTopAndBottom/>
+            <wp:docPr id="1158975329" name="Picture 1"/>
+            <wp:cNvGraphicFramePr>
+              <a:graphicFrameLocks xmlns:a="http://schemas.openxmlformats.org/drawingml/2006/main" noChangeAspect="1"/>
+            </wp:cNvGraphicFramePr>
+            <a:graphic xmlns:a="http://schemas.openxmlformats.org/drawingml/2006/main">
+              <a:graphicData uri="http://schemas.openxmlformats.org/drawingml/2006/picture">
+                <pic:pic xmlns:pic="http://schemas.openxmlformats.org/drawingml/2006/picture">
+                  <pic:nvPicPr>
+                    <pic:cNvPr id="1158975329" name="Picture 1"/>
+                    <pic:cNvPicPr/>
+                  </pic:nvPicPr>
+                  <pic:blipFill>
+                    <a:blip r:embed="rId21" cstate="print">
+                      <a:extLst>
+                        <a:ext uri="{28A0092B-C50C-407E-A947-70E740481C1C}">
+                          <a14:useLocalDpi xmlns:a14="http://schemas.microsoft.com/office/drawing/2010/main" val="0"/>
+                        </a:ext>
+                      </a:extLst>
+                    </a:blip>
+                    <a:stretch>
+                      <a:fillRect/>
+                    </a:stretch>
+                  </pic:blipFill>
+                  <pic:spPr>
+                    <a:xfrm>
+                      <a:off x="0" y="0"/>
+                      <a:ext cx="2746375" cy="1325880"/>
+                    </a:xfrm>
+                    <a:prstGeom prst="rect">
+                      <a:avLst/>
+                    </a:prstGeom>
+                  </pic:spPr>
+                </pic:pic>
+              </a:graphicData>
+            </a:graphic>
+            <wp14:sizeRelH relativeFrom="margin">
+              <wp14:pctWidth>0</wp14:pctWidth>
+            </wp14:sizeRelH>
+            <wp14:sizeRelV relativeFrom="margin">
+              <wp14:pctHeight>0</wp14:pctHeight>
+            </wp14:sizeRelV>
+          </wp:anchor>
+        </w:drawing>
+      </w:r>
+      <w:r>
+        <w:rPr>
+          <w:noProof/>
         </w:rPr>
         <mc:AlternateContent>
           <mc:Choice Requires="wps">
             <w:drawing>
-              <wp:anchor distT="0" distB="0" distL="114300" distR="114300" simplePos="0" relativeHeight="251719680" behindDoc="0" locked="0" layoutInCell="1" allowOverlap="1" wp14:anchorId="535DB5DE" wp14:editId="513AD5EC">
+              <wp:anchor distT="0" distB="0" distL="114300" distR="114300" simplePos="0" relativeHeight="251718656" behindDoc="0" locked="0" layoutInCell="1" allowOverlap="1" wp14:anchorId="535DB5DE" wp14:editId="496D6AEB">
                 <wp:simplePos x="0" y="0"/>
                 <wp:positionH relativeFrom="column">
                   <wp:posOffset>1727200</wp:posOffset>
@@ -7014,7 +7013,7 @@
                                 <w:noProof/>
                                 <w:rtl/>
                               </w:rPr>
-                              <w:t>9</w:t>
+                              <w:t>8</w:t>
                             </w:r>
                             <w:r>
                               <w:rPr>
@@ -7086,7 +7085,7 @@
           </mc:Choice>
           <mc:Fallback>
             <w:pict>
-              <v:shape w14:anchorId="535DB5DE" id="_x0000_s1034" type="#_x0000_t202" style="position:absolute;left:0;text-align:left;margin-left:136pt;margin-top:142.65pt;width:222.4pt;height:19.3pt;z-index:251719680;visibility:visible;mso-wrap-style:square;mso-height-percent:0;mso-wrap-distance-left:9pt;mso-wrap-distance-top:0;mso-wrap-distance-right:9pt;mso-wrap-distance-bottom:0;mso-position-horizontal:absolute;mso-position-horizontal-relative:text;mso-position-vertical:absolute;mso-position-vertical-relative:text;mso-height-percent:0;mso-height-relative:margin;v-text-anchor:top" o:gfxdata="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" stroked="f">
+              <v:shape w14:anchorId="535DB5DE" id="_x0000_s1033" type="#_x0000_t202" style="position:absolute;left:0;text-align:left;margin-left:136pt;margin-top:142.65pt;width:222.4pt;height:19.3pt;z-index:251718656;visibility:visible;mso-wrap-style:square;mso-height-percent:0;mso-wrap-distance-left:9pt;mso-wrap-distance-top:0;mso-wrap-distance-right:9pt;mso-wrap-distance-bottom:0;mso-position-horizontal:absolute;mso-position-horizontal-relative:text;mso-position-vertical:absolute;mso-position-vertical-relative:text;mso-height-percent:0;mso-height-relative:margin;v-text-anchor:top" o:gfxdata="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" stroked="f">
                 <v:textbox inset="0,0,0,0">
                   <w:txbxContent>
                     <w:p>
@@ -7145,7 +7144,7 @@
                           <w:noProof/>
                           <w:rtl/>
                         </w:rPr>
-                        <w:t>9</w:t>
+                        <w:t>8</w:t>
                       </w:r>
                       <w:r>
                         <w:rPr>
@@ -7208,68 +7207,6 @@
       </w:r>
       <w:r>
         <w:rPr>
-          <w:noProof/>
-          <w:rtl/>
-          <w:lang w:bidi="fa-IR"/>
-        </w:rPr>
-        <w:drawing>
-          <wp:anchor distT="0" distB="0" distL="114300" distR="114300" simplePos="0" relativeHeight="251717632" behindDoc="0" locked="0" layoutInCell="1" allowOverlap="1" wp14:anchorId="4BDC3A3A" wp14:editId="061AE7CA">
-            <wp:simplePos x="0" y="0"/>
-            <wp:positionH relativeFrom="margin">
-              <wp:align>center</wp:align>
-            </wp:positionH>
-            <wp:positionV relativeFrom="paragraph">
-              <wp:posOffset>487680</wp:posOffset>
-            </wp:positionV>
-            <wp:extent cx="2824480" cy="1268730"/>
-            <wp:effectExtent l="0" t="0" r="0" b="7620"/>
-            <wp:wrapTopAndBottom/>
-            <wp:docPr id="1158975329" name="Picture 1"/>
-            <wp:cNvGraphicFramePr>
-              <a:graphicFrameLocks xmlns:a="http://schemas.openxmlformats.org/drawingml/2006/main" noChangeAspect="1"/>
-            </wp:cNvGraphicFramePr>
-            <a:graphic xmlns:a="http://schemas.openxmlformats.org/drawingml/2006/main">
-              <a:graphicData uri="http://schemas.openxmlformats.org/drawingml/2006/picture">
-                <pic:pic xmlns:pic="http://schemas.openxmlformats.org/drawingml/2006/picture">
-                  <pic:nvPicPr>
-                    <pic:cNvPr id="1158975329" name=""/>
-                    <pic:cNvPicPr/>
-                  </pic:nvPicPr>
-                  <pic:blipFill>
-                    <a:blip r:embed="rId21" cstate="print">
-                      <a:extLst>
-                        <a:ext uri="{28A0092B-C50C-407E-A947-70E740481C1C}">
-                          <a14:useLocalDpi xmlns:a14="http://schemas.microsoft.com/office/drawing/2010/main" val="0"/>
-                        </a:ext>
-                      </a:extLst>
-                    </a:blip>
-                    <a:stretch>
-                      <a:fillRect/>
-                    </a:stretch>
-                  </pic:blipFill>
-                  <pic:spPr>
-                    <a:xfrm>
-                      <a:off x="0" y="0"/>
-                      <a:ext cx="2824480" cy="1268730"/>
-                    </a:xfrm>
-                    <a:prstGeom prst="rect">
-                      <a:avLst/>
-                    </a:prstGeom>
-                  </pic:spPr>
-                </pic:pic>
-              </a:graphicData>
-            </a:graphic>
-            <wp14:sizeRelH relativeFrom="margin">
-              <wp14:pctWidth>0</wp14:pctWidth>
-            </wp14:sizeRelH>
-            <wp14:sizeRelV relativeFrom="margin">
-              <wp14:pctHeight>0</wp14:pctHeight>
-            </wp14:sizeRelV>
-          </wp:anchor>
-        </w:drawing>
-      </w:r>
-      <w:r>
-        <w:rPr>
           <w:rFonts w:hint="cs"/>
           <w:rtl/>
           <w:lang w:bidi="fa-IR"/>
@@ -7445,16 +7382,16 @@
         <mc:AlternateContent>
           <mc:Choice Requires="wps">
             <w:drawing>
-              <wp:anchor distT="0" distB="0" distL="114300" distR="114300" simplePos="0" relativeHeight="251722752" behindDoc="0" locked="0" layoutInCell="1" allowOverlap="1" wp14:anchorId="06B9FFCF" wp14:editId="4545F0F2">
+              <wp:anchor distT="0" distB="0" distL="114300" distR="114300" simplePos="0" relativeHeight="251721728" behindDoc="0" locked="0" layoutInCell="1" allowOverlap="1" wp14:anchorId="06B9FFCF" wp14:editId="7BD24DD8">
                 <wp:simplePos x="0" y="0"/>
                 <wp:positionH relativeFrom="column">
-                  <wp:posOffset>1263650</wp:posOffset>
+                  <wp:posOffset>1534160</wp:posOffset>
                 </wp:positionH>
                 <wp:positionV relativeFrom="paragraph">
-                  <wp:posOffset>3501390</wp:posOffset>
+                  <wp:posOffset>3502660</wp:posOffset>
                 </wp:positionV>
-                <wp:extent cx="3752850" cy="184150"/>
-                <wp:effectExtent l="0" t="0" r="0" b="6350"/>
+                <wp:extent cx="3234690" cy="184150"/>
+                <wp:effectExtent l="0" t="0" r="3810" b="6350"/>
                 <wp:wrapTopAndBottom/>
                 <wp:docPr id="264392318" name="Text Box 1"/>
                 <wp:cNvGraphicFramePr/>
@@ -7465,7 +7402,7 @@
                       <wps:spPr>
                         <a:xfrm>
                           <a:off x="0" y="0"/>
-                          <a:ext cx="3752850" cy="184150"/>
+                          <a:ext cx="3234690" cy="184150"/>
                         </a:xfrm>
                         <a:prstGeom prst="rect">
                           <a:avLst/>
@@ -7535,7 +7472,7 @@
                                 <w:noProof/>
                                 <w:rtl/>
                               </w:rPr>
-                              <w:t>10</w:t>
+                              <w:t>9</w:t>
                             </w:r>
                             <w:r>
                               <w:rPr>
@@ -7583,6 +7520,9 @@
                     </wps:wsp>
                   </a:graphicData>
                 </a:graphic>
+                <wp14:sizeRelH relativeFrom="margin">
+                  <wp14:pctWidth>0</wp14:pctWidth>
+                </wp14:sizeRelH>
                 <wp14:sizeRelV relativeFrom="margin">
                   <wp14:pctHeight>0</wp14:pctHeight>
                 </wp14:sizeRelV>
@@ -7591,7 +7531,7 @@
           </mc:Choice>
           <mc:Fallback>
             <w:pict>
-              <v:shape w14:anchorId="06B9FFCF" id="_x0000_s1035" type="#_x0000_t202" style="position:absolute;left:0;text-align:left;margin-left:99.5pt;margin-top:275.7pt;width:295.5pt;height:14.5pt;z-index:251722752;visibility:visible;mso-wrap-style:square;mso-height-percent:0;mso-wrap-distance-left:9pt;mso-wrap-distance-top:0;mso-wrap-distance-right:9pt;mso-wrap-distance-bottom:0;mso-position-horizontal:absolute;mso-position-horizontal-relative:text;mso-position-vertical:absolute;mso-position-vertical-relative:text;mso-height-percent:0;mso-height-relative:margin;v-text-anchor:top" o:gfxdata="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" stroked="f">
+              <v:shape w14:anchorId="06B9FFCF" id="_x0000_s1034" type="#_x0000_t202" style="position:absolute;left:0;text-align:left;margin-left:120.8pt;margin-top:275.8pt;width:254.7pt;height:14.5pt;z-index:251721728;visibility:visible;mso-wrap-style:square;mso-width-percent:0;mso-height-percent:0;mso-wrap-distance-left:9pt;mso-wrap-distance-top:0;mso-wrap-distance-right:9pt;mso-wrap-distance-bottom:0;mso-position-horizontal:absolute;mso-position-horizontal-relative:text;mso-position-vertical:absolute;mso-position-vertical-relative:text;mso-width-percent:0;mso-height-percent:0;mso-width-relative:margin;mso-height-relative:margin;v-text-anchor:top" o:gfxdata="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" stroked="f">
                 <v:textbox inset="0,0,0,0">
                   <w:txbxContent>
                     <w:p>
@@ -7650,7 +7590,7 @@
                           <w:noProof/>
                           <w:rtl/>
                         </w:rPr>
-                        <w:t>10</w:t>
+                        <w:t>9</w:t>
                       </w:r>
                       <w:r>
                         <w:rPr>
@@ -7702,15 +7642,15 @@
           <w:lang w:bidi="fa-IR"/>
         </w:rPr>
         <w:drawing>
-          <wp:anchor distT="0" distB="0" distL="114300" distR="114300" simplePos="0" relativeHeight="251720704" behindDoc="0" locked="0" layoutInCell="1" allowOverlap="1" wp14:anchorId="58CD7937" wp14:editId="592D98A6">
+          <wp:anchor distT="0" distB="0" distL="114300" distR="114300" simplePos="0" relativeHeight="251719680" behindDoc="0" locked="0" layoutInCell="1" allowOverlap="1" wp14:anchorId="58CD7937" wp14:editId="05AB8E58">
             <wp:simplePos x="0" y="0"/>
             <wp:positionH relativeFrom="margin">
               <wp:align>center</wp:align>
             </wp:positionH>
             <wp:positionV relativeFrom="paragraph">
-              <wp:posOffset>1748155</wp:posOffset>
+              <wp:posOffset>1712595</wp:posOffset>
             </wp:positionV>
-            <wp:extent cx="3752850" cy="1757680"/>
+            <wp:extent cx="3261360" cy="1794510"/>
             <wp:effectExtent l="0" t="0" r="0" b="0"/>
             <wp:wrapTopAndBottom/>
             <wp:docPr id="549311536" name="Picture 1"/>
@@ -7721,7 +7661,7 @@
               <a:graphicData uri="http://schemas.openxmlformats.org/drawingml/2006/picture">
                 <pic:pic xmlns:pic="http://schemas.openxmlformats.org/drawingml/2006/picture">
                   <pic:nvPicPr>
-                    <pic:cNvPr id="549311536" name=""/>
+                    <pic:cNvPr id="549311536" name="Picture 1"/>
                     <pic:cNvPicPr/>
                   </pic:nvPicPr>
                   <pic:blipFill>
@@ -7739,7 +7679,7 @@
                   <pic:spPr>
                     <a:xfrm>
                       <a:off x="0" y="0"/>
-                      <a:ext cx="3752850" cy="1757680"/>
+                      <a:ext cx="3261360" cy="1794510"/>
                     </a:xfrm>
                     <a:prstGeom prst="rect">
                       <a:avLst/>
@@ -7856,82 +7796,20 @@
       <w:r>
         <w:rPr>
           <w:noProof/>
-          <w:rtl/>
-          <w:lang w:bidi="fa-IR"/>
-        </w:rPr>
-        <w:drawing>
-          <wp:anchor distT="0" distB="0" distL="114300" distR="114300" simplePos="0" relativeHeight="251723776" behindDoc="0" locked="0" layoutInCell="1" allowOverlap="1" wp14:anchorId="1962688F" wp14:editId="2739492F">
-            <wp:simplePos x="0" y="0"/>
-            <wp:positionH relativeFrom="column">
-              <wp:posOffset>1624965</wp:posOffset>
-            </wp:positionH>
-            <wp:positionV relativeFrom="paragraph">
-              <wp:posOffset>2129828</wp:posOffset>
-            </wp:positionV>
-            <wp:extent cx="3206750" cy="4128135"/>
-            <wp:effectExtent l="0" t="0" r="0" b="5715"/>
-            <wp:wrapTopAndBottom/>
-            <wp:docPr id="1007119118" name="Picture 1"/>
-            <wp:cNvGraphicFramePr>
-              <a:graphicFrameLocks xmlns:a="http://schemas.openxmlformats.org/drawingml/2006/main" noChangeAspect="1"/>
-            </wp:cNvGraphicFramePr>
-            <a:graphic xmlns:a="http://schemas.openxmlformats.org/drawingml/2006/main">
-              <a:graphicData uri="http://schemas.openxmlformats.org/drawingml/2006/picture">
-                <pic:pic xmlns:pic="http://schemas.openxmlformats.org/drawingml/2006/picture">
-                  <pic:nvPicPr>
-                    <pic:cNvPr id="1007119118" name=""/>
-                    <pic:cNvPicPr/>
-                  </pic:nvPicPr>
-                  <pic:blipFill>
-                    <a:blip r:embed="rId23">
-                      <a:extLst>
-                        <a:ext uri="{28A0092B-C50C-407E-A947-70E740481C1C}">
-                          <a14:useLocalDpi xmlns:a14="http://schemas.microsoft.com/office/drawing/2010/main" val="0"/>
-                        </a:ext>
-                      </a:extLst>
-                    </a:blip>
-                    <a:stretch>
-                      <a:fillRect/>
-                    </a:stretch>
-                  </pic:blipFill>
-                  <pic:spPr>
-                    <a:xfrm>
-                      <a:off x="0" y="0"/>
-                      <a:ext cx="3206750" cy="4128135"/>
-                    </a:xfrm>
-                    <a:prstGeom prst="rect">
-                      <a:avLst/>
-                    </a:prstGeom>
-                  </pic:spPr>
-                </pic:pic>
-              </a:graphicData>
-            </a:graphic>
-            <wp14:sizeRelH relativeFrom="margin">
-              <wp14:pctWidth>0</wp14:pctWidth>
-            </wp14:sizeRelH>
-            <wp14:sizeRelV relativeFrom="margin">
-              <wp14:pctHeight>0</wp14:pctHeight>
-            </wp14:sizeRelV>
-          </wp:anchor>
-        </w:drawing>
-      </w:r>
-      <w:r>
-        <w:rPr>
-          <w:noProof/>
         </w:rPr>
         <mc:AlternateContent>
           <mc:Choice Requires="wps">
             <w:drawing>
-              <wp:anchor distT="0" distB="0" distL="114300" distR="114300" simplePos="0" relativeHeight="251725824" behindDoc="0" locked="0" layoutInCell="1" allowOverlap="1" wp14:anchorId="1B520BCC" wp14:editId="5BB95EAC">
+              <wp:anchor distT="0" distB="0" distL="114300" distR="114300" simplePos="0" relativeHeight="251724800" behindDoc="0" locked="0" layoutInCell="1" allowOverlap="1" wp14:anchorId="1B520BCC" wp14:editId="4FDAD53A">
                 <wp:simplePos x="0" y="0"/>
                 <wp:positionH relativeFrom="column">
-                  <wp:posOffset>1625448</wp:posOffset>
+                  <wp:posOffset>1645920</wp:posOffset>
                 </wp:positionH>
                 <wp:positionV relativeFrom="paragraph">
-                  <wp:posOffset>6260256</wp:posOffset>
+                  <wp:posOffset>6257925</wp:posOffset>
                 </wp:positionV>
-                <wp:extent cx="3206750" cy="166892"/>
-                <wp:effectExtent l="0" t="0" r="0" b="5080"/>
+                <wp:extent cx="2981960" cy="166370"/>
+                <wp:effectExtent l="0" t="0" r="8890" b="5080"/>
                 <wp:wrapTopAndBottom/>
                 <wp:docPr id="1258702967" name="Text Box 1"/>
                 <wp:cNvGraphicFramePr/>
@@ -7942,7 +7820,7 @@
                       <wps:spPr>
                         <a:xfrm>
                           <a:off x="0" y="0"/>
-                          <a:ext cx="3206750" cy="166892"/>
+                          <a:ext cx="2981960" cy="166370"/>
                         </a:xfrm>
                         <a:prstGeom prst="rect">
                           <a:avLst/>
@@ -8012,7 +7890,7 @@
                                 <w:noProof/>
                                 <w:rtl/>
                               </w:rPr>
-                              <w:t>11</w:t>
+                              <w:t>10</w:t>
                             </w:r>
                             <w:r>
                               <w:rPr>
@@ -8046,6 +7924,9 @@
                     </wps:wsp>
                   </a:graphicData>
                 </a:graphic>
+                <wp14:sizeRelH relativeFrom="margin">
+                  <wp14:pctWidth>0</wp14:pctWidth>
+                </wp14:sizeRelH>
                 <wp14:sizeRelV relativeFrom="margin">
                   <wp14:pctHeight>0</wp14:pctHeight>
                 </wp14:sizeRelV>
@@ -8054,7 +7935,7 @@
           </mc:Choice>
           <mc:Fallback>
             <w:pict>
-              <v:shape w14:anchorId="1B520BCC" id="_x0000_s1036" type="#_x0000_t202" style="position:absolute;left:0;text-align:left;margin-left:128pt;margin-top:492.95pt;width:252.5pt;height:13.15pt;z-index:251725824;visibility:visible;mso-wrap-style:square;mso-height-percent:0;mso-wrap-distance-left:9pt;mso-wrap-distance-top:0;mso-wrap-distance-right:9pt;mso-wrap-distance-bottom:0;mso-position-horizontal:absolute;mso-position-horizontal-relative:text;mso-position-vertical:absolute;mso-position-vertical-relative:text;mso-height-percent:0;mso-height-relative:margin;v-text-anchor:top" o:gfxdata="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" stroked="f">
+              <v:shape w14:anchorId="1B520BCC" id="_x0000_s1035" type="#_x0000_t202" style="position:absolute;left:0;text-align:left;margin-left:129.6pt;margin-top:492.75pt;width:234.8pt;height:13.1pt;z-index:251724800;visibility:visible;mso-wrap-style:square;mso-width-percent:0;mso-height-percent:0;mso-wrap-distance-left:9pt;mso-wrap-distance-top:0;mso-wrap-distance-right:9pt;mso-wrap-distance-bottom:0;mso-position-horizontal:absolute;mso-position-horizontal-relative:text;mso-position-vertical:absolute;mso-position-vertical-relative:text;mso-width-percent:0;mso-height-percent:0;mso-width-relative:margin;mso-height-relative:margin;v-text-anchor:top" o:gfxdata="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" stroked="f">
                 <v:textbox inset="0,0,0,0">
                   <w:txbxContent>
                     <w:p>
@@ -8113,7 +7994,7 @@
                           <w:noProof/>
                           <w:rtl/>
                         </w:rPr>
-                        <w:t>11</w:t>
+                        <w:t>10</w:t>
                       </w:r>
                       <w:r>
                         <w:rPr>
@@ -8147,6 +8028,140 @@
       <w:r>
         <w:rPr>
           <w:rFonts w:hint="cs"/>
+          <w:noProof/>
+          <w:rtl/>
+          <w:lang w:val="fa-IR" w:bidi="fa-IR"/>
+        </w:rPr>
+        <mc:AlternateContent>
+          <mc:Choice Requires="wpg">
+            <w:drawing>
+              <wp:anchor distT="0" distB="0" distL="114300" distR="114300" simplePos="0" relativeHeight="251744256" behindDoc="0" locked="0" layoutInCell="1" allowOverlap="1" wp14:anchorId="735185DF" wp14:editId="29D17A01">
+                <wp:simplePos x="0" y="0"/>
+                <wp:positionH relativeFrom="margin">
+                  <wp:align>center</wp:align>
+                </wp:positionH>
+                <wp:positionV relativeFrom="paragraph">
+                  <wp:posOffset>2127250</wp:posOffset>
+                </wp:positionV>
+                <wp:extent cx="2984500" cy="4130675"/>
+                <wp:effectExtent l="0" t="0" r="6350" b="3175"/>
+                <wp:wrapTopAndBottom/>
+                <wp:docPr id="862683837" name="Group 1"/>
+                <wp:cNvGraphicFramePr/>
+                <a:graphic xmlns:a="http://schemas.openxmlformats.org/drawingml/2006/main">
+                  <a:graphicData uri="http://schemas.microsoft.com/office/word/2010/wordprocessingGroup">
+                    <wpg:wgp>
+                      <wpg:cNvGrpSpPr/>
+                      <wpg:grpSpPr>
+                        <a:xfrm>
+                          <a:off x="0" y="0"/>
+                          <a:ext cx="2984500" cy="4130675"/>
+                          <a:chOff x="0" y="0"/>
+                          <a:chExt cx="4572000" cy="5369560"/>
+                        </a:xfrm>
+                      </wpg:grpSpPr>
+                      <pic:pic xmlns:pic="http://schemas.openxmlformats.org/drawingml/2006/picture">
+                        <pic:nvPicPr>
+                          <pic:cNvPr id="1438284065" name="Picture 1"/>
+                          <pic:cNvPicPr>
+                            <a:picLocks noChangeAspect="1"/>
+                          </pic:cNvPicPr>
+                        </pic:nvPicPr>
+                        <pic:blipFill rotWithShape="1">
+                          <a:blip r:embed="rId23" cstate="print">
+                            <a:extLst>
+                              <a:ext uri="{28A0092B-C50C-407E-A947-70E740481C1C}">
+                                <a14:useLocalDpi xmlns:a14="http://schemas.microsoft.com/office/drawing/2010/main" val="0"/>
+                              </a:ext>
+                            </a:extLst>
+                          </a:blip>
+                          <a:srcRect b="17808"/>
+                          <a:stretch/>
+                        </pic:blipFill>
+                        <pic:spPr bwMode="auto">
+                          <a:xfrm>
+                            <a:off x="0" y="0"/>
+                            <a:ext cx="4571365" cy="4018280"/>
+                          </a:xfrm>
+                          <a:prstGeom prst="rect">
+                            <a:avLst/>
+                          </a:prstGeom>
+                          <a:ln>
+                            <a:noFill/>
+                          </a:ln>
+                          <a:extLst>
+                            <a:ext uri="{53640926-AAD7-44D8-BBD7-CCE9431645EC}">
+                              <a14:shadowObscured xmlns:a14="http://schemas.microsoft.com/office/drawing/2010/main"/>
+                            </a:ext>
+                          </a:extLst>
+                        </pic:spPr>
+                      </pic:pic>
+                      <pic:pic xmlns:pic="http://schemas.openxmlformats.org/drawingml/2006/picture">
+                        <pic:nvPicPr>
+                          <pic:cNvPr id="314614590" name="Picture 1"/>
+                          <pic:cNvPicPr>
+                            <a:picLocks noChangeAspect="1"/>
+                          </pic:cNvPicPr>
+                        </pic:nvPicPr>
+                        <pic:blipFill rotWithShape="1">
+                          <a:blip r:embed="rId24" cstate="print">
+                            <a:extLst>
+                              <a:ext uri="{28A0092B-C50C-407E-A947-70E740481C1C}">
+                                <a14:useLocalDpi xmlns:a14="http://schemas.microsoft.com/office/drawing/2010/main" val="0"/>
+                              </a:ext>
+                            </a:extLst>
+                          </a:blip>
+                          <a:srcRect t="70444"/>
+                          <a:stretch/>
+                        </pic:blipFill>
+                        <pic:spPr bwMode="auto">
+                          <a:xfrm>
+                            <a:off x="0" y="4018280"/>
+                            <a:ext cx="4572000" cy="1351280"/>
+                          </a:xfrm>
+                          <a:prstGeom prst="rect">
+                            <a:avLst/>
+                          </a:prstGeom>
+                          <a:ln>
+                            <a:noFill/>
+                          </a:ln>
+                          <a:extLst>
+                            <a:ext uri="{53640926-AAD7-44D8-BBD7-CCE9431645EC}">
+                              <a14:shadowObscured xmlns:a14="http://schemas.microsoft.com/office/drawing/2010/main"/>
+                            </a:ext>
+                          </a:extLst>
+                        </pic:spPr>
+                      </pic:pic>
+                    </wpg:wgp>
+                  </a:graphicData>
+                </a:graphic>
+                <wp14:sizeRelH relativeFrom="margin">
+                  <wp14:pctWidth>0</wp14:pctWidth>
+                </wp14:sizeRelH>
+                <wp14:sizeRelV relativeFrom="margin">
+                  <wp14:pctHeight>0</wp14:pctHeight>
+                </wp14:sizeRelV>
+              </wp:anchor>
+            </w:drawing>
+          </mc:Choice>
+          <mc:Fallback>
+            <w:pict>
+              <v:group w14:anchorId="3DED002B" id="Group 1" o:spid="_x0000_s1026" style="position:absolute;margin-left:0;margin-top:167.5pt;width:235pt;height:325.25pt;z-index:251744256;mso-position-horizontal:center;mso-position-horizontal-relative:margin;mso-width-relative:margin;mso-height-relative:margin" coordsize="45720,53695" o:gfxdata="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